<commit_message>
modifiche al project plan
revisione e modifiche

Co-Authored-By: GiacomoLocatelli <126594710+GiacomoLocatelli@users.noreply.github.com>
Co-Authored-By: MarcoValceschini <127782153+MarcoValceschini@users.noreply.github.com>
</commit_message>
<xml_diff>
--- a/documents/ProjectPlan.docx
+++ b/documents/ProjectPlan.docx
@@ -6,6 +6,7 @@
       <w:pPr>
         <w:jc w:val="center"/>
         <w:rPr>
+          <w:rFonts w:ascii="Tahoma" w:hAnsi="Tahoma" w:cs="Tahoma"/>
           <w:b/>
           <w:bCs/>
           <w:i/>
@@ -19,6 +20,7 @@
       <w:pPr>
         <w:jc w:val="center"/>
         <w:rPr>
+          <w:rFonts w:ascii="Tahoma" w:hAnsi="Tahoma" w:cs="Tahoma"/>
           <w:b/>
           <w:bCs/>
           <w:i/>
@@ -32,6 +34,7 @@
       <w:pPr>
         <w:jc w:val="center"/>
         <w:rPr>
+          <w:rFonts w:ascii="Tahoma" w:hAnsi="Tahoma" w:cs="Tahoma"/>
           <w:b/>
           <w:bCs/>
           <w:i/>
@@ -45,7 +48,7 @@
       <w:pPr>
         <w:jc w:val="center"/>
         <w:rPr>
-          <w:rFonts w:ascii="Bodoni MT" w:hAnsi="Bodoni MT" w:cs="Sans Serif Collection"/>
+          <w:rFonts w:ascii="Tahoma" w:hAnsi="Tahoma" w:cs="Tahoma"/>
           <w:b/>
           <w:bCs/>
           <w:i/>
@@ -54,10 +57,9 @@
           <w:szCs w:val="34"/>
         </w:rPr>
       </w:pPr>
-      <w:proofErr w:type="spellStart"/>
-      <w:r>
-        <w:rPr>
-          <w:rFonts w:ascii="Bodoni MT" w:hAnsi="Bodoni MT" w:cs="Sans Serif Collection"/>
+      <w:r>
+        <w:rPr>
+          <w:rFonts w:ascii="Tahoma" w:hAnsi="Tahoma" w:cs="Tahoma"/>
           <w:b/>
           <w:bCs/>
           <w:i/>
@@ -65,12 +67,11 @@
           <w:sz w:val="34"/>
           <w:szCs w:val="34"/>
         </w:rPr>
-        <w:t>UNIBite</w:t>
-      </w:r>
-      <w:proofErr w:type="spellEnd"/>
-      <w:r>
-        <w:rPr>
-          <w:rFonts w:ascii="Bodoni MT" w:hAnsi="Bodoni MT" w:cs="Sans Serif Collection"/>
+        <w:t xml:space="preserve">UNIBite - </w:t>
+      </w:r>
+      <w:r>
+        <w:rPr>
+          <w:rFonts w:ascii="Tahoma" w:hAnsi="Tahoma" w:cs="Tahoma"/>
           <w:b/>
           <w:bCs/>
           <w:i/>
@@ -78,18 +79,6 @@
           <w:sz w:val="34"/>
           <w:szCs w:val="34"/>
         </w:rPr>
-        <w:t xml:space="preserve"> - </w:t>
-      </w:r>
-      <w:r>
-        <w:rPr>
-          <w:rFonts w:ascii="Bodoni MT" w:hAnsi="Bodoni MT" w:cs="Sans Serif Collection"/>
-          <w:b/>
-          <w:bCs/>
-          <w:i/>
-          <w:iCs/>
-          <w:sz w:val="34"/>
-          <w:szCs w:val="34"/>
-        </w:rPr>
         <w:t>PROJECT PLAN</w:t>
       </w:r>
     </w:p>
@@ -97,165 +86,132 @@
       <w:pPr>
         <w:jc w:val="center"/>
         <w:rPr>
-          <w:rFonts w:ascii="Bodoni MT" w:hAnsi="Bodoni MT" w:cs="Sans Serif Collection"/>
+          <w:rFonts w:ascii="Tahoma" w:hAnsi="Tahoma" w:cs="Tahoma"/>
           <w:sz w:val="28"/>
           <w:szCs w:val="28"/>
         </w:rPr>
       </w:pPr>
       <w:r>
         <w:rPr>
-          <w:rFonts w:ascii="Bodoni MT" w:hAnsi="Bodoni MT" w:cs="Sans Serif Collection"/>
+          <w:rFonts w:ascii="Tahoma" w:hAnsi="Tahoma" w:cs="Tahoma"/>
           <w:sz w:val="28"/>
           <w:szCs w:val="28"/>
         </w:rPr>
-        <w:t>Universit</w:t>
-      </w:r>
-      <w:r>
-        <w:rPr>
-          <w:rFonts w:ascii="Bodoni MT" w:hAnsi="Bodoni MT" w:cs="Calibri"/>
+        <w:t>Università degli studi di Bergamo</w:t>
+      </w:r>
+      <w:r>
+        <w:rPr>
+          <w:rFonts w:ascii="Tahoma" w:hAnsi="Tahoma" w:cs="Tahoma"/>
           <w:sz w:val="28"/>
           <w:szCs w:val="28"/>
         </w:rPr>
-        <w:t>à</w:t>
-      </w:r>
-      <w:r>
-        <w:rPr>
-          <w:rFonts w:ascii="Bodoni MT" w:hAnsi="Bodoni MT" w:cs="Sans Serif Collection"/>
+        <w:br/>
+        <w:t>Ingegneria Informatica</w:t>
+      </w:r>
+    </w:p>
+    <w:p>
+      <w:pPr>
+        <w:jc w:val="center"/>
+        <w:rPr>
+          <w:rFonts w:ascii="Tahoma" w:hAnsi="Tahoma" w:cs="Tahoma"/>
           <w:sz w:val="28"/>
           <w:szCs w:val="28"/>
         </w:rPr>
-        <w:t xml:space="preserve"> degli studi di Bergamo</w:t>
-      </w:r>
-      <w:r>
-        <w:rPr>
-          <w:rFonts w:ascii="Bodoni MT" w:hAnsi="Bodoni MT" w:cs="Sans Serif Collection"/>
+      </w:pPr>
+      <w:r>
+        <w:rPr>
+          <w:rFonts w:ascii="Tahoma" w:hAnsi="Tahoma" w:cs="Tahoma"/>
           <w:sz w:val="28"/>
           <w:szCs w:val="28"/>
         </w:rPr>
-        <w:br/>
-        <w:t>Ingegneria Informatica</w:t>
-      </w:r>
-    </w:p>
-    <w:p>
-      <w:pPr>
-        <w:jc w:val="center"/>
-        <w:rPr>
-          <w:rFonts w:ascii="Bodoni MT" w:hAnsi="Bodoni MT" w:cs="Sans Serif Collection"/>
+        <w:t xml:space="preserve">Beccarelli Raissa </w:t>
+      </w:r>
+      <w:proofErr w:type="spellStart"/>
+      <w:r>
+        <w:rPr>
+          <w:rFonts w:ascii="Tahoma" w:hAnsi="Tahoma" w:cs="Tahoma"/>
           <w:sz w:val="28"/>
           <w:szCs w:val="28"/>
         </w:rPr>
-      </w:pPr>
-      <w:r>
-        <w:rPr>
-          <w:rFonts w:ascii="Bodoni MT" w:hAnsi="Bodoni MT" w:cs="Sans Serif Collection"/>
+        <w:t>Matr</w:t>
+      </w:r>
+      <w:proofErr w:type="spellEnd"/>
+      <w:r>
+        <w:rPr>
+          <w:rFonts w:ascii="Tahoma" w:hAnsi="Tahoma" w:cs="Tahoma"/>
           <w:sz w:val="28"/>
           <w:szCs w:val="28"/>
         </w:rPr>
-        <w:t xml:space="preserve">Beccarelli Raissa </w:t>
-      </w:r>
-      <w:proofErr w:type="spellStart"/>
-      <w:r>
-        <w:rPr>
-          <w:rFonts w:ascii="Bodoni MT" w:hAnsi="Bodoni MT" w:cs="Sans Serif Collection"/>
+        <w:t>. 1086785</w:t>
+      </w:r>
+      <w:r>
+        <w:rPr>
+          <w:rFonts w:ascii="Tahoma" w:hAnsi="Tahoma" w:cs="Tahoma"/>
           <w:sz w:val="28"/>
           <w:szCs w:val="28"/>
         </w:rPr>
-        <w:t>Matr</w:t>
-      </w:r>
-      <w:proofErr w:type="spellEnd"/>
-      <w:r>
-        <w:rPr>
-          <w:rFonts w:ascii="Bodoni MT" w:hAnsi="Bodoni MT" w:cs="Sans Serif Collection"/>
+        <w:br/>
+        <w:t xml:space="preserve">Locatelli Giacomo </w:t>
+      </w:r>
+      <w:proofErr w:type="spellStart"/>
+      <w:r>
+        <w:rPr>
+          <w:rFonts w:ascii="Tahoma" w:hAnsi="Tahoma" w:cs="Tahoma"/>
           <w:sz w:val="28"/>
           <w:szCs w:val="28"/>
         </w:rPr>
-        <w:t>. 1086785</w:t>
-      </w:r>
-      <w:r>
-        <w:rPr>
-          <w:rFonts w:ascii="Bodoni MT" w:hAnsi="Bodoni MT" w:cs="Sans Serif Collection"/>
+        <w:t>Matr</w:t>
+      </w:r>
+      <w:proofErr w:type="spellEnd"/>
+      <w:r>
+        <w:rPr>
+          <w:rFonts w:ascii="Tahoma" w:hAnsi="Tahoma" w:cs="Tahoma"/>
           <w:sz w:val="28"/>
           <w:szCs w:val="28"/>
         </w:rPr>
-        <w:br/>
-        <w:t xml:space="preserve">Locatelli Giacomo </w:t>
-      </w:r>
-      <w:proofErr w:type="spellStart"/>
-      <w:r>
-        <w:rPr>
-          <w:rFonts w:ascii="Bodoni MT" w:hAnsi="Bodoni MT" w:cs="Sans Serif Collection"/>
+        <w:t>. 1086262</w:t>
+      </w:r>
+      <w:r>
+        <w:rPr>
+          <w:rFonts w:ascii="Tahoma" w:hAnsi="Tahoma" w:cs="Tahoma"/>
           <w:sz w:val="28"/>
           <w:szCs w:val="28"/>
         </w:rPr>
-        <w:t>Matr</w:t>
-      </w:r>
-      <w:proofErr w:type="spellEnd"/>
-      <w:r>
-        <w:rPr>
-          <w:rFonts w:ascii="Bodoni MT" w:hAnsi="Bodoni MT" w:cs="Sans Serif Collection"/>
+        <w:br/>
+        <w:t xml:space="preserve">Valceschini Marco </w:t>
+      </w:r>
+      <w:proofErr w:type="spellStart"/>
+      <w:r>
+        <w:rPr>
+          <w:rFonts w:ascii="Tahoma" w:hAnsi="Tahoma" w:cs="Tahoma"/>
           <w:sz w:val="28"/>
           <w:szCs w:val="28"/>
         </w:rPr>
-        <w:t>. 1086262</w:t>
-      </w:r>
-      <w:r>
-        <w:rPr>
-          <w:rFonts w:ascii="Bodoni MT" w:hAnsi="Bodoni MT" w:cs="Sans Serif Collection"/>
+        <w:t>Matr</w:t>
+      </w:r>
+      <w:proofErr w:type="spellEnd"/>
+      <w:r>
+        <w:rPr>
+          <w:rFonts w:ascii="Tahoma" w:hAnsi="Tahoma" w:cs="Tahoma"/>
           <w:sz w:val="28"/>
           <w:szCs w:val="28"/>
         </w:rPr>
-        <w:br/>
-      </w:r>
-      <w:proofErr w:type="spellStart"/>
-      <w:r>
-        <w:rPr>
-          <w:rFonts w:ascii="Bodoni MT" w:hAnsi="Bodoni MT" w:cs="Sans Serif Collection"/>
+        <w:t>. 1086356</w:t>
+      </w:r>
+    </w:p>
+    <w:p>
+      <w:pPr>
+        <w:rPr>
+          <w:rFonts w:ascii="Tahoma" w:hAnsi="Tahoma" w:cs="Tahoma"/>
+          <w:b/>
+          <w:bCs/>
           <w:sz w:val="28"/>
           <w:szCs w:val="28"/>
         </w:rPr>
-        <w:t>Valceschini</w:t>
-      </w:r>
-      <w:proofErr w:type="spellEnd"/>
-      <w:r>
-        <w:rPr>
-          <w:rFonts w:ascii="Bodoni MT" w:hAnsi="Bodoni MT" w:cs="Sans Serif Collection"/>
-          <w:sz w:val="28"/>
-          <w:szCs w:val="28"/>
-        </w:rPr>
-        <w:t xml:space="preserve"> Marco </w:t>
-      </w:r>
-      <w:proofErr w:type="spellStart"/>
-      <w:r>
-        <w:rPr>
-          <w:rFonts w:ascii="Bodoni MT" w:hAnsi="Bodoni MT" w:cs="Sans Serif Collection"/>
-          <w:sz w:val="28"/>
-          <w:szCs w:val="28"/>
-        </w:rPr>
-        <w:t>Matr</w:t>
-      </w:r>
-      <w:proofErr w:type="spellEnd"/>
-      <w:r>
-        <w:rPr>
-          <w:rFonts w:ascii="Bodoni MT" w:hAnsi="Bodoni MT" w:cs="Sans Serif Collection"/>
-          <w:sz w:val="28"/>
-          <w:szCs w:val="28"/>
-        </w:rPr>
-        <w:t>. 1086356</w:t>
-      </w:r>
-    </w:p>
-    <w:p>
-      <w:pPr>
-        <w:rPr>
-          <w:rFonts w:ascii="Bodoni MT" w:hAnsi="Bodoni MT" w:cs="Sans Serif Collection"/>
-          <w:b/>
-          <w:bCs/>
-          <w:sz w:val="28"/>
-          <w:szCs w:val="28"/>
-        </w:rPr>
-      </w:pPr>
-      <w:r>
-        <w:rPr>
-          <w:rFonts w:ascii="Bodoni MT" w:hAnsi="Bodoni MT" w:cs="Sans Serif Collection"/>
+      </w:pPr>
+      <w:r>
+        <w:rPr>
+          <w:rFonts w:ascii="Tahoma" w:hAnsi="Tahoma" w:cs="Tahoma"/>
           <w:b/>
           <w:bCs/>
           <w:i/>
@@ -325,7 +281,7 @@
     <w:p>
       <w:pPr>
         <w:rPr>
-          <w:rFonts w:ascii="Bodoni MT" w:hAnsi="Bodoni MT" w:cs="Sans Serif Collection"/>
+          <w:rFonts w:ascii="Tahoma" w:hAnsi="Tahoma" w:cs="Tahoma"/>
           <w:b/>
           <w:bCs/>
           <w:sz w:val="28"/>
@@ -336,7 +292,7 @@
     <w:p>
       <w:pPr>
         <w:rPr>
-          <w:rFonts w:ascii="Bodoni MT" w:hAnsi="Bodoni MT" w:cs="Sans Serif Collection"/>
+          <w:rFonts w:ascii="Tahoma" w:hAnsi="Tahoma" w:cs="Tahoma"/>
           <w:b/>
           <w:bCs/>
           <w:sz w:val="28"/>
@@ -347,7 +303,7 @@
     <w:p>
       <w:pPr>
         <w:rPr>
-          <w:rFonts w:ascii="Bodoni MT" w:hAnsi="Bodoni MT" w:cs="Sans Serif Collection"/>
+          <w:rFonts w:ascii="Tahoma" w:hAnsi="Tahoma" w:cs="Tahoma"/>
           <w:b/>
           <w:bCs/>
           <w:sz w:val="28"/>
@@ -358,7 +314,7 @@
     <w:p>
       <w:pPr>
         <w:rPr>
-          <w:rFonts w:ascii="Bodoni MT" w:hAnsi="Bodoni MT" w:cs="Sans Serif Collection"/>
+          <w:rFonts w:ascii="Tahoma" w:hAnsi="Tahoma" w:cs="Tahoma"/>
           <w:b/>
           <w:bCs/>
           <w:sz w:val="28"/>
@@ -369,7 +325,7 @@
     <w:p>
       <w:pPr>
         <w:rPr>
-          <w:rFonts w:ascii="Bodoni MT" w:hAnsi="Bodoni MT" w:cs="Sans Serif Collection"/>
+          <w:rFonts w:ascii="Tahoma" w:hAnsi="Tahoma" w:cs="Tahoma"/>
           <w:b/>
           <w:bCs/>
           <w:sz w:val="28"/>
@@ -380,7 +336,7 @@
     <w:p>
       <w:pPr>
         <w:rPr>
-          <w:rFonts w:ascii="Bodoni MT" w:hAnsi="Bodoni MT" w:cs="Sans Serif Collection"/>
+          <w:rFonts w:ascii="Tahoma" w:hAnsi="Tahoma" w:cs="Tahoma"/>
           <w:b/>
           <w:bCs/>
           <w:sz w:val="28"/>
@@ -391,7 +347,7 @@
     <w:p>
       <w:pPr>
         <w:rPr>
-          <w:rFonts w:ascii="Bodoni MT" w:hAnsi="Bodoni MT" w:cs="Sans Serif Collection"/>
+          <w:rFonts w:ascii="Tahoma" w:hAnsi="Tahoma" w:cs="Tahoma"/>
           <w:b/>
           <w:bCs/>
           <w:sz w:val="28"/>
@@ -402,7 +358,7 @@
     <w:p>
       <w:pPr>
         <w:rPr>
-          <w:rFonts w:ascii="Bodoni MT" w:hAnsi="Bodoni MT" w:cs="Sans Serif Collection"/>
+          <w:rFonts w:ascii="Tahoma" w:hAnsi="Tahoma" w:cs="Tahoma"/>
           <w:b/>
           <w:bCs/>
           <w:sz w:val="30"/>
@@ -413,7 +369,7 @@
     <w:p>
       <w:pPr>
         <w:rPr>
-          <w:rFonts w:ascii="Bodoni MT" w:hAnsi="Bodoni MT" w:cs="Sans Serif Collection"/>
+          <w:rFonts w:ascii="Tahoma" w:hAnsi="Tahoma" w:cs="Tahoma"/>
           <w:b/>
           <w:bCs/>
           <w:sz w:val="30"/>
@@ -422,7 +378,7 @@
       </w:pPr>
       <w:r>
         <w:rPr>
-          <w:rFonts w:ascii="Bodoni MT" w:hAnsi="Bodoni MT" w:cs="Sans Serif Collection"/>
+          <w:rFonts w:ascii="Tahoma" w:hAnsi="Tahoma" w:cs="Tahoma"/>
           <w:b/>
           <w:bCs/>
           <w:sz w:val="30"/>
@@ -433,7 +389,7 @@
       </w:r>
       <w:r>
         <w:rPr>
-          <w:rFonts w:ascii="Bodoni MT" w:hAnsi="Bodoni MT" w:cs="Sans Serif Collection"/>
+          <w:rFonts w:ascii="Tahoma" w:hAnsi="Tahoma" w:cs="Tahoma"/>
           <w:b/>
           <w:bCs/>
           <w:sz w:val="30"/>
@@ -443,7 +399,7 @@
       </w:r>
       <w:r>
         <w:rPr>
-          <w:rFonts w:ascii="Bodoni MT" w:hAnsi="Bodoni MT" w:cs="Sans Serif Collection"/>
+          <w:rFonts w:ascii="Tahoma" w:hAnsi="Tahoma" w:cs="Tahoma"/>
           <w:b/>
           <w:bCs/>
           <w:sz w:val="30"/>
@@ -455,24 +411,95 @@
     <w:p>
       <w:pPr>
         <w:rPr>
-          <w:rFonts w:ascii="Bodoni MT" w:hAnsi="Bodoni MT" w:cs="Sans Serif Collection"/>
-          <w:sz w:val="26"/>
-          <w:szCs w:val="26"/>
-        </w:rPr>
-      </w:pPr>
-      <w:proofErr w:type="spellStart"/>
-      <w:r>
-        <w:rPr>
-          <w:rFonts w:ascii="Bodoni MT" w:hAnsi="Bodoni MT" w:cs="Sans Serif Collection"/>
-          <w:sz w:val="26"/>
-          <w:szCs w:val="26"/>
-        </w:rPr>
-        <w:t>UNIBite</w:t>
-      </w:r>
-      <w:proofErr w:type="spellEnd"/>
-      <w:r>
-        <w:rPr>
-          <w:rFonts w:ascii="Bodoni MT" w:hAnsi="Bodoni MT" w:cs="Sans Serif Collection"/>
+          <w:rFonts w:ascii="Tahoma" w:hAnsi="Tahoma" w:cs="Tahoma"/>
+          <w:sz w:val="26"/>
+          <w:szCs w:val="26"/>
+        </w:rPr>
+      </w:pPr>
+      <w:r>
+        <w:rPr>
+          <w:rFonts w:ascii="Tahoma" w:hAnsi="Tahoma" w:cs="Tahoma"/>
+          <w:sz w:val="26"/>
+          <w:szCs w:val="26"/>
+        </w:rPr>
+        <w:t>UNIBite è un progetto dedicato alla gestione delle mense universitarie. Si occupa di gestire la prenotazione di ordini da parte di studenti, docenti e persone esterne, per facilitare e velocizzare il servizio. Permette</w:t>
+      </w:r>
+      <w:r>
+        <w:rPr>
+          <w:rFonts w:ascii="Tahoma" w:hAnsi="Tahoma" w:cs="Tahoma"/>
+          <w:sz w:val="26"/>
+          <w:szCs w:val="26"/>
+        </w:rPr>
+        <w:t xml:space="preserve"> inoltre</w:t>
+      </w:r>
+      <w:r>
+        <w:rPr>
+          <w:rFonts w:ascii="Tahoma" w:hAnsi="Tahoma" w:cs="Tahoma"/>
+          <w:sz w:val="26"/>
+          <w:szCs w:val="26"/>
+        </w:rPr>
+        <w:t xml:space="preserve"> al personale di selezionare ogni giorno i piatti disponibili e di controllare le quantità di piatti richieste.</w:t>
+      </w:r>
+    </w:p>
+    <w:p>
+      <w:pPr>
+        <w:rPr>
+          <w:rFonts w:ascii="Tahoma" w:hAnsi="Tahoma" w:cs="Tahoma"/>
+          <w:sz w:val="26"/>
+          <w:szCs w:val="26"/>
+        </w:rPr>
+      </w:pPr>
+      <w:r>
+        <w:rPr>
+          <w:rFonts w:ascii="Tahoma" w:hAnsi="Tahoma" w:cs="Tahoma"/>
+          <w:sz w:val="26"/>
+          <w:szCs w:val="26"/>
+        </w:rPr>
+        <w:t>Il progetto è sviluppato tramite una schermata di login a cui studenti e docenti accedono</w:t>
+      </w:r>
+      <w:r>
+        <w:rPr>
+          <w:rFonts w:ascii="Tahoma" w:hAnsi="Tahoma" w:cs="Tahoma"/>
+          <w:sz w:val="26"/>
+          <w:szCs w:val="26"/>
+        </w:rPr>
+        <w:t xml:space="preserve">, </w:t>
+      </w:r>
+      <w:r>
+        <w:rPr>
+          <w:rFonts w:ascii="Tahoma" w:hAnsi="Tahoma" w:cs="Tahoma"/>
+          <w:sz w:val="26"/>
+          <w:szCs w:val="26"/>
+        </w:rPr>
+        <w:t>otten</w:t>
+      </w:r>
+      <w:r>
+        <w:rPr>
+          <w:rFonts w:ascii="Tahoma" w:hAnsi="Tahoma" w:cs="Tahoma"/>
+          <w:sz w:val="26"/>
+          <w:szCs w:val="26"/>
+        </w:rPr>
+        <w:t xml:space="preserve">endo </w:t>
+      </w:r>
+      <w:r>
+        <w:rPr>
+          <w:rFonts w:ascii="Tahoma" w:hAnsi="Tahoma" w:cs="Tahoma"/>
+          <w:sz w:val="26"/>
+          <w:szCs w:val="26"/>
+        </w:rPr>
+        <w:t>la possibilità di ordinare</w:t>
+      </w:r>
+      <w:r>
+        <w:rPr>
+          <w:rFonts w:ascii="Tahoma" w:hAnsi="Tahoma" w:cs="Tahoma"/>
+          <w:sz w:val="26"/>
+          <w:szCs w:val="26"/>
+        </w:rPr>
+        <w:t xml:space="preserve"> il loro pasto e di pagarlo sulla base della fascia ISEE indicata nella fase di registrazione. </w:t>
+      </w:r>
+      <w:r>
+        <w:rPr>
+          <w:rFonts w:ascii="Tahoma" w:hAnsi="Tahoma" w:cs="Tahoma"/>
           <w:sz w:val="26"/>
           <w:szCs w:val="26"/>
         </w:rPr>
@@ -480,253 +507,92 @@
       </w:r>
       <w:r>
         <w:rPr>
-          <w:rFonts w:ascii="Bodoni MT" w:hAnsi="Bodoni MT" w:cs="Calibri"/>
-          <w:sz w:val="26"/>
-          <w:szCs w:val="26"/>
-        </w:rPr>
-        <w:t>è</w:t>
-      </w:r>
-      <w:r>
-        <w:rPr>
-          <w:rFonts w:ascii="Bodoni MT" w:hAnsi="Bodoni MT" w:cs="Sans Serif Collection"/>
-          <w:sz w:val="26"/>
-          <w:szCs w:val="26"/>
-        </w:rPr>
-        <w:t xml:space="preserve"> un progetto dedicato alla gestione delle mense universitarie. Si occupa di gestire la prenotazione di ordini da parte di studenti, docenti e persone esterne, per facilitare e velocizzare il servizio. Permette al personale di selezionare ogni giorno i piatti disponibili e di controllare le quantit</w:t>
-      </w:r>
-      <w:r>
-        <w:rPr>
-          <w:rFonts w:ascii="Bodoni MT" w:hAnsi="Bodoni MT" w:cs="Calibri"/>
-          <w:sz w:val="26"/>
-          <w:szCs w:val="26"/>
-        </w:rPr>
-        <w:t>à</w:t>
-      </w:r>
-      <w:r>
-        <w:rPr>
-          <w:rFonts w:ascii="Bodoni MT" w:hAnsi="Bodoni MT" w:cs="Sans Serif Collection"/>
-          <w:sz w:val="26"/>
-          <w:szCs w:val="26"/>
-        </w:rPr>
-        <w:t xml:space="preserve"> di piatti richieste.</w:t>
-      </w:r>
-    </w:p>
-    <w:p>
-      <w:pPr>
-        <w:rPr>
-          <w:rFonts w:ascii="Bodoni MT" w:hAnsi="Bodoni MT" w:cs="Sans Serif Collection"/>
-          <w:sz w:val="26"/>
-          <w:szCs w:val="26"/>
-        </w:rPr>
-      </w:pPr>
-      <w:r>
-        <w:rPr>
-          <w:rFonts w:ascii="Bodoni MT" w:hAnsi="Bodoni MT" w:cs="Sans Serif Collection"/>
-          <w:sz w:val="26"/>
-          <w:szCs w:val="26"/>
-        </w:rPr>
-        <w:t xml:space="preserve">Il progetto </w:t>
-      </w:r>
-      <w:r>
-        <w:rPr>
-          <w:rFonts w:ascii="Bodoni MT" w:hAnsi="Bodoni MT" w:cs="Calibri"/>
-          <w:sz w:val="26"/>
-          <w:szCs w:val="26"/>
-        </w:rPr>
-        <w:t>è</w:t>
-      </w:r>
-      <w:r>
-        <w:rPr>
-          <w:rFonts w:ascii="Bodoni MT" w:hAnsi="Bodoni MT" w:cs="Sans Serif Collection"/>
-          <w:sz w:val="26"/>
-          <w:szCs w:val="26"/>
-        </w:rPr>
-        <w:t xml:space="preserve"> sviluppato tramite una schermata di login a cui studenti e docenti accedono</w:t>
-      </w:r>
-      <w:r>
-        <w:rPr>
-          <w:rFonts w:ascii="Bodoni MT" w:hAnsi="Bodoni MT" w:cs="Sans Serif Collection"/>
-          <w:sz w:val="26"/>
-          <w:szCs w:val="26"/>
-        </w:rPr>
-        <w:t xml:space="preserve">, </w:t>
-      </w:r>
-      <w:r>
-        <w:rPr>
-          <w:rFonts w:ascii="Bodoni MT" w:hAnsi="Bodoni MT" w:cs="Sans Serif Collection"/>
-          <w:sz w:val="26"/>
-          <w:szCs w:val="26"/>
-        </w:rPr>
-        <w:t>otten</w:t>
-      </w:r>
-      <w:r>
-        <w:rPr>
-          <w:rFonts w:ascii="Bodoni MT" w:hAnsi="Bodoni MT" w:cs="Sans Serif Collection"/>
-          <w:sz w:val="26"/>
-          <w:szCs w:val="26"/>
-        </w:rPr>
-        <w:t xml:space="preserve">endo </w:t>
-      </w:r>
-      <w:r>
-        <w:rPr>
-          <w:rFonts w:ascii="Bodoni MT" w:hAnsi="Bodoni MT" w:cs="Sans Serif Collection"/>
-          <w:sz w:val="26"/>
-          <w:szCs w:val="26"/>
-        </w:rPr>
-        <w:t>la possibilit</w:t>
-      </w:r>
-      <w:r>
-        <w:rPr>
-          <w:rFonts w:ascii="Bodoni MT" w:hAnsi="Bodoni MT" w:cs="Calibri"/>
-          <w:sz w:val="26"/>
-          <w:szCs w:val="26"/>
-        </w:rPr>
-        <w:t>à</w:t>
-      </w:r>
-      <w:r>
-        <w:rPr>
-          <w:rFonts w:ascii="Bodoni MT" w:hAnsi="Bodoni MT" w:cs="Sans Serif Collection"/>
-          <w:sz w:val="26"/>
-          <w:szCs w:val="26"/>
-        </w:rPr>
-        <w:t xml:space="preserve"> di ordinare</w:t>
-      </w:r>
-      <w:r>
-        <w:rPr>
-          <w:rFonts w:ascii="Bodoni MT" w:hAnsi="Bodoni MT" w:cs="Sans Serif Collection"/>
-          <w:sz w:val="26"/>
-          <w:szCs w:val="26"/>
-        </w:rPr>
-        <w:t xml:space="preserve"> il loro pasto e di pagarlo sulla base della fascia ISEE indicata nella fase di registrazione. </w:t>
-      </w:r>
-      <w:r>
-        <w:rPr>
-          <w:rFonts w:ascii="Bodoni MT" w:hAnsi="Bodoni MT" w:cs="Sans Serif Collection"/>
-          <w:sz w:val="26"/>
-          <w:szCs w:val="26"/>
-        </w:rPr>
-        <w:t xml:space="preserve"> </w:t>
-      </w:r>
-      <w:r>
-        <w:rPr>
-          <w:rFonts w:ascii="Bodoni MT" w:hAnsi="Bodoni MT" w:cs="Sans Serif Collection"/>
-          <w:sz w:val="26"/>
-          <w:szCs w:val="26"/>
-        </w:rPr>
-        <w:t>Al contrario, le persone esterne non hanno la possibilit</w:t>
-      </w:r>
-      <w:r>
-        <w:rPr>
-          <w:rFonts w:ascii="Bodoni MT" w:hAnsi="Bodoni MT" w:cs="Calibri"/>
-          <w:sz w:val="26"/>
-          <w:szCs w:val="26"/>
-        </w:rPr>
-        <w:t>à</w:t>
-      </w:r>
-      <w:r>
-        <w:rPr>
-          <w:rFonts w:ascii="Bodoni MT" w:hAnsi="Bodoni MT" w:cs="Sans Serif Collection"/>
-          <w:sz w:val="26"/>
-          <w:szCs w:val="26"/>
-        </w:rPr>
-        <w:t xml:space="preserve"> di fare il login e non hanno diritto agli sconti universitari.</w:t>
-      </w:r>
-    </w:p>
-    <w:p>
-      <w:pPr>
-        <w:rPr>
-          <w:rFonts w:ascii="Bodoni MT" w:hAnsi="Bodoni MT" w:cs="Sans Serif Collection"/>
-          <w:sz w:val="26"/>
-          <w:szCs w:val="26"/>
-        </w:rPr>
-      </w:pPr>
-      <w:r>
-        <w:rPr>
-          <w:rFonts w:ascii="Bodoni MT" w:hAnsi="Bodoni MT" w:cs="Sans Serif Collection"/>
-          <w:sz w:val="26"/>
-          <w:szCs w:val="26"/>
-        </w:rPr>
-        <w:t xml:space="preserve">Al personale </w:t>
-      </w:r>
-      <w:r>
-        <w:rPr>
-          <w:rFonts w:ascii="Bodoni MT" w:hAnsi="Bodoni MT" w:cs="Calibri"/>
-          <w:sz w:val="26"/>
-          <w:szCs w:val="26"/>
-        </w:rPr>
-        <w:t>è</w:t>
-      </w:r>
-      <w:r>
-        <w:rPr>
-          <w:rFonts w:ascii="Bodoni MT" w:hAnsi="Bodoni MT" w:cs="Sans Serif Collection"/>
-          <w:sz w:val="26"/>
-          <w:szCs w:val="26"/>
-        </w:rPr>
-        <w:t xml:space="preserve"> dedicata una pagina di login, che permette di accedere ad un’area di controllo riservata in cui si pu</w:t>
-      </w:r>
-      <w:r>
-        <w:rPr>
-          <w:rFonts w:ascii="Bodoni MT" w:hAnsi="Bodoni MT" w:cs="Calibri"/>
-          <w:sz w:val="26"/>
-          <w:szCs w:val="26"/>
-        </w:rPr>
-        <w:t>ò</w:t>
-      </w:r>
-      <w:r>
-        <w:rPr>
-          <w:rFonts w:ascii="Bodoni MT" w:hAnsi="Bodoni MT" w:cs="Sans Serif Collection"/>
-          <w:sz w:val="26"/>
-          <w:szCs w:val="26"/>
-        </w:rPr>
-        <w:t xml:space="preserve"> gestire il servizio giornaliero.</w:t>
-      </w:r>
-    </w:p>
-    <w:p>
-      <w:pPr>
-        <w:rPr>
-          <w:rFonts w:ascii="Bodoni MT" w:hAnsi="Bodoni MT" w:cs="Sans Serif Collection"/>
-          <w:sz w:val="26"/>
-          <w:szCs w:val="26"/>
-        </w:rPr>
-      </w:pPr>
-      <w:r>
-        <w:rPr>
-          <w:rFonts w:ascii="Bodoni MT" w:hAnsi="Bodoni MT" w:cs="Sans Serif Collection"/>
-          <w:sz w:val="26"/>
-          <w:szCs w:val="26"/>
-        </w:rPr>
-        <w:t>Il progetto nasce dall’idea di velocizzare il servizio della mensa, per renderlo pi</w:t>
-      </w:r>
-      <w:r>
-        <w:rPr>
-          <w:rFonts w:ascii="Bodoni MT" w:hAnsi="Bodoni MT" w:cs="Calibri"/>
-          <w:sz w:val="26"/>
-          <w:szCs w:val="26"/>
-        </w:rPr>
-        <w:t>ù</w:t>
-      </w:r>
-      <w:r>
-        <w:rPr>
-          <w:rFonts w:ascii="Bodoni MT" w:hAnsi="Bodoni MT" w:cs="Sans Serif Collection"/>
-          <w:sz w:val="26"/>
-          <w:szCs w:val="26"/>
-        </w:rPr>
-        <w:t xml:space="preserve"> efficiente diminuendo i tempi di attesa e facilitando il lavoro al personale.</w:t>
-      </w:r>
-    </w:p>
-    <w:p>
-      <w:pPr>
-        <w:rPr>
-          <w:rFonts w:ascii="Bodoni MT" w:hAnsi="Bodoni MT" w:cs="Sans Serif Collection"/>
-          <w:sz w:val="26"/>
-          <w:szCs w:val="26"/>
-        </w:rPr>
-      </w:pPr>
-    </w:p>
-    <w:p>
-      <w:pPr>
-        <w:rPr>
-          <w:rFonts w:ascii="Bodoni MT" w:hAnsi="Bodoni MT" w:cs="Sans Serif Collection"/>
+          <w:rFonts w:ascii="Tahoma" w:hAnsi="Tahoma" w:cs="Tahoma"/>
+          <w:sz w:val="26"/>
+          <w:szCs w:val="26"/>
+        </w:rPr>
+        <w:t>Al contrario, le persone esterne non hanno la possibilità di fare il login e non hanno diritto agli sconti universitari.</w:t>
+      </w:r>
+    </w:p>
+    <w:p>
+      <w:pPr>
+        <w:rPr>
+          <w:rFonts w:ascii="Tahoma" w:hAnsi="Tahoma" w:cs="Tahoma"/>
+          <w:sz w:val="26"/>
+          <w:szCs w:val="26"/>
+        </w:rPr>
+      </w:pPr>
+      <w:r>
+        <w:rPr>
+          <w:rFonts w:ascii="Tahoma" w:hAnsi="Tahoma" w:cs="Tahoma"/>
+          <w:sz w:val="26"/>
+          <w:szCs w:val="26"/>
+        </w:rPr>
+        <w:t>Al personale è dedicata una pagina di login, che</w:t>
+      </w:r>
+      <w:r>
+        <w:rPr>
+          <w:rFonts w:ascii="Tahoma" w:hAnsi="Tahoma" w:cs="Tahoma"/>
+          <w:sz w:val="26"/>
+          <w:szCs w:val="26"/>
+        </w:rPr>
+        <w:t xml:space="preserve"> gli</w:t>
+      </w:r>
+      <w:r>
+        <w:rPr>
+          <w:rFonts w:ascii="Tahoma" w:hAnsi="Tahoma" w:cs="Tahoma"/>
+          <w:sz w:val="26"/>
+          <w:szCs w:val="26"/>
+        </w:rPr>
+        <w:t xml:space="preserve"> permette di accedere ad un’area di controllo riservata in cui si può gestire il servizio giornaliero.</w:t>
+      </w:r>
+    </w:p>
+    <w:p>
+      <w:pPr>
+        <w:rPr>
+          <w:rFonts w:ascii="Tahoma" w:hAnsi="Tahoma" w:cs="Tahoma"/>
+          <w:sz w:val="26"/>
+          <w:szCs w:val="26"/>
+        </w:rPr>
+      </w:pPr>
+      <w:r>
+        <w:rPr>
+          <w:rFonts w:ascii="Tahoma" w:hAnsi="Tahoma" w:cs="Tahoma"/>
+          <w:sz w:val="26"/>
+          <w:szCs w:val="26"/>
+        </w:rPr>
+        <w:t>Il progetto nasce dall’idea di velocizzare il servizio della mensa per renderlo più efficiente</w:t>
+      </w:r>
+      <w:r>
+        <w:rPr>
+          <w:rFonts w:ascii="Tahoma" w:hAnsi="Tahoma" w:cs="Tahoma"/>
+          <w:sz w:val="26"/>
+          <w:szCs w:val="26"/>
+        </w:rPr>
+        <w:t>,</w:t>
+      </w:r>
+      <w:r>
+        <w:rPr>
+          <w:rFonts w:ascii="Tahoma" w:hAnsi="Tahoma" w:cs="Tahoma"/>
+          <w:sz w:val="26"/>
+          <w:szCs w:val="26"/>
+        </w:rPr>
+        <w:t xml:space="preserve"> diminuendo i tempi di attesa e facilitando il lavoro al personale.</w:t>
+      </w:r>
+    </w:p>
+    <w:p>
+      <w:pPr>
+        <w:rPr>
+          <w:rFonts w:ascii="Tahoma" w:hAnsi="Tahoma" w:cs="Tahoma"/>
+          <w:sz w:val="26"/>
+          <w:szCs w:val="26"/>
+        </w:rPr>
+      </w:pPr>
+    </w:p>
+    <w:p>
+      <w:pPr>
+        <w:rPr>
+          <w:rFonts w:ascii="Tahoma" w:hAnsi="Tahoma" w:cs="Tahoma"/>
           <w:b/>
           <w:bCs/>
           <w:sz w:val="30"/>
@@ -735,7 +601,7 @@
       </w:pPr>
       <w:r>
         <w:rPr>
-          <w:rFonts w:ascii="Bodoni MT" w:hAnsi="Bodoni MT" w:cs="Sans Serif Collection"/>
+          <w:rFonts w:ascii="Tahoma" w:hAnsi="Tahoma" w:cs="Tahoma"/>
           <w:b/>
           <w:bCs/>
           <w:sz w:val="30"/>
@@ -745,7 +611,7 @@
       </w:r>
       <w:r>
         <w:rPr>
-          <w:rFonts w:ascii="Bodoni MT" w:hAnsi="Bodoni MT" w:cs="Sans Serif Collection"/>
+          <w:rFonts w:ascii="Tahoma" w:hAnsi="Tahoma" w:cs="Tahoma"/>
           <w:b/>
           <w:bCs/>
           <w:sz w:val="30"/>
@@ -755,7 +621,7 @@
       </w:r>
       <w:r>
         <w:rPr>
-          <w:rFonts w:ascii="Bodoni MT" w:hAnsi="Bodoni MT" w:cs="Sans Serif Collection"/>
+          <w:rFonts w:ascii="Tahoma" w:hAnsi="Tahoma" w:cs="Tahoma"/>
           <w:b/>
           <w:bCs/>
           <w:sz w:val="30"/>
@@ -767,22 +633,38 @@
     <w:p>
       <w:pPr>
         <w:rPr>
-          <w:rFonts w:ascii="Bodoni MT" w:hAnsi="Bodoni MT" w:cs="Sans Serif Collection"/>
-          <w:sz w:val="26"/>
-          <w:szCs w:val="26"/>
-        </w:rPr>
-      </w:pPr>
-      <w:r>
-        <w:rPr>
-          <w:rFonts w:ascii="Bodoni MT" w:hAnsi="Bodoni MT" w:cs="Sans Serif Collection"/>
-          <w:sz w:val="26"/>
-          <w:szCs w:val="26"/>
-        </w:rPr>
-        <w:t>Il progetto si basa su un modello di tipo RAD (Rapid Application Development), per avere uno sviluppo evolutivo tramite dei time box che permetteranno di avere i risultati desiderati entro dei tempi stabiliti</w:t>
-      </w:r>
-      <w:r>
-        <w:rPr>
-          <w:rFonts w:ascii="Bodoni MT" w:hAnsi="Bodoni MT" w:cs="Sans Serif Collection"/>
+          <w:rFonts w:ascii="Tahoma" w:hAnsi="Tahoma" w:cs="Tahoma"/>
+          <w:sz w:val="26"/>
+          <w:szCs w:val="26"/>
+        </w:rPr>
+      </w:pPr>
+      <w:r>
+        <w:rPr>
+          <w:rFonts w:ascii="Tahoma" w:hAnsi="Tahoma" w:cs="Tahoma"/>
+          <w:sz w:val="26"/>
+          <w:szCs w:val="26"/>
+        </w:rPr>
+        <w:t xml:space="preserve">Il progetto si basa su un modello di tipo RAD (Rapid Application Development), per </w:t>
+      </w:r>
+      <w:r>
+        <w:rPr>
+          <w:rFonts w:ascii="Tahoma" w:hAnsi="Tahoma" w:cs="Tahoma"/>
+          <w:sz w:val="26"/>
+          <w:szCs w:val="26"/>
+        </w:rPr>
+        <w:t>poter utilizzare</w:t>
+      </w:r>
+      <w:r>
+        <w:rPr>
+          <w:rFonts w:ascii="Tahoma" w:hAnsi="Tahoma" w:cs="Tahoma"/>
+          <w:sz w:val="26"/>
+          <w:szCs w:val="26"/>
+        </w:rPr>
+        <w:t xml:space="preserve"> uno sviluppo evolutivo tramite dei time box che permetteranno di avere i risultati desiderati entro dei tempi stabiliti</w:t>
+      </w:r>
+      <w:r>
+        <w:rPr>
+          <w:rFonts w:ascii="Tahoma" w:hAnsi="Tahoma" w:cs="Tahoma"/>
           <w:sz w:val="26"/>
           <w:szCs w:val="26"/>
         </w:rPr>
@@ -790,65 +672,25 @@
       </w:r>
       <w:r>
         <w:rPr>
-          <w:rFonts w:ascii="Bodoni MT" w:hAnsi="Bodoni MT" w:cs="Sans Serif Collection"/>
-          <w:sz w:val="26"/>
-          <w:szCs w:val="26"/>
-        </w:rPr>
-        <w:t>. Tramite il RAD verr</w:t>
-      </w:r>
-      <w:r>
-        <w:rPr>
-          <w:rFonts w:ascii="Bodoni MT" w:hAnsi="Bodoni MT" w:cs="Calibri"/>
-          <w:sz w:val="26"/>
-          <w:szCs w:val="26"/>
-        </w:rPr>
-        <w:t>à</w:t>
-      </w:r>
-      <w:r>
-        <w:rPr>
-          <w:rFonts w:ascii="Bodoni MT" w:hAnsi="Bodoni MT" w:cs="Sans Serif Collection"/>
-          <w:sz w:val="26"/>
-          <w:szCs w:val="26"/>
-        </w:rPr>
-        <w:t xml:space="preserve"> utilizzata la tecnica di MoSCoW, che permetter</w:t>
-      </w:r>
-      <w:r>
-        <w:rPr>
-          <w:rFonts w:ascii="Bodoni MT" w:hAnsi="Bodoni MT" w:cs="Calibri"/>
-          <w:sz w:val="26"/>
-          <w:szCs w:val="26"/>
-        </w:rPr>
-        <w:t>à</w:t>
-      </w:r>
-      <w:r>
-        <w:rPr>
-          <w:rFonts w:ascii="Bodoni MT" w:hAnsi="Bodoni MT" w:cs="Sans Serif Collection"/>
-          <w:sz w:val="26"/>
-          <w:szCs w:val="26"/>
-        </w:rPr>
-        <w:t xml:space="preserve"> di suddividere i requisiti richiesti sulla base della loro priorit</w:t>
-      </w:r>
-      <w:r>
-        <w:rPr>
-          <w:rFonts w:ascii="Bodoni MT" w:hAnsi="Bodoni MT" w:cs="Calibri"/>
-          <w:sz w:val="26"/>
-          <w:szCs w:val="26"/>
-        </w:rPr>
-        <w:t>à</w:t>
-      </w:r>
-      <w:r>
-        <w:rPr>
-          <w:rFonts w:ascii="Bodoni MT" w:hAnsi="Bodoni MT" w:cs="Sans Serif Collection"/>
-          <w:sz w:val="26"/>
-          <w:szCs w:val="26"/>
-        </w:rPr>
-        <w:t>.</w:t>
-      </w:r>
-    </w:p>
-    <w:p>
-      <w:pPr>
-        <w:rPr>
-          <w:rFonts w:ascii="Bodoni MT" w:hAnsi="Bodoni MT" w:cs="Sans Serif Collection"/>
+          <w:rFonts w:ascii="Tahoma" w:hAnsi="Tahoma" w:cs="Tahoma"/>
+          <w:sz w:val="26"/>
+          <w:szCs w:val="26"/>
+        </w:rPr>
+        <w:t>. Tramite il RAD verrà utilizzata la tecnica di MoSCoW, che permetterà di suddividere i requisiti richiesti sulla base della loro priorità.</w:t>
+      </w:r>
+      <w:r>
+        <w:rPr>
+          <w:rFonts w:ascii="Tahoma" w:hAnsi="Tahoma" w:cs="Tahoma"/>
+          <w:sz w:val="26"/>
+          <w:szCs w:val="26"/>
+        </w:rPr>
+        <w:t xml:space="preserve"> Essi saranno definiti nel documento della specifica dei requisiti.</w:t>
+      </w:r>
+    </w:p>
+    <w:p>
+      <w:pPr>
+        <w:rPr>
+          <w:rFonts w:ascii="Tahoma" w:hAnsi="Tahoma" w:cs="Tahoma"/>
           <w:sz w:val="26"/>
           <w:szCs w:val="26"/>
           <w:u w:val="single"/>
@@ -858,7 +700,7 @@
     <w:p>
       <w:pPr>
         <w:rPr>
-          <w:rFonts w:ascii="Bodoni MT" w:hAnsi="Bodoni MT" w:cs="Sans Serif Collection"/>
+          <w:rFonts w:ascii="Tahoma" w:hAnsi="Tahoma" w:cs="Tahoma"/>
           <w:b/>
           <w:bCs/>
           <w:sz w:val="30"/>
@@ -867,7 +709,7 @@
       </w:pPr>
       <w:r>
         <w:rPr>
-          <w:rFonts w:ascii="Bodoni MT" w:hAnsi="Bodoni MT" w:cs="Sans Serif Collection"/>
+          <w:rFonts w:ascii="Tahoma" w:hAnsi="Tahoma" w:cs="Tahoma"/>
           <w:b/>
           <w:bCs/>
           <w:sz w:val="30"/>
@@ -877,7 +719,7 @@
       </w:r>
       <w:r>
         <w:rPr>
-          <w:rFonts w:ascii="Bodoni MT" w:hAnsi="Bodoni MT" w:cs="Sans Serif Collection"/>
+          <w:rFonts w:ascii="Tahoma" w:hAnsi="Tahoma" w:cs="Tahoma"/>
           <w:b/>
           <w:bCs/>
           <w:sz w:val="30"/>
@@ -887,7 +729,7 @@
       </w:r>
       <w:r>
         <w:rPr>
-          <w:rFonts w:ascii="Bodoni MT" w:hAnsi="Bodoni MT" w:cs="Sans Serif Collection"/>
+          <w:rFonts w:ascii="Tahoma" w:hAnsi="Tahoma" w:cs="Tahoma"/>
           <w:b/>
           <w:bCs/>
           <w:sz w:val="30"/>
@@ -899,122 +741,135 @@
     <w:p>
       <w:pPr>
         <w:rPr>
-          <w:rFonts w:ascii="Bodoni MT" w:hAnsi="Bodoni MT" w:cs="Sans Serif Collection"/>
-          <w:sz w:val="26"/>
-          <w:szCs w:val="26"/>
-        </w:rPr>
-      </w:pPr>
-      <w:r>
-        <w:rPr>
-          <w:rFonts w:ascii="Bodoni MT" w:hAnsi="Bodoni MT" w:cs="Sans Serif Collection"/>
-          <w:sz w:val="26"/>
-          <w:szCs w:val="26"/>
-        </w:rPr>
-        <w:t xml:space="preserve">Il progetto ha </w:t>
-      </w:r>
-      <w:proofErr w:type="gramStart"/>
-      <w:r>
-        <w:rPr>
-          <w:rFonts w:ascii="Bodoni MT" w:hAnsi="Bodoni MT" w:cs="Sans Serif Collection"/>
-          <w:sz w:val="26"/>
-          <w:szCs w:val="26"/>
-        </w:rPr>
-        <w:t>un team composto</w:t>
-      </w:r>
-      <w:proofErr w:type="gramEnd"/>
-      <w:r>
-        <w:rPr>
-          <w:rFonts w:ascii="Bodoni MT" w:hAnsi="Bodoni MT" w:cs="Sans Serif Collection"/>
-          <w:sz w:val="26"/>
-          <w:szCs w:val="26"/>
-        </w:rPr>
-        <w:t xml:space="preserve"> da tre membri, organizzati sulla base del team SWAT (</w:t>
-      </w:r>
-      <w:proofErr w:type="spellStart"/>
-      <w:r>
-        <w:rPr>
-          <w:rFonts w:ascii="Bodoni MT" w:hAnsi="Bodoni MT" w:cs="Sans Serif Collection"/>
-          <w:sz w:val="26"/>
-          <w:szCs w:val="26"/>
-        </w:rPr>
-        <w:t>Skilled</w:t>
-      </w:r>
-      <w:proofErr w:type="spellEnd"/>
-      <w:r>
-        <w:rPr>
-          <w:rFonts w:ascii="Bodoni MT" w:hAnsi="Bodoni MT" w:cs="Sans Serif Collection"/>
-          <w:sz w:val="26"/>
-          <w:szCs w:val="26"/>
-        </w:rPr>
-        <w:t xml:space="preserve"> With Advanced Tools), tipico del modello RAD. </w:t>
-      </w:r>
-      <w:r>
-        <w:rPr>
-          <w:rFonts w:ascii="Bodoni MT" w:hAnsi="Bodoni MT" w:cs="Calibri"/>
-          <w:sz w:val="26"/>
-          <w:szCs w:val="26"/>
-        </w:rPr>
-        <w:t>È</w:t>
-      </w:r>
-      <w:r>
-        <w:rPr>
-          <w:rFonts w:ascii="Bodoni MT" w:hAnsi="Bodoni MT" w:cs="Sans Serif Collection"/>
-          <w:sz w:val="26"/>
-          <w:szCs w:val="26"/>
-        </w:rPr>
-        <w:t xml:space="preserve"> stato scelto questo approccio organizzativo in quanto permette ai membri di svolgere le attivit</w:t>
-      </w:r>
-      <w:r>
-        <w:rPr>
-          <w:rFonts w:ascii="Bodoni MT" w:hAnsi="Bodoni MT" w:cs="Calibri"/>
-          <w:sz w:val="26"/>
-          <w:szCs w:val="26"/>
-        </w:rPr>
-        <w:t>à</w:t>
-      </w:r>
-      <w:r>
-        <w:rPr>
-          <w:rFonts w:ascii="Bodoni MT" w:hAnsi="Bodoni MT" w:cs="Sans Serif Collection"/>
-          <w:sz w:val="26"/>
-          <w:szCs w:val="26"/>
-        </w:rPr>
-        <w:t xml:space="preserve"> sulla base delle loro conoscenze, e di occuparsi anche di altre serie di attivit</w:t>
-      </w:r>
-      <w:r>
-        <w:rPr>
-          <w:rFonts w:ascii="Bodoni MT" w:hAnsi="Bodoni MT" w:cs="Calibri"/>
-          <w:sz w:val="26"/>
-          <w:szCs w:val="26"/>
-        </w:rPr>
-        <w:t>à</w:t>
-      </w:r>
-      <w:r>
-        <w:rPr>
-          <w:rFonts w:ascii="Bodoni MT" w:hAnsi="Bodoni MT" w:cs="Sans Serif Collection"/>
-          <w:sz w:val="26"/>
-          <w:szCs w:val="26"/>
-        </w:rPr>
-        <w:t>, come ad esempio il testing; tutto questo per massimizzare la produttivit</w:t>
-      </w:r>
-      <w:r>
-        <w:rPr>
-          <w:rFonts w:ascii="Bodoni MT" w:hAnsi="Bodoni MT" w:cs="Calibri"/>
-          <w:sz w:val="26"/>
-          <w:szCs w:val="26"/>
-        </w:rPr>
-        <w:t>à</w:t>
-      </w:r>
-      <w:r>
-        <w:rPr>
-          <w:rFonts w:ascii="Bodoni MT" w:hAnsi="Bodoni MT" w:cs="Sans Serif Collection"/>
-          <w:sz w:val="26"/>
-          <w:szCs w:val="26"/>
-        </w:rPr>
-        <w:t xml:space="preserve">. Inoltre, usando un modello </w:t>
-      </w:r>
-      <w:r>
-        <w:rPr>
-          <w:rFonts w:ascii="Bodoni MT" w:hAnsi="Bodoni MT" w:cs="Sans Serif Collection"/>
+          <w:rFonts w:ascii="Tahoma" w:hAnsi="Tahoma" w:cs="Tahoma"/>
+          <w:sz w:val="26"/>
+          <w:szCs w:val="26"/>
+        </w:rPr>
+      </w:pPr>
+      <w:r>
+        <w:rPr>
+          <w:rFonts w:ascii="Tahoma" w:hAnsi="Tahoma" w:cs="Tahoma"/>
+          <w:sz w:val="26"/>
+          <w:szCs w:val="26"/>
+        </w:rPr>
+        <w:t xml:space="preserve">Il progetto </w:t>
+      </w:r>
+      <w:r>
+        <w:rPr>
+          <w:rFonts w:ascii="Tahoma" w:hAnsi="Tahoma" w:cs="Tahoma"/>
+          <w:sz w:val="26"/>
+          <w:szCs w:val="26"/>
+        </w:rPr>
+        <w:t xml:space="preserve">prevede </w:t>
+      </w:r>
+      <w:r>
+        <w:rPr>
+          <w:rFonts w:ascii="Tahoma" w:hAnsi="Tahoma" w:cs="Tahoma"/>
+          <w:sz w:val="26"/>
+          <w:szCs w:val="26"/>
+        </w:rPr>
+        <w:t xml:space="preserve">un team composto da tre membri, organizzati sulla base del team SWAT (Skilled With Advanced Tools), tipico del modello RAD. </w:t>
+      </w:r>
+    </w:p>
+    <w:p>
+      <w:pPr>
+        <w:rPr>
+          <w:rFonts w:ascii="Tahoma" w:hAnsi="Tahoma" w:cs="Tahoma"/>
+          <w:sz w:val="26"/>
+          <w:szCs w:val="26"/>
+        </w:rPr>
+      </w:pPr>
+      <w:r>
+        <w:rPr>
+          <w:rFonts w:ascii="Tahoma" w:hAnsi="Tahoma" w:cs="Tahoma"/>
+          <w:sz w:val="26"/>
+          <w:szCs w:val="26"/>
+        </w:rPr>
+        <w:t xml:space="preserve">È stato scelto questo approccio organizzativo </w:t>
+      </w:r>
+      <w:r>
+        <w:rPr>
+          <w:rFonts w:ascii="Tahoma" w:hAnsi="Tahoma" w:cs="Tahoma"/>
+          <w:sz w:val="26"/>
+          <w:szCs w:val="26"/>
+        </w:rPr>
+        <w:t xml:space="preserve">perché consente </w:t>
+      </w:r>
+      <w:r>
+        <w:rPr>
+          <w:rFonts w:ascii="Tahoma" w:hAnsi="Tahoma" w:cs="Tahoma"/>
+          <w:sz w:val="26"/>
+          <w:szCs w:val="26"/>
+        </w:rPr>
+        <w:t xml:space="preserve">ai membri di svolgere le attività sulla base delle loro </w:t>
+      </w:r>
+      <w:r>
+        <w:rPr>
+          <w:rFonts w:ascii="Tahoma" w:hAnsi="Tahoma" w:cs="Tahoma"/>
+          <w:sz w:val="26"/>
+          <w:szCs w:val="26"/>
+        </w:rPr>
+        <w:t>competenze</w:t>
+      </w:r>
+      <w:r>
+        <w:rPr>
+          <w:rFonts w:ascii="Tahoma" w:hAnsi="Tahoma" w:cs="Tahoma"/>
+          <w:sz w:val="26"/>
+          <w:szCs w:val="26"/>
+        </w:rPr>
+        <w:t xml:space="preserve">, </w:t>
+      </w:r>
+      <w:r>
+        <w:rPr>
+          <w:rFonts w:ascii="Tahoma" w:hAnsi="Tahoma" w:cs="Tahoma"/>
+          <w:sz w:val="26"/>
+          <w:szCs w:val="26"/>
+        </w:rPr>
+        <w:t xml:space="preserve">permettendo loro di affrontare anche </w:t>
+      </w:r>
+      <w:r>
+        <w:rPr>
+          <w:rFonts w:ascii="Tahoma" w:hAnsi="Tahoma" w:cs="Tahoma"/>
+          <w:sz w:val="26"/>
+          <w:szCs w:val="26"/>
+        </w:rPr>
+        <w:t>altre attività, come il testing</w:t>
+      </w:r>
+      <w:r>
+        <w:rPr>
+          <w:rFonts w:ascii="Tahoma" w:hAnsi="Tahoma" w:cs="Tahoma"/>
+          <w:sz w:val="26"/>
+          <w:szCs w:val="26"/>
+        </w:rPr>
+        <w:t>,</w:t>
+      </w:r>
+      <w:r>
+        <w:rPr>
+          <w:rFonts w:ascii="Tahoma" w:hAnsi="Tahoma" w:cs="Tahoma"/>
+          <w:sz w:val="26"/>
+          <w:szCs w:val="26"/>
+        </w:rPr>
+        <w:t xml:space="preserve"> </w:t>
+      </w:r>
+      <w:r>
+        <w:rPr>
+          <w:rFonts w:ascii="Tahoma" w:hAnsi="Tahoma" w:cs="Tahoma"/>
+          <w:sz w:val="26"/>
+          <w:szCs w:val="26"/>
+        </w:rPr>
+        <w:t xml:space="preserve">con l’obiettivo di </w:t>
+      </w:r>
+      <w:r>
+        <w:rPr>
+          <w:rFonts w:ascii="Tahoma" w:hAnsi="Tahoma" w:cs="Tahoma"/>
+          <w:sz w:val="26"/>
+          <w:szCs w:val="26"/>
+        </w:rPr>
+        <w:t xml:space="preserve">massimizzare la produttività. Inoltre, usando un modello </w:t>
+      </w:r>
+      <w:r>
+        <w:rPr>
+          <w:rFonts w:ascii="Tahoma" w:hAnsi="Tahoma" w:cs="Tahoma"/>
           <w:sz w:val="26"/>
           <w:szCs w:val="26"/>
         </w:rPr>
@@ -1022,65 +877,15 @@
       </w:r>
       <w:r>
         <w:rPr>
-          <w:rFonts w:ascii="Bodoni MT" w:hAnsi="Bodoni MT" w:cs="Sans Serif Collection"/>
-          <w:sz w:val="26"/>
-          <w:szCs w:val="26"/>
-        </w:rPr>
-        <w:t xml:space="preserve">RAD, </w:t>
-      </w:r>
-      <w:proofErr w:type="gramStart"/>
-      <w:r>
-        <w:rPr>
-          <w:rFonts w:ascii="Bodoni MT" w:hAnsi="Bodoni MT" w:cs="Sans Serif Collection"/>
-          <w:sz w:val="26"/>
-          <w:szCs w:val="26"/>
-        </w:rPr>
-        <w:t>il team</w:t>
-      </w:r>
-      <w:proofErr w:type="gramEnd"/>
-      <w:r>
-        <w:rPr>
-          <w:rFonts w:ascii="Bodoni MT" w:hAnsi="Bodoni MT" w:cs="Sans Serif Collection"/>
-          <w:sz w:val="26"/>
-          <w:szCs w:val="26"/>
-        </w:rPr>
-        <w:t xml:space="preserve"> SWAT </w:t>
-      </w:r>
-      <w:r>
-        <w:rPr>
-          <w:rFonts w:ascii="Bodoni MT" w:hAnsi="Bodoni MT" w:cs="Calibri"/>
-          <w:sz w:val="26"/>
-          <w:szCs w:val="26"/>
-        </w:rPr>
-        <w:t>è</w:t>
-      </w:r>
-      <w:r>
-        <w:rPr>
-          <w:rFonts w:ascii="Bodoni MT" w:hAnsi="Bodoni MT" w:cs="Sans Serif Collection"/>
-          <w:sz w:val="26"/>
-          <w:szCs w:val="26"/>
-        </w:rPr>
-        <w:t xml:space="preserve"> libero di poter decidere la durata delle caselle temporali e decidere quali funzionalit</w:t>
-      </w:r>
-      <w:r>
-        <w:rPr>
-          <w:rFonts w:ascii="Bodoni MT" w:hAnsi="Bodoni MT" w:cs="Calibri"/>
-          <w:sz w:val="26"/>
-          <w:szCs w:val="26"/>
-        </w:rPr>
-        <w:t>à</w:t>
-      </w:r>
-      <w:r>
-        <w:rPr>
-          <w:rFonts w:ascii="Bodoni MT" w:hAnsi="Bodoni MT" w:cs="Sans Serif Collection"/>
-          <w:sz w:val="26"/>
-          <w:szCs w:val="26"/>
-        </w:rPr>
-        <w:t xml:space="preserve"> da </w:t>
-      </w:r>
-      <w:r>
-        <w:rPr>
-          <w:rFonts w:ascii="Bodoni MT" w:hAnsi="Bodoni MT" w:cs="Sans Serif Collection"/>
+          <w:rFonts w:ascii="Tahoma" w:hAnsi="Tahoma" w:cs="Tahoma"/>
+          <w:sz w:val="26"/>
+          <w:szCs w:val="26"/>
+        </w:rPr>
+        <w:t xml:space="preserve">RAD, il team SWAT è libero di poter decidere la durata delle caselle temporali e decidere quali funzionalità da </w:t>
+      </w:r>
+      <w:r>
+        <w:rPr>
+          <w:rFonts w:ascii="Tahoma" w:hAnsi="Tahoma" w:cs="Tahoma"/>
           <w:sz w:val="26"/>
           <w:szCs w:val="26"/>
         </w:rPr>
@@ -1088,7 +893,7 @@
       </w:r>
       <w:r>
         <w:rPr>
-          <w:rFonts w:ascii="Bodoni MT" w:hAnsi="Bodoni MT" w:cs="Sans Serif Collection"/>
+          <w:rFonts w:ascii="Tahoma" w:hAnsi="Tahoma" w:cs="Tahoma"/>
           <w:sz w:val="26"/>
           <w:szCs w:val="26"/>
         </w:rPr>
@@ -1096,100 +901,85 @@
       </w:r>
       <w:r>
         <w:rPr>
-          <w:rFonts w:ascii="Bodoni MT" w:hAnsi="Bodoni MT" w:cs="Sans Serif Collection"/>
+          <w:rFonts w:ascii="Tahoma" w:hAnsi="Tahoma" w:cs="Tahoma"/>
           <w:sz w:val="26"/>
           <w:szCs w:val="26"/>
         </w:rPr>
         <w:t xml:space="preserve">timebox. </w:t>
       </w:r>
-      <w:proofErr w:type="gramStart"/>
-      <w:r>
-        <w:rPr>
-          <w:rFonts w:ascii="Bodoni MT" w:hAnsi="Bodoni MT" w:cs="Sans Serif Collection"/>
-          <w:sz w:val="26"/>
-          <w:szCs w:val="26"/>
-        </w:rPr>
-        <w:t>Il team</w:t>
-      </w:r>
-      <w:proofErr w:type="gramEnd"/>
-      <w:r>
-        <w:rPr>
-          <w:rFonts w:ascii="Bodoni MT" w:hAnsi="Bodoni MT" w:cs="Sans Serif Collection"/>
-          <w:sz w:val="26"/>
-          <w:szCs w:val="26"/>
-        </w:rPr>
-        <w:t xml:space="preserve"> </w:t>
-      </w:r>
-      <w:r>
-        <w:rPr>
-          <w:rFonts w:ascii="Bodoni MT" w:hAnsi="Bodoni MT" w:cs="Calibri"/>
-          <w:sz w:val="26"/>
-          <w:szCs w:val="26"/>
-        </w:rPr>
-        <w:t>è</w:t>
-      </w:r>
-      <w:r>
-        <w:rPr>
-          <w:rFonts w:ascii="Bodoni MT" w:hAnsi="Bodoni MT" w:cs="Sans Serif Collection"/>
-          <w:sz w:val="26"/>
-          <w:szCs w:val="26"/>
-        </w:rPr>
-        <w:t xml:space="preserve"> caratterizzato da un leader che prender</w:t>
-      </w:r>
-      <w:r>
-        <w:rPr>
-          <w:rFonts w:ascii="Bodoni MT" w:hAnsi="Bodoni MT" w:cs="Calibri"/>
-          <w:sz w:val="26"/>
-          <w:szCs w:val="26"/>
-        </w:rPr>
-        <w:t>à</w:t>
-      </w:r>
-      <w:r>
-        <w:rPr>
-          <w:rFonts w:ascii="Bodoni MT" w:hAnsi="Bodoni MT" w:cs="Sans Serif Collection"/>
-          <w:sz w:val="26"/>
-          <w:szCs w:val="26"/>
-        </w:rPr>
-        <w:t xml:space="preserve"> anche il ruolo di collaboratore aiutando gli altri due membri. </w:t>
-      </w:r>
-    </w:p>
-    <w:p>
-      <w:pPr>
-        <w:rPr>
-          <w:rFonts w:ascii="Bodoni MT" w:hAnsi="Bodoni MT" w:cs="Sans Serif Collection"/>
-          <w:sz w:val="26"/>
-          <w:szCs w:val="26"/>
-        </w:rPr>
-      </w:pPr>
-    </w:p>
-    <w:p>
-      <w:pPr>
-        <w:rPr>
-          <w:rFonts w:ascii="Bodoni MT" w:hAnsi="Bodoni MT" w:cs="Sans Serif Collection"/>
+    </w:p>
+    <w:p>
+      <w:pPr>
+        <w:rPr>
+          <w:rFonts w:ascii="Tahoma" w:hAnsi="Tahoma" w:cs="Tahoma"/>
+          <w:sz w:val="26"/>
+          <w:szCs w:val="26"/>
+        </w:rPr>
+      </w:pPr>
+      <w:r>
+        <w:rPr>
+          <w:rFonts w:ascii="Tahoma" w:hAnsi="Tahoma" w:cs="Tahoma"/>
+          <w:sz w:val="26"/>
+          <w:szCs w:val="26"/>
+        </w:rPr>
+        <w:t xml:space="preserve">Essendo un gruppo formato da sole tre persone con simili competenze, non viene definito un leader a capo del progetto che prende </w:t>
+      </w:r>
+      <w:r>
+        <w:rPr>
+          <w:rFonts w:ascii="Tahoma" w:hAnsi="Tahoma" w:cs="Tahoma"/>
+          <w:sz w:val="26"/>
+          <w:szCs w:val="26"/>
+        </w:rPr>
+        <w:t xml:space="preserve">le </w:t>
+      </w:r>
+      <w:r>
+        <w:rPr>
+          <w:rFonts w:ascii="Tahoma" w:hAnsi="Tahoma" w:cs="Tahoma"/>
+          <w:sz w:val="26"/>
+          <w:szCs w:val="26"/>
+        </w:rPr>
+        <w:t xml:space="preserve">decisioni, ma i tre membri prenderanno le loro decisioni di comune accordo. </w:t>
+      </w:r>
+    </w:p>
+    <w:p>
+      <w:pPr>
+        <w:rPr>
+          <w:rFonts w:ascii="Tahoma" w:hAnsi="Tahoma" w:cs="Tahoma"/>
           <w:b/>
           <w:bCs/>
           <w:sz w:val="30"/>
           <w:szCs w:val="30"/>
         </w:rPr>
       </w:pPr>
-      <w:r>
-        <w:rPr>
-          <w:rFonts w:ascii="Bodoni MT" w:hAnsi="Bodoni MT" w:cs="Sans Serif Collection"/>
+    </w:p>
+    <w:p>
+      <w:pPr>
+        <w:rPr>
+          <w:rFonts w:ascii="Tahoma" w:hAnsi="Tahoma" w:cs="Tahoma"/>
           <w:b/>
           <w:bCs/>
           <w:sz w:val="30"/>
           <w:szCs w:val="30"/>
         </w:rPr>
-        <w:t>4</w:t>
-      </w:r>
-      <w:r>
-        <w:rPr>
-          <w:rFonts w:ascii="Bodoni MT" w:hAnsi="Bodoni MT" w:cs="Sans Serif Collection"/>
+      </w:pPr>
+      <w:r>
+        <w:rPr>
+          <w:rFonts w:ascii="Tahoma" w:hAnsi="Tahoma" w:cs="Tahoma"/>
           <w:b/>
           <w:bCs/>
           <w:sz w:val="30"/>
           <w:szCs w:val="30"/>
         </w:rPr>
+        <w:t>4</w:t>
+      </w:r>
+      <w:r>
+        <w:rPr>
+          <w:rFonts w:ascii="Tahoma" w:hAnsi="Tahoma" w:cs="Tahoma"/>
+          <w:b/>
+          <w:bCs/>
+          <w:sz w:val="30"/>
+          <w:szCs w:val="30"/>
+        </w:rPr>
         <w:tab/>
         <w:t>Standard, linee guida, procedura</w:t>
       </w:r>
@@ -1197,46 +987,84 @@
     <w:p>
       <w:pPr>
         <w:rPr>
-          <w:rFonts w:ascii="Bodoni MT" w:hAnsi="Bodoni MT" w:cs="Sans Serif Collection"/>
-          <w:sz w:val="26"/>
-          <w:szCs w:val="26"/>
-        </w:rPr>
-      </w:pPr>
-      <w:r>
-        <w:rPr>
-          <w:rFonts w:ascii="Bodoni MT" w:hAnsi="Bodoni MT" w:cs="Sans Serif Collection"/>
-          <w:sz w:val="26"/>
-          <w:szCs w:val="26"/>
-        </w:rPr>
-        <w:t>All’interno del progetto si necessita che ogni membro segua determinati standard e linee guida per avere un progetto di semplice comprensione per tutti</w:t>
-      </w:r>
-      <w:r>
-        <w:rPr>
-          <w:rFonts w:ascii="Bodoni MT" w:hAnsi="Bodoni MT" w:cs="Sans Serif Collection"/>
-          <w:sz w:val="26"/>
-          <w:szCs w:val="26"/>
-        </w:rPr>
-        <w:t xml:space="preserve">. Lo standard su cui si basa il progetto </w:t>
-      </w:r>
-      <w:r>
-        <w:rPr>
-          <w:rFonts w:ascii="Bodoni MT" w:hAnsi="Bodoni MT" w:cs="Calibri"/>
-          <w:sz w:val="26"/>
-          <w:szCs w:val="26"/>
-        </w:rPr>
-        <w:t>è</w:t>
-      </w:r>
-      <w:r>
-        <w:rPr>
-          <w:rFonts w:ascii="Bodoni MT" w:hAnsi="Bodoni MT" w:cs="Sans Serif Collection"/>
-          <w:sz w:val="26"/>
-          <w:szCs w:val="26"/>
-        </w:rPr>
-        <w:t xml:space="preserve"> quello di Java</w:t>
-      </w:r>
-      <w:r>
-        <w:rPr>
-          <w:rFonts w:ascii="Bodoni MT" w:hAnsi="Bodoni MT" w:cs="Sans Serif Collection"/>
+          <w:rFonts w:ascii="Tahoma" w:hAnsi="Tahoma" w:cs="Tahoma"/>
+          <w:sz w:val="26"/>
+          <w:szCs w:val="26"/>
+        </w:rPr>
+      </w:pPr>
+      <w:r>
+        <w:rPr>
+          <w:rFonts w:ascii="Tahoma" w:hAnsi="Tahoma" w:cs="Tahoma"/>
+          <w:sz w:val="26"/>
+          <w:szCs w:val="26"/>
+        </w:rPr>
+        <w:t>All’interno del progetto si necessita che ogni membro segua determinati standard e linee guida per avere un progetto di semplice comprensione per tutti.</w:t>
+      </w:r>
+      <w:r>
+        <w:rPr>
+          <w:rFonts w:ascii="Tahoma" w:hAnsi="Tahoma" w:cs="Tahoma"/>
+          <w:sz w:val="26"/>
+          <w:szCs w:val="26"/>
+        </w:rPr>
+        <w:br/>
+      </w:r>
+    </w:p>
+    <w:p>
+      <w:pPr>
+        <w:pStyle w:val="Paragrafoelenco"/>
+        <w:numPr>
+          <w:ilvl w:val="0"/>
+          <w:numId w:val="6"/>
+        </w:numPr>
+        <w:rPr>
+          <w:rFonts w:ascii="Tahoma" w:hAnsi="Tahoma" w:cs="Tahoma"/>
+          <w:b/>
+          <w:bCs/>
+          <w:sz w:val="26"/>
+          <w:szCs w:val="26"/>
+        </w:rPr>
+      </w:pPr>
+      <w:r>
+        <w:rPr>
+          <w:rFonts w:ascii="Tahoma" w:hAnsi="Tahoma" w:cs="Tahoma"/>
+          <w:b/>
+          <w:bCs/>
+          <w:sz w:val="26"/>
+          <w:szCs w:val="26"/>
+        </w:rPr>
+        <w:t>Standar</w:t>
+      </w:r>
+      <w:r>
+        <w:rPr>
+          <w:rFonts w:ascii="Tahoma" w:hAnsi="Tahoma" w:cs="Tahoma"/>
+          <w:b/>
+          <w:bCs/>
+          <w:sz w:val="26"/>
+          <w:szCs w:val="26"/>
+        </w:rPr>
+        <w:t>d</w:t>
+      </w:r>
+    </w:p>
+    <w:p>
+      <w:pPr>
+        <w:pStyle w:val="Paragrafoelenco"/>
+        <w:rPr>
+          <w:rFonts w:ascii="Tahoma" w:hAnsi="Tahoma" w:cs="Tahoma"/>
+          <w:sz w:val="26"/>
+          <w:szCs w:val="26"/>
+        </w:rPr>
+      </w:pPr>
+      <w:r>
+        <w:rPr>
+          <w:rFonts w:ascii="Tahoma" w:hAnsi="Tahoma" w:cs="Tahoma"/>
+          <w:sz w:val="26"/>
+          <w:szCs w:val="26"/>
+        </w:rPr>
+        <w:t>Lo standard su cui si basa il progetto è quello di Java</w:t>
+      </w:r>
+      <w:r>
+        <w:rPr>
+          <w:rFonts w:ascii="Tahoma" w:hAnsi="Tahoma" w:cs="Tahoma"/>
           <w:sz w:val="26"/>
           <w:szCs w:val="26"/>
         </w:rPr>
@@ -1244,68 +1072,121 @@
       </w:r>
       <w:r>
         <w:rPr>
-          <w:rFonts w:ascii="Bodoni MT" w:hAnsi="Bodoni MT" w:cs="Sans Serif Collection"/>
+          <w:rFonts w:ascii="Tahoma" w:hAnsi="Tahoma" w:cs="Tahoma"/>
           <w:sz w:val="26"/>
           <w:szCs w:val="26"/>
         </w:rPr>
         <w:t xml:space="preserve">, il quale presenta regole e direttive prefissate. </w:t>
       </w:r>
-      <w:r>
-        <w:rPr>
-          <w:rFonts w:ascii="Bodoni MT" w:hAnsi="Bodoni MT" w:cs="Sans Serif Collection"/>
-          <w:sz w:val="26"/>
-          <w:szCs w:val="26"/>
-        </w:rPr>
-        <w:lastRenderedPageBreak/>
-        <w:t>Inoltre,</w:t>
-      </w:r>
-      <w:r>
-        <w:rPr>
-          <w:rFonts w:ascii="Bodoni MT" w:hAnsi="Bodoni MT" w:cs="Sans Serif Collection"/>
-          <w:sz w:val="26"/>
-          <w:szCs w:val="26"/>
-        </w:rPr>
-        <w:t xml:space="preserve"> i membri baseranno il progetto sulle linee guida determinate dai diagrammi UML (</w:t>
-      </w:r>
-      <w:proofErr w:type="spellStart"/>
-      <w:r>
-        <w:rPr>
-          <w:rFonts w:ascii="Bodoni MT" w:hAnsi="Bodoni MT" w:cs="Sans Serif Collection"/>
-          <w:sz w:val="26"/>
-          <w:szCs w:val="26"/>
-        </w:rPr>
-        <w:t>Unified</w:t>
-      </w:r>
-      <w:proofErr w:type="spellEnd"/>
-      <w:r>
-        <w:rPr>
-          <w:rFonts w:ascii="Bodoni MT" w:hAnsi="Bodoni MT" w:cs="Sans Serif Collection"/>
+    </w:p>
+    <w:p>
+      <w:pPr>
+        <w:pStyle w:val="Paragrafoelenco"/>
+        <w:rPr>
+          <w:rFonts w:ascii="Tahoma" w:hAnsi="Tahoma" w:cs="Tahoma"/>
+          <w:b/>
+          <w:bCs/>
+          <w:sz w:val="26"/>
+          <w:szCs w:val="26"/>
+        </w:rPr>
+      </w:pPr>
+    </w:p>
+    <w:p>
+      <w:pPr>
+        <w:pStyle w:val="Paragrafoelenco"/>
+        <w:numPr>
+          <w:ilvl w:val="0"/>
+          <w:numId w:val="6"/>
+        </w:numPr>
+        <w:rPr>
+          <w:rFonts w:ascii="Tahoma" w:hAnsi="Tahoma" w:cs="Tahoma"/>
+          <w:b/>
+          <w:bCs/>
+          <w:sz w:val="26"/>
+          <w:szCs w:val="26"/>
+        </w:rPr>
+      </w:pPr>
+      <w:r>
+        <w:rPr>
+          <w:rFonts w:ascii="Tahoma" w:hAnsi="Tahoma" w:cs="Tahoma"/>
+          <w:b/>
+          <w:bCs/>
+          <w:sz w:val="26"/>
+          <w:szCs w:val="26"/>
+        </w:rPr>
+        <w:t>Linee guid</w:t>
+      </w:r>
+      <w:r>
+        <w:rPr>
+          <w:rFonts w:ascii="Tahoma" w:hAnsi="Tahoma" w:cs="Tahoma"/>
+          <w:b/>
+          <w:bCs/>
+          <w:sz w:val="26"/>
+          <w:szCs w:val="26"/>
+        </w:rPr>
+        <w:t>a</w:t>
+      </w:r>
+    </w:p>
+    <w:p>
+      <w:pPr>
+        <w:pStyle w:val="Paragrafoelenco"/>
+        <w:rPr>
+          <w:rFonts w:ascii="Tahoma" w:hAnsi="Tahoma" w:cs="Tahoma"/>
+          <w:sz w:val="26"/>
+          <w:szCs w:val="26"/>
+        </w:rPr>
+      </w:pPr>
+      <w:r>
+        <w:rPr>
+          <w:rFonts w:ascii="Tahoma" w:hAnsi="Tahoma" w:cs="Tahoma"/>
+          <w:sz w:val="26"/>
+          <w:szCs w:val="26"/>
+        </w:rPr>
+        <w:t>I</w:t>
+      </w:r>
+      <w:r>
+        <w:rPr>
+          <w:rFonts w:ascii="Tahoma" w:hAnsi="Tahoma" w:cs="Tahoma"/>
+          <w:sz w:val="26"/>
+          <w:szCs w:val="26"/>
+        </w:rPr>
+        <w:t xml:space="preserve"> membri baseranno il progetto sulle linee guida determinate dai diagrammi UML (Unified Modeling Language), che saranno definiti nella documentazione allegata. Per facilitare la collaborazione tra membri utilizzeremo l’IDE di Eclipse</w:t>
+      </w:r>
+      <w:r>
+        <w:rPr>
+          <w:rFonts w:ascii="Tahoma" w:hAnsi="Tahoma" w:cs="Tahoma"/>
           <w:sz w:val="26"/>
           <w:szCs w:val="26"/>
         </w:rPr>
         <w:t xml:space="preserve"> </w:t>
       </w:r>
-      <w:proofErr w:type="spellStart"/>
-      <w:r>
-        <w:rPr>
-          <w:rFonts w:ascii="Bodoni MT" w:hAnsi="Bodoni MT" w:cs="Sans Serif Collection"/>
-          <w:sz w:val="26"/>
-          <w:szCs w:val="26"/>
-        </w:rPr>
-        <w:t>Modeling</w:t>
-      </w:r>
-      <w:proofErr w:type="spellEnd"/>
-      <w:r>
-        <w:rPr>
-          <w:rFonts w:ascii="Bodoni MT" w:hAnsi="Bodoni MT" w:cs="Sans Serif Collection"/>
-          <w:sz w:val="26"/>
-          <w:szCs w:val="26"/>
-        </w:rPr>
-        <w:t xml:space="preserve"> Language), che saranno definiti nella documentazione allegata. Per facilitare la collaborazione tra membri utilizzeremo l’IDE di Eclipse</w:t>
-      </w:r>
-      <w:r>
-        <w:rPr>
-          <w:rFonts w:ascii="Bodoni MT" w:hAnsi="Bodoni MT" w:cs="Sans Serif Collection"/>
+      <w:r>
+        <w:rPr>
+          <w:rFonts w:ascii="Tahoma" w:hAnsi="Tahoma" w:cs="Tahoma"/>
+          <w:sz w:val="26"/>
+          <w:szCs w:val="26"/>
+        </w:rPr>
+        <w:t>e la sua estensione di WindowBuilder</w:t>
+      </w:r>
+      <w:r>
+        <w:rPr>
+          <w:rFonts w:ascii="Tahoma" w:hAnsi="Tahoma" w:cs="Tahoma"/>
+          <w:sz w:val="26"/>
+          <w:szCs w:val="26"/>
+        </w:rPr>
+        <w:t>, e il tool GitHub, ovvero un software control management distribuito</w:t>
+      </w:r>
+      <w:r>
+        <w:rPr>
+          <w:rFonts w:ascii="Tahoma" w:hAnsi="Tahoma" w:cs="Tahoma"/>
+          <w:sz w:val="26"/>
+          <w:szCs w:val="26"/>
+        </w:rPr>
+        <w:t xml:space="preserve">. </w:t>
+      </w:r>
+      <w:r>
+        <w:rPr>
+          <w:rFonts w:ascii="Tahoma" w:hAnsi="Tahoma" w:cs="Tahoma"/>
           <w:sz w:val="26"/>
           <w:szCs w:val="26"/>
         </w:rPr>
@@ -1313,68 +1194,117 @@
       </w:r>
       <w:r>
         <w:rPr>
-          <w:rFonts w:ascii="Bodoni MT" w:hAnsi="Bodoni MT" w:cs="Sans Serif Collection"/>
+          <w:rFonts w:ascii="Tahoma" w:hAnsi="Tahoma" w:cs="Tahoma"/>
           <w:color w:val="FF0000"/>
           <w:sz w:val="26"/>
           <w:szCs w:val="26"/>
         </w:rPr>
-        <w:t>e la sua estensione di WindowBuilder</w:t>
-      </w:r>
-      <w:r>
-        <w:rPr>
-          <w:rFonts w:ascii="Bodoni MT" w:hAnsi="Bodoni MT" w:cs="Sans Serif Collection"/>
-          <w:sz w:val="26"/>
-          <w:szCs w:val="26"/>
-        </w:rPr>
-        <w:t>, e il tool GitHub, ovvero un software control management distribuito</w:t>
-      </w:r>
-      <w:r>
-        <w:rPr>
-          <w:rFonts w:ascii="Bodoni MT" w:hAnsi="Bodoni MT" w:cs="Sans Serif Collection"/>
-          <w:sz w:val="26"/>
-          <w:szCs w:val="26"/>
-        </w:rPr>
-        <w:t xml:space="preserve">. </w:t>
-      </w:r>
-      <w:r>
-        <w:rPr>
-          <w:rFonts w:ascii="Bodoni MT" w:hAnsi="Bodoni MT" w:cs="Sans Serif Collection"/>
-          <w:sz w:val="26"/>
-          <w:szCs w:val="26"/>
-        </w:rPr>
-        <w:br/>
-        <w:t>La documentazione relativa al progetto verr</w:t>
-      </w:r>
-      <w:r>
-        <w:rPr>
-          <w:rFonts w:ascii="Bodoni MT" w:hAnsi="Bodoni MT" w:cs="Calibri"/>
-          <w:sz w:val="26"/>
-          <w:szCs w:val="26"/>
-        </w:rPr>
-        <w:t>à</w:t>
-      </w:r>
-      <w:r>
-        <w:rPr>
-          <w:rFonts w:ascii="Bodoni MT" w:hAnsi="Bodoni MT" w:cs="Sans Serif Collection"/>
-          <w:sz w:val="26"/>
-          <w:szCs w:val="26"/>
-        </w:rPr>
-        <w:t xml:space="preserve"> consegnata per sottoporla a revisione entro un mese dalla consegna dell’intero progetto.  I membri si occuperanno di aggiornarla in caso di nuove modifiche necessarie. </w:t>
-      </w:r>
-    </w:p>
-    <w:p>
-      <w:pPr>
-        <w:rPr>
-          <w:rFonts w:ascii="Bodoni MT" w:hAnsi="Bodoni MT" w:cs="Sans Serif Collection"/>
-          <w:sz w:val="26"/>
-          <w:szCs w:val="26"/>
-        </w:rPr>
-      </w:pPr>
-    </w:p>
-    <w:p>
-      <w:pPr>
-        <w:rPr>
-          <w:rFonts w:ascii="Bodoni MT" w:hAnsi="Bodoni MT" w:cs="Sans Serif Collection"/>
+        <w:t>VAADIN?</w:t>
+      </w:r>
+    </w:p>
+    <w:p>
+      <w:pPr>
+        <w:pStyle w:val="Paragrafoelenco"/>
+        <w:rPr>
+          <w:rFonts w:ascii="Tahoma" w:hAnsi="Tahoma" w:cs="Tahoma"/>
+          <w:b/>
+          <w:bCs/>
+          <w:sz w:val="26"/>
+          <w:szCs w:val="26"/>
+        </w:rPr>
+      </w:pPr>
+    </w:p>
+    <w:p>
+      <w:pPr>
+        <w:pStyle w:val="Paragrafoelenco"/>
+        <w:numPr>
+          <w:ilvl w:val="0"/>
+          <w:numId w:val="6"/>
+        </w:numPr>
+        <w:rPr>
+          <w:rFonts w:ascii="Tahoma" w:hAnsi="Tahoma" w:cs="Tahoma"/>
+          <w:sz w:val="26"/>
+          <w:szCs w:val="26"/>
+        </w:rPr>
+      </w:pPr>
+      <w:r>
+        <w:rPr>
+          <w:rFonts w:ascii="Tahoma" w:hAnsi="Tahoma" w:cs="Tahoma"/>
+          <w:b/>
+          <w:bCs/>
+          <w:sz w:val="26"/>
+          <w:szCs w:val="26"/>
+        </w:rPr>
+        <w:t>P</w:t>
+      </w:r>
+      <w:r>
+        <w:rPr>
+          <w:rFonts w:ascii="Tahoma" w:hAnsi="Tahoma" w:cs="Tahoma"/>
+          <w:b/>
+          <w:bCs/>
+          <w:sz w:val="26"/>
+          <w:szCs w:val="26"/>
+        </w:rPr>
+        <w:t>rocedura</w:t>
+      </w:r>
+    </w:p>
+    <w:p>
+      <w:pPr>
+        <w:pStyle w:val="Paragrafoelenco"/>
+        <w:rPr>
+          <w:rFonts w:ascii="Tahoma" w:hAnsi="Tahoma" w:cs="Tahoma"/>
+          <w:sz w:val="26"/>
+          <w:szCs w:val="26"/>
+        </w:rPr>
+      </w:pPr>
+      <w:r>
+        <w:rPr>
+          <w:rFonts w:ascii="Tahoma" w:hAnsi="Tahoma" w:cs="Tahoma"/>
+          <w:sz w:val="26"/>
+          <w:szCs w:val="26"/>
+        </w:rPr>
+        <w:t xml:space="preserve">Il progetto si comporrà delle seguenti fasi, ciascuna con relativo documento: ingegneria dei requisiti, architettura e progettazione, implementazione e testing. </w:t>
+      </w:r>
+    </w:p>
+    <w:p>
+      <w:pPr>
+        <w:pStyle w:val="Paragrafoelenco"/>
+        <w:rPr>
+          <w:rFonts w:ascii="Tahoma" w:hAnsi="Tahoma" w:cs="Tahoma"/>
+          <w:sz w:val="26"/>
+          <w:szCs w:val="26"/>
+        </w:rPr>
+      </w:pPr>
+      <w:r>
+        <w:rPr>
+          <w:rFonts w:ascii="Tahoma" w:hAnsi="Tahoma" w:cs="Tahoma"/>
+          <w:sz w:val="26"/>
+          <w:szCs w:val="26"/>
+        </w:rPr>
+        <w:t>L</w:t>
+      </w:r>
+      <w:r>
+        <w:rPr>
+          <w:rFonts w:ascii="Tahoma" w:hAnsi="Tahoma" w:cs="Tahoma"/>
+          <w:sz w:val="26"/>
+          <w:szCs w:val="26"/>
+        </w:rPr>
+        <w:t xml:space="preserve">a documentazione relativa al progetto verrà consegnata per sottoporla a revisione entro un mese dalla consegna dell’intero progetto. I membri si occuperanno di aggiornarla in caso di nuove modifiche necessarie. </w:t>
+      </w:r>
+    </w:p>
+    <w:p>
+      <w:pPr>
+        <w:rPr>
+          <w:rFonts w:ascii="Tahoma" w:hAnsi="Tahoma" w:cs="Tahoma"/>
+          <w:sz w:val="26"/>
+          <w:szCs w:val="26"/>
+        </w:rPr>
+      </w:pPr>
+    </w:p>
+    <w:p>
+      <w:pPr>
+        <w:rPr>
+          <w:rFonts w:ascii="Tahoma" w:hAnsi="Tahoma" w:cs="Tahoma"/>
           <w:b/>
           <w:bCs/>
           <w:sz w:val="30"/>
@@ -1383,7 +1313,7 @@
       </w:pPr>
       <w:r>
         <w:rPr>
-          <w:rFonts w:ascii="Bodoni MT" w:hAnsi="Bodoni MT" w:cs="Sans Serif Collection"/>
+          <w:rFonts w:ascii="Tahoma" w:hAnsi="Tahoma" w:cs="Tahoma"/>
           <w:b/>
           <w:bCs/>
           <w:sz w:val="30"/>
@@ -1393,527 +1323,694 @@
       </w:r>
       <w:r>
         <w:rPr>
-          <w:rFonts w:ascii="Bodoni MT" w:hAnsi="Bodoni MT" w:cs="Sans Serif Collection"/>
+          <w:rFonts w:ascii="Tahoma" w:hAnsi="Tahoma" w:cs="Tahoma"/>
           <w:b/>
           <w:bCs/>
           <w:sz w:val="30"/>
           <w:szCs w:val="30"/>
         </w:rPr>
         <w:tab/>
-        <w:t>Attivit</w:t>
-      </w:r>
-      <w:r>
-        <w:rPr>
-          <w:rFonts w:ascii="Bodoni MT" w:hAnsi="Bodoni MT" w:cs="Calibri"/>
+        <w:t>Attività di gestione</w:t>
+      </w:r>
+    </w:p>
+    <w:p>
+      <w:pPr>
+        <w:rPr>
+          <w:rFonts w:ascii="Tahoma" w:hAnsi="Tahoma" w:cs="Tahoma"/>
+          <w:color w:val="FF0000"/>
+          <w:sz w:val="26"/>
+          <w:szCs w:val="26"/>
+        </w:rPr>
+      </w:pPr>
+      <w:r>
+        <w:rPr>
+          <w:rFonts w:ascii="Tahoma" w:hAnsi="Tahoma" w:cs="Tahoma"/>
+          <w:sz w:val="26"/>
+          <w:szCs w:val="26"/>
+        </w:rPr>
+        <w:t>Le attività relative alla gestione del progetto seguono gli obiettivi e le priorità stabilite all’interno del metodo MoSCoW. I membri si obbligano a</w:t>
+      </w:r>
+      <w:r>
+        <w:rPr>
+          <w:rFonts w:ascii="Tahoma" w:hAnsi="Tahoma" w:cs="Tahoma"/>
+          <w:sz w:val="26"/>
+          <w:szCs w:val="26"/>
+        </w:rPr>
+        <w:t>d</w:t>
+      </w:r>
+      <w:r>
+        <w:rPr>
+          <w:rFonts w:ascii="Tahoma" w:hAnsi="Tahoma" w:cs="Tahoma"/>
+          <w:sz w:val="26"/>
+          <w:szCs w:val="26"/>
+        </w:rPr>
+        <w:t xml:space="preserve"> incontrarsi all</w:t>
+      </w:r>
+      <w:r>
+        <w:rPr>
+          <w:rFonts w:ascii="Tahoma" w:hAnsi="Tahoma" w:cs="Tahoma"/>
+          <w:sz w:val="26"/>
+          <w:szCs w:val="26"/>
+        </w:rPr>
+        <w:t xml:space="preserve">’inizio e alla fine </w:t>
+      </w:r>
+      <w:r>
+        <w:rPr>
+          <w:rFonts w:ascii="Tahoma" w:hAnsi="Tahoma" w:cs="Tahoma"/>
+          <w:sz w:val="26"/>
+          <w:szCs w:val="26"/>
+        </w:rPr>
+        <w:t>di ogni timebox</w:t>
+      </w:r>
+      <w:r>
+        <w:rPr>
+          <w:rFonts w:ascii="Tahoma" w:hAnsi="Tahoma" w:cs="Tahoma"/>
+          <w:sz w:val="26"/>
+          <w:szCs w:val="26"/>
+        </w:rPr>
+        <w:t xml:space="preserve">, per definire le attività da svolgere e per confrontarsi sullo stato del progetto. </w:t>
+      </w:r>
+      <w:r>
+        <w:rPr>
+          <w:rFonts w:ascii="Tahoma" w:hAnsi="Tahoma" w:cs="Tahoma"/>
+          <w:sz w:val="26"/>
+          <w:szCs w:val="26"/>
+        </w:rPr>
+        <w:t xml:space="preserve">Viene quindi redatta alla fine di ogni timebox una relazione di sintesi sullo stato di avanzamento. </w:t>
+      </w:r>
+    </w:p>
+    <w:p>
+      <w:pPr>
+        <w:rPr>
+          <w:rFonts w:ascii="Tahoma" w:hAnsi="Tahoma" w:cs="Tahoma"/>
+          <w:sz w:val="26"/>
+          <w:szCs w:val="26"/>
+        </w:rPr>
+      </w:pPr>
+      <w:r>
+        <w:rPr>
+          <w:rFonts w:ascii="Tahoma" w:hAnsi="Tahoma" w:cs="Tahoma"/>
+          <w:sz w:val="26"/>
+          <w:szCs w:val="26"/>
+        </w:rPr>
+        <w:t xml:space="preserve">Durante ogni timebox sarà utilizzata </w:t>
+      </w:r>
+      <w:r>
+        <w:rPr>
+          <w:rFonts w:ascii="Tahoma" w:hAnsi="Tahoma" w:cs="Tahoma"/>
+          <w:sz w:val="26"/>
+          <w:szCs w:val="26"/>
+        </w:rPr>
+        <w:t xml:space="preserve">per visionare i progressi la </w:t>
+      </w:r>
+      <w:proofErr w:type="spellStart"/>
+      <w:r>
+        <w:rPr>
+          <w:rFonts w:ascii="Tahoma" w:hAnsi="Tahoma" w:cs="Tahoma"/>
+          <w:sz w:val="26"/>
+          <w:szCs w:val="26"/>
+        </w:rPr>
+        <w:t>Kanbard</w:t>
+      </w:r>
+      <w:proofErr w:type="spellEnd"/>
+      <w:r>
+        <w:rPr>
+          <w:rFonts w:ascii="Tahoma" w:hAnsi="Tahoma" w:cs="Tahoma"/>
+          <w:sz w:val="26"/>
+          <w:szCs w:val="26"/>
+        </w:rPr>
+        <w:t xml:space="preserve"> Board</w:t>
+      </w:r>
+      <w:r>
+        <w:rPr>
+          <w:rFonts w:ascii="Tahoma" w:hAnsi="Tahoma" w:cs="Tahoma"/>
+          <w:sz w:val="26"/>
+          <w:szCs w:val="26"/>
+        </w:rPr>
+        <w:t>, che verrà implementata tramite la piattaforma GitHub. Essa permetterà ai membri di avere una visualizzazione chiara del flusso di lavoro, limitando la quantità di lavoro assegnata e tracciando il progresso anche in tempo reale.</w:t>
+      </w:r>
+    </w:p>
+    <w:p>
+      <w:pPr>
+        <w:rPr>
+          <w:rFonts w:ascii="Tahoma" w:hAnsi="Tahoma" w:cs="Tahoma"/>
+          <w:color w:val="FF0000"/>
+          <w:sz w:val="26"/>
+          <w:szCs w:val="26"/>
+        </w:rPr>
+      </w:pPr>
+    </w:p>
+    <w:p>
+      <w:pPr>
+        <w:rPr>
+          <w:rFonts w:ascii="Tahoma" w:hAnsi="Tahoma" w:cs="Tahoma"/>
+          <w:color w:val="FF0000"/>
+          <w:sz w:val="26"/>
+          <w:szCs w:val="26"/>
+        </w:rPr>
+      </w:pPr>
+    </w:p>
+    <w:p>
+      <w:pPr>
+        <w:rPr>
+          <w:rFonts w:ascii="Tahoma" w:hAnsi="Tahoma" w:cs="Tahoma"/>
           <w:b/>
           <w:bCs/>
           <w:sz w:val="30"/>
           <w:szCs w:val="30"/>
         </w:rPr>
-        <w:t>à</w:t>
-      </w:r>
-      <w:r>
-        <w:rPr>
-          <w:rFonts w:ascii="Bodoni MT" w:hAnsi="Bodoni MT" w:cs="Sans Serif Collection"/>
+      </w:pPr>
+      <w:r>
+        <w:rPr>
+          <w:rFonts w:ascii="Tahoma" w:hAnsi="Tahoma" w:cs="Tahoma"/>
           <w:b/>
           <w:bCs/>
           <w:sz w:val="30"/>
           <w:szCs w:val="30"/>
         </w:rPr>
-        <w:t xml:space="preserve"> di gestione</w:t>
-      </w:r>
-    </w:p>
-    <w:p>
-      <w:pPr>
-        <w:rPr>
-          <w:rFonts w:ascii="Bodoni MT" w:hAnsi="Bodoni MT" w:cs="Sans Serif Collection"/>
-          <w:color w:val="FF0000"/>
-          <w:sz w:val="26"/>
-          <w:szCs w:val="26"/>
-        </w:rPr>
-      </w:pPr>
-      <w:r>
-        <w:rPr>
-          <w:rFonts w:ascii="Bodoni MT" w:hAnsi="Bodoni MT" w:cs="Sans Serif Collection"/>
-          <w:sz w:val="26"/>
-          <w:szCs w:val="26"/>
-        </w:rPr>
-        <w:t>Le attivit</w:t>
-      </w:r>
-      <w:r>
-        <w:rPr>
-          <w:rFonts w:ascii="Bodoni MT" w:hAnsi="Bodoni MT" w:cs="Calibri"/>
-          <w:sz w:val="26"/>
-          <w:szCs w:val="26"/>
-        </w:rPr>
-        <w:t>à</w:t>
-      </w:r>
-      <w:r>
-        <w:rPr>
-          <w:rFonts w:ascii="Bodoni MT" w:hAnsi="Bodoni MT" w:cs="Sans Serif Collection"/>
-          <w:sz w:val="26"/>
-          <w:szCs w:val="26"/>
-        </w:rPr>
-        <w:t xml:space="preserve"> relative alla gestione del progetto seguono gli obiettivi e le priorit</w:t>
-      </w:r>
-      <w:r>
-        <w:rPr>
-          <w:rFonts w:ascii="Bodoni MT" w:hAnsi="Bodoni MT" w:cs="Calibri"/>
-          <w:sz w:val="26"/>
-          <w:szCs w:val="26"/>
-        </w:rPr>
-        <w:t>à</w:t>
-      </w:r>
-      <w:r>
-        <w:rPr>
-          <w:rFonts w:ascii="Bodoni MT" w:hAnsi="Bodoni MT" w:cs="Sans Serif Collection"/>
-          <w:sz w:val="26"/>
-          <w:szCs w:val="26"/>
-        </w:rPr>
-        <w:t xml:space="preserve"> stabilite all’interno del metodo MoSCoW. I membri si obbligano a</w:t>
-      </w:r>
-      <w:r>
-        <w:rPr>
-          <w:rFonts w:ascii="Bodoni MT" w:hAnsi="Bodoni MT" w:cs="Sans Serif Collection"/>
-          <w:sz w:val="26"/>
-          <w:szCs w:val="26"/>
-        </w:rPr>
-        <w:t>d</w:t>
-      </w:r>
-      <w:r>
-        <w:rPr>
-          <w:rFonts w:ascii="Bodoni MT" w:hAnsi="Bodoni MT" w:cs="Sans Serif Collection"/>
-          <w:sz w:val="26"/>
-          <w:szCs w:val="26"/>
-        </w:rPr>
-        <w:t xml:space="preserve"> incontrarsi all</w:t>
-      </w:r>
-      <w:r>
-        <w:rPr>
-          <w:rFonts w:ascii="Bodoni MT" w:hAnsi="Bodoni MT" w:cs="Sans Serif Collection"/>
-          <w:sz w:val="26"/>
-          <w:szCs w:val="26"/>
-        </w:rPr>
-        <w:t xml:space="preserve">’inizio e alla fine </w:t>
-      </w:r>
-      <w:r>
-        <w:rPr>
-          <w:rFonts w:ascii="Bodoni MT" w:hAnsi="Bodoni MT" w:cs="Sans Serif Collection"/>
-          <w:sz w:val="26"/>
-          <w:szCs w:val="26"/>
-        </w:rPr>
-        <w:t>di ogni timebox</w:t>
-      </w:r>
-      <w:r>
-        <w:rPr>
-          <w:rFonts w:ascii="Bodoni MT" w:hAnsi="Bodoni MT" w:cs="Sans Serif Collection"/>
-          <w:sz w:val="26"/>
-          <w:szCs w:val="26"/>
-        </w:rPr>
-        <w:t xml:space="preserve">, per definire le attività da svolgere e per confrontarsi sullo stato del progetto. </w:t>
-      </w:r>
-      <w:r>
-        <w:rPr>
-          <w:rFonts w:ascii="Bodoni MT" w:hAnsi="Bodoni MT" w:cs="Sans Serif Collection"/>
-          <w:sz w:val="26"/>
-          <w:szCs w:val="26"/>
-        </w:rPr>
-        <w:t xml:space="preserve">Viene quindi redatta alla fine di ogni timebox una relazione di sintesi sullo stato di avanzamento. </w:t>
-      </w:r>
-      <w:r>
-        <w:rPr>
-          <w:rFonts w:ascii="Bodoni MT" w:hAnsi="Bodoni MT" w:cs="Sans Serif Collection"/>
-          <w:color w:val="FF0000"/>
-          <w:sz w:val="26"/>
-          <w:szCs w:val="26"/>
-        </w:rPr>
-        <w:t xml:space="preserve">Usiamo la </w:t>
-      </w:r>
-      <w:proofErr w:type="spellStart"/>
-      <w:r>
-        <w:rPr>
-          <w:rFonts w:ascii="Bodoni MT" w:hAnsi="Bodoni MT" w:cs="Sans Serif Collection"/>
-          <w:color w:val="FF0000"/>
-          <w:sz w:val="26"/>
-          <w:szCs w:val="26"/>
-        </w:rPr>
-        <w:t>kanban</w:t>
-      </w:r>
-      <w:proofErr w:type="spellEnd"/>
-      <w:r>
-        <w:rPr>
-          <w:rFonts w:ascii="Bodoni MT" w:hAnsi="Bodoni MT" w:cs="Sans Serif Collection"/>
-          <w:color w:val="FF0000"/>
-          <w:sz w:val="26"/>
-          <w:szCs w:val="26"/>
-        </w:rPr>
-        <w:t xml:space="preserve"> board??. </w:t>
-      </w:r>
-    </w:p>
-    <w:p>
-      <w:pPr>
-        <w:rPr>
-          <w:rFonts w:ascii="Bodoni MT" w:hAnsi="Bodoni MT" w:cs="Sans Serif Collection"/>
-          <w:color w:val="FF0000"/>
-          <w:sz w:val="26"/>
-          <w:szCs w:val="26"/>
-        </w:rPr>
-      </w:pPr>
-    </w:p>
-    <w:p>
-      <w:pPr>
-        <w:rPr>
-          <w:rFonts w:ascii="Bodoni MT" w:hAnsi="Bodoni MT" w:cs="Sans Serif Collection"/>
+        <w:lastRenderedPageBreak/>
+        <w:t>6</w:t>
+      </w:r>
+      <w:r>
+        <w:rPr>
+          <w:rFonts w:ascii="Tahoma" w:hAnsi="Tahoma" w:cs="Tahoma"/>
           <w:b/>
           <w:bCs/>
           <w:sz w:val="30"/>
           <w:szCs w:val="30"/>
         </w:rPr>
-      </w:pPr>
-      <w:r>
-        <w:rPr>
-          <w:rFonts w:ascii="Bodoni MT" w:hAnsi="Bodoni MT" w:cs="Sans Serif Collection"/>
+        <w:tab/>
+        <w:t>Rischi</w:t>
+      </w:r>
+    </w:p>
+    <w:p>
+      <w:pPr>
+        <w:rPr>
+          <w:rFonts w:ascii="Tahoma" w:hAnsi="Tahoma" w:cs="Tahoma"/>
+          <w:sz w:val="26"/>
+          <w:szCs w:val="26"/>
+        </w:rPr>
+      </w:pPr>
+      <w:r>
+        <w:rPr>
+          <w:rFonts w:ascii="Tahoma" w:hAnsi="Tahoma" w:cs="Tahoma"/>
+          <w:sz w:val="26"/>
+          <w:szCs w:val="26"/>
+        </w:rPr>
+        <w:t>Il principale rischio a cui il progetto p</w:t>
+      </w:r>
+      <w:r>
+        <w:rPr>
+          <w:rFonts w:ascii="Tahoma" w:hAnsi="Tahoma" w:cs="Tahoma"/>
+          <w:sz w:val="26"/>
+          <w:szCs w:val="26"/>
+        </w:rPr>
+        <w:t>uò</w:t>
+      </w:r>
+      <w:r>
+        <w:rPr>
+          <w:rFonts w:ascii="Tahoma" w:hAnsi="Tahoma" w:cs="Tahoma"/>
+          <w:sz w:val="26"/>
+          <w:szCs w:val="26"/>
+        </w:rPr>
+        <w:t xml:space="preserve"> andare in</w:t>
+      </w:r>
+      <w:r>
+        <w:rPr>
+          <w:rFonts w:ascii="Tahoma" w:hAnsi="Tahoma" w:cs="Tahoma"/>
+          <w:sz w:val="26"/>
+          <w:szCs w:val="26"/>
+        </w:rPr>
+        <w:t xml:space="preserve">contro </w:t>
+      </w:r>
+      <w:r>
+        <w:rPr>
+          <w:rFonts w:ascii="Tahoma" w:hAnsi="Tahoma" w:cs="Tahoma"/>
+          <w:sz w:val="26"/>
+          <w:szCs w:val="26"/>
+        </w:rPr>
+        <w:t>nel caso in cui ci sia un</w:t>
+      </w:r>
+      <w:r>
+        <w:rPr>
+          <w:rFonts w:ascii="Tahoma" w:hAnsi="Tahoma" w:cs="Tahoma"/>
+          <w:sz w:val="26"/>
+          <w:szCs w:val="26"/>
+        </w:rPr>
+        <w:t xml:space="preserve"> guasto del dispositivo hardware</w:t>
+      </w:r>
+      <w:r>
+        <w:rPr>
+          <w:rFonts w:ascii="Tahoma" w:hAnsi="Tahoma" w:cs="Tahoma"/>
+          <w:sz w:val="26"/>
+          <w:szCs w:val="26"/>
+        </w:rPr>
+        <w:t xml:space="preserve"> su cui è caricato il database locale</w:t>
+      </w:r>
+      <w:r>
+        <w:rPr>
+          <w:rFonts w:ascii="Tahoma" w:hAnsi="Tahoma" w:cs="Tahoma"/>
+          <w:sz w:val="26"/>
+          <w:szCs w:val="26"/>
+        </w:rPr>
+        <w:t>,</w:t>
+      </w:r>
+      <w:r>
+        <w:rPr>
+          <w:rFonts w:ascii="Tahoma" w:hAnsi="Tahoma" w:cs="Tahoma"/>
+          <w:sz w:val="26"/>
+          <w:szCs w:val="26"/>
+        </w:rPr>
+        <w:t xml:space="preserve"> è la perdita dei dati di registrazione che gli utenti, nel tempo, hanno inserito nel sistema.</w:t>
+      </w:r>
+    </w:p>
+    <w:p>
+      <w:pPr>
+        <w:rPr>
+          <w:rFonts w:ascii="Tahoma" w:hAnsi="Tahoma" w:cs="Tahoma"/>
+          <w:sz w:val="26"/>
+          <w:szCs w:val="26"/>
+        </w:rPr>
+      </w:pPr>
+      <w:r>
+        <w:rPr>
+          <w:rFonts w:ascii="Tahoma" w:hAnsi="Tahoma" w:cs="Tahoma"/>
+          <w:sz w:val="26"/>
+          <w:szCs w:val="26"/>
+        </w:rPr>
+        <w:t>Un altro rischio a cui il sistema va incontro</w:t>
+      </w:r>
+      <w:r>
+        <w:rPr>
+          <w:rFonts w:ascii="Tahoma" w:hAnsi="Tahoma" w:cs="Tahoma"/>
+          <w:sz w:val="26"/>
+          <w:szCs w:val="26"/>
+        </w:rPr>
+        <w:t xml:space="preserve"> è l’informazione critica delle porzioni di piatti disponibili. Infatti, si potrebbe incorrere nel</w:t>
+      </w:r>
+      <w:r>
+        <w:rPr>
+          <w:rFonts w:ascii="Tahoma" w:hAnsi="Tahoma" w:cs="Tahoma"/>
+          <w:sz w:val="26"/>
+          <w:szCs w:val="26"/>
+        </w:rPr>
+        <w:t>l’errore umano del calcolo e della distribuzione delle porzioni, che non essendo precise potrebbero portare ad avere uno o più ordini che non possono essere soddisfatti. Al contrario potrebbe accadere che il numero di porzioni previste sia inferiore alla reale quantità di porzioni disponibil</w:t>
+      </w:r>
+      <w:r>
+        <w:rPr>
+          <w:rFonts w:ascii="Tahoma" w:hAnsi="Tahoma" w:cs="Tahoma"/>
+          <w:sz w:val="26"/>
+          <w:szCs w:val="26"/>
+        </w:rPr>
+        <w:t>i</w:t>
+      </w:r>
+      <w:r>
+        <w:rPr>
+          <w:rFonts w:ascii="Tahoma" w:hAnsi="Tahoma" w:cs="Tahoma"/>
+          <w:sz w:val="26"/>
+          <w:szCs w:val="26"/>
+        </w:rPr>
+        <w:t>. Una soluzione a questo tipo di rischio potrebbe essere un aggiornamento in tempo reale delle porzioni disponibili.</w:t>
+      </w:r>
+    </w:p>
+    <w:p>
+      <w:pPr>
+        <w:rPr>
+          <w:rFonts w:ascii="Tahoma" w:hAnsi="Tahoma" w:cs="Tahoma"/>
+          <w:sz w:val="26"/>
+          <w:szCs w:val="26"/>
+        </w:rPr>
+      </w:pPr>
+    </w:p>
+    <w:p>
+      <w:pPr>
+        <w:rPr>
+          <w:rFonts w:ascii="Tahoma" w:hAnsi="Tahoma" w:cs="Tahoma"/>
           <w:b/>
           <w:bCs/>
           <w:sz w:val="30"/>
           <w:szCs w:val="30"/>
         </w:rPr>
-        <w:t>6</w:t>
-      </w:r>
-      <w:r>
-        <w:rPr>
-          <w:rFonts w:ascii="Bodoni MT" w:hAnsi="Bodoni MT" w:cs="Sans Serif Collection"/>
+      </w:pPr>
+      <w:r>
+        <w:rPr>
+          <w:rFonts w:ascii="Tahoma" w:hAnsi="Tahoma" w:cs="Tahoma"/>
           <w:b/>
           <w:bCs/>
           <w:sz w:val="30"/>
           <w:szCs w:val="30"/>
         </w:rPr>
-        <w:tab/>
-        <w:t>Rischi</w:t>
-      </w:r>
-    </w:p>
-    <w:p>
-      <w:pPr>
-        <w:rPr>
-          <w:rFonts w:ascii="Bodoni MT" w:hAnsi="Bodoni MT" w:cs="Sans Serif Collection"/>
-          <w:sz w:val="26"/>
-          <w:szCs w:val="26"/>
-        </w:rPr>
-      </w:pPr>
-      <w:r>
-        <w:rPr>
-          <w:rFonts w:ascii="Bodoni MT" w:hAnsi="Bodoni MT" w:cs="Sans Serif Collection"/>
-          <w:sz w:val="26"/>
-          <w:szCs w:val="26"/>
-        </w:rPr>
-        <w:t>Il principale rischio a cui il progetto potrebbe andare in</w:t>
-      </w:r>
-      <w:r>
-        <w:rPr>
-          <w:rFonts w:ascii="Bodoni MT" w:hAnsi="Bodoni MT" w:cs="Sans Serif Collection"/>
-          <w:sz w:val="26"/>
-          <w:szCs w:val="26"/>
-        </w:rPr>
-        <w:t xml:space="preserve">contro </w:t>
-      </w:r>
-      <w:r>
-        <w:rPr>
-          <w:rFonts w:ascii="Bodoni MT" w:hAnsi="Bodoni MT" w:cs="Sans Serif Collection"/>
-          <w:sz w:val="26"/>
-          <w:szCs w:val="26"/>
-        </w:rPr>
-        <w:t>in caso di guasto del dispositivo hardware</w:t>
-      </w:r>
-      <w:r>
-        <w:rPr>
-          <w:rFonts w:ascii="Bodoni MT" w:hAnsi="Bodoni MT" w:cs="Sans Serif Collection"/>
-          <w:sz w:val="26"/>
-          <w:szCs w:val="26"/>
-        </w:rPr>
-        <w:t xml:space="preserve"> su cui è caricato il database locale è la perdita dei dati di registrazione che gli utenti, nel tempo, hanno inserito nel sistema.</w:t>
-      </w:r>
-      <w:r>
-        <w:rPr>
-          <w:rFonts w:ascii="Bodoni MT" w:hAnsi="Bodoni MT" w:cs="Sans Serif Collection"/>
-          <w:sz w:val="26"/>
-          <w:szCs w:val="26"/>
-        </w:rPr>
-        <w:br/>
-        <w:t>Un altro rischio a cui il sistema va incontro è l’errore umano del calcolo e della distribuzione delle porzioni, che non essendo precise potrebbero portare ad avere uno o più ordini che non possono essere soddisfatti. Al contrario potrebbe accadere che il numero di porzioni previste sia inferiore alla reale quantità di porzioni disponibile. Una soluzione a questo tipo di rischio potrebbe essere un aggiornamento in tempo reale delle porzioni disponibili.</w:t>
-      </w:r>
-      <w:r>
-        <w:rPr>
-          <w:rFonts w:ascii="Bodoni MT" w:hAnsi="Bodoni MT" w:cs="Sans Serif Collection"/>
-          <w:sz w:val="26"/>
-          <w:szCs w:val="26"/>
-        </w:rPr>
-        <w:t xml:space="preserve"> </w:t>
-      </w:r>
-      <w:r>
-        <w:rPr>
-          <w:rFonts w:ascii="Bodoni MT" w:hAnsi="Bodoni MT" w:cs="Sans Serif Collection"/>
-          <w:color w:val="FF0000"/>
-          <w:sz w:val="26"/>
-          <w:szCs w:val="26"/>
-        </w:rPr>
-        <w:t>altri</w:t>
-      </w:r>
-    </w:p>
-    <w:p>
-      <w:pPr>
-        <w:rPr>
-          <w:rFonts w:ascii="Bodoni MT" w:hAnsi="Bodoni MT" w:cs="Sans Serif Collection"/>
-          <w:sz w:val="26"/>
-          <w:szCs w:val="26"/>
-        </w:rPr>
-      </w:pPr>
-    </w:p>
-    <w:p>
-      <w:pPr>
-        <w:rPr>
-          <w:rFonts w:ascii="Bodoni MT" w:hAnsi="Bodoni MT" w:cs="Sans Serif Collection"/>
+        <w:t>7</w:t>
+      </w:r>
+      <w:r>
+        <w:rPr>
+          <w:rFonts w:ascii="Tahoma" w:hAnsi="Tahoma" w:cs="Tahoma"/>
           <w:b/>
           <w:bCs/>
           <w:sz w:val="30"/>
           <w:szCs w:val="30"/>
         </w:rPr>
-      </w:pPr>
-      <w:r>
-        <w:rPr>
-          <w:rFonts w:ascii="Bodoni MT" w:hAnsi="Bodoni MT" w:cs="Sans Serif Collection"/>
+        <w:tab/>
+        <w:t>Personale</w:t>
+      </w:r>
+    </w:p>
+    <w:p>
+      <w:pPr>
+        <w:rPr>
+          <w:rFonts w:ascii="Tahoma" w:hAnsi="Tahoma" w:cs="Tahoma"/>
+          <w:sz w:val="26"/>
+          <w:szCs w:val="26"/>
+        </w:rPr>
+      </w:pPr>
+      <w:r>
+        <w:rPr>
+          <w:rFonts w:ascii="Tahoma" w:hAnsi="Tahoma" w:cs="Tahoma"/>
+          <w:sz w:val="26"/>
+          <w:szCs w:val="26"/>
+        </w:rPr>
+        <w:t xml:space="preserve">Il personale è composto dai tre membri del progetto che dovranno contribuire per tutta la durata dello sviluppo sfruttando al massimo le proprie conoscenze e capacità. </w:t>
+      </w:r>
+      <w:r>
+        <w:rPr>
+          <w:rFonts w:ascii="Tahoma" w:hAnsi="Tahoma" w:cs="Tahoma"/>
+          <w:sz w:val="26"/>
+          <w:szCs w:val="26"/>
+        </w:rPr>
+        <w:t>I tre membri collaboratori sono:</w:t>
+      </w:r>
+    </w:p>
+    <w:p>
+      <w:pPr>
+        <w:pStyle w:val="Paragrafoelenco"/>
+        <w:numPr>
+          <w:ilvl w:val="0"/>
+          <w:numId w:val="7"/>
+        </w:numPr>
+        <w:rPr>
+          <w:rFonts w:ascii="Tahoma" w:hAnsi="Tahoma" w:cs="Tahoma"/>
+          <w:sz w:val="26"/>
+          <w:szCs w:val="26"/>
+        </w:rPr>
+      </w:pPr>
+      <w:r>
+        <w:rPr>
+          <w:rFonts w:ascii="Tahoma" w:hAnsi="Tahoma" w:cs="Tahoma"/>
+          <w:sz w:val="26"/>
+          <w:szCs w:val="26"/>
+        </w:rPr>
+        <w:t>Beccarelli Raissa</w:t>
+      </w:r>
+    </w:p>
+    <w:p>
+      <w:pPr>
+        <w:pStyle w:val="Paragrafoelenco"/>
+        <w:numPr>
+          <w:ilvl w:val="0"/>
+          <w:numId w:val="7"/>
+        </w:numPr>
+        <w:rPr>
+          <w:rFonts w:ascii="Tahoma" w:hAnsi="Tahoma" w:cs="Tahoma"/>
+          <w:sz w:val="26"/>
+          <w:szCs w:val="26"/>
+        </w:rPr>
+      </w:pPr>
+      <w:r>
+        <w:rPr>
+          <w:rFonts w:ascii="Tahoma" w:hAnsi="Tahoma" w:cs="Tahoma"/>
+          <w:sz w:val="26"/>
+          <w:szCs w:val="26"/>
+        </w:rPr>
+        <w:t>Locatelli Giacomo</w:t>
+      </w:r>
+    </w:p>
+    <w:p>
+      <w:pPr>
+        <w:pStyle w:val="Paragrafoelenco"/>
+        <w:numPr>
+          <w:ilvl w:val="0"/>
+          <w:numId w:val="7"/>
+        </w:numPr>
+        <w:rPr>
+          <w:rFonts w:ascii="Tahoma" w:hAnsi="Tahoma" w:cs="Tahoma"/>
+          <w:sz w:val="26"/>
+          <w:szCs w:val="26"/>
+        </w:rPr>
+      </w:pPr>
+      <w:r>
+        <w:rPr>
+          <w:rFonts w:ascii="Tahoma" w:hAnsi="Tahoma" w:cs="Tahoma"/>
+          <w:sz w:val="26"/>
+          <w:szCs w:val="26"/>
+        </w:rPr>
+        <w:t>Valceschini Marco</w:t>
+      </w:r>
+    </w:p>
+    <w:p>
+      <w:pPr>
+        <w:rPr>
+          <w:rFonts w:ascii="Tahoma" w:hAnsi="Tahoma" w:cs="Tahoma"/>
+          <w:sz w:val="26"/>
+          <w:szCs w:val="26"/>
+        </w:rPr>
+      </w:pPr>
+      <w:r>
+        <w:rPr>
+          <w:rFonts w:ascii="Tahoma" w:hAnsi="Tahoma" w:cs="Tahoma"/>
+          <w:sz w:val="26"/>
+          <w:szCs w:val="26"/>
+        </w:rPr>
+        <w:t xml:space="preserve">Non sarà necessario l’intervento di personale esterno. </w:t>
+      </w:r>
+    </w:p>
+    <w:p>
+      <w:pPr>
+        <w:rPr>
+          <w:rFonts w:ascii="Tahoma" w:hAnsi="Tahoma" w:cs="Tahoma"/>
+          <w:sz w:val="26"/>
+          <w:szCs w:val="26"/>
+        </w:rPr>
+      </w:pPr>
+    </w:p>
+    <w:p>
+      <w:pPr>
+        <w:rPr>
+          <w:rFonts w:ascii="Tahoma" w:hAnsi="Tahoma" w:cs="Tahoma"/>
           <w:b/>
           <w:bCs/>
           <w:sz w:val="30"/>
           <w:szCs w:val="30"/>
         </w:rPr>
-        <w:t>7</w:t>
-      </w:r>
-      <w:r>
-        <w:rPr>
-          <w:rFonts w:ascii="Bodoni MT" w:hAnsi="Bodoni MT" w:cs="Sans Serif Collection"/>
+      </w:pPr>
+      <w:r>
+        <w:rPr>
+          <w:rFonts w:ascii="Tahoma" w:hAnsi="Tahoma" w:cs="Tahoma"/>
           <w:b/>
           <w:bCs/>
           <w:sz w:val="30"/>
           <w:szCs w:val="30"/>
         </w:rPr>
-        <w:tab/>
-        <w:t>Personale</w:t>
-      </w:r>
-    </w:p>
-    <w:p>
-      <w:pPr>
-        <w:rPr>
-          <w:rFonts w:ascii="Bodoni MT" w:hAnsi="Bodoni MT" w:cs="Sans Serif Collection"/>
-          <w:sz w:val="26"/>
-          <w:szCs w:val="26"/>
-        </w:rPr>
-      </w:pPr>
-      <w:r>
-        <w:rPr>
-          <w:rFonts w:ascii="Bodoni MT" w:hAnsi="Bodoni MT" w:cs="Sans Serif Collection"/>
-          <w:sz w:val="26"/>
-          <w:szCs w:val="26"/>
-        </w:rPr>
-        <w:t xml:space="preserve">Il personale è composto dai tre membri del progetto che dovranno contribuire per tutta la durata dello sviluppo sfruttando al massimo le proprie conoscenze e capacità. Non sarà necessario l’intervento di personale esterno. </w:t>
-      </w:r>
-    </w:p>
-    <w:p>
-      <w:pPr>
-        <w:rPr>
-          <w:rFonts w:ascii="Bodoni MT" w:hAnsi="Bodoni MT" w:cs="Sans Serif Collection"/>
-          <w:sz w:val="26"/>
-          <w:szCs w:val="26"/>
-        </w:rPr>
-      </w:pPr>
-    </w:p>
-    <w:p>
-      <w:pPr>
-        <w:rPr>
-          <w:rFonts w:ascii="Bodoni MT" w:hAnsi="Bodoni MT" w:cs="Sans Serif Collection"/>
+        <w:t>8</w:t>
+      </w:r>
+      <w:r>
+        <w:rPr>
+          <w:rFonts w:ascii="Tahoma" w:hAnsi="Tahoma" w:cs="Tahoma"/>
           <w:b/>
           <w:bCs/>
           <w:sz w:val="30"/>
           <w:szCs w:val="30"/>
         </w:rPr>
-      </w:pPr>
-      <w:r>
-        <w:rPr>
-          <w:rFonts w:ascii="Bodoni MT" w:hAnsi="Bodoni MT" w:cs="Sans Serif Collection"/>
+        <w:tab/>
+        <w:t>Metodi e tecniche</w:t>
+      </w:r>
+    </w:p>
+    <w:p>
+      <w:pPr>
+        <w:rPr>
+          <w:rFonts w:ascii="Tahoma" w:hAnsi="Tahoma" w:cs="Tahoma"/>
+          <w:sz w:val="26"/>
+          <w:szCs w:val="26"/>
+        </w:rPr>
+      </w:pPr>
+      <w:r>
+        <w:rPr>
+          <w:rFonts w:ascii="Tahoma" w:hAnsi="Tahoma" w:cs="Tahoma"/>
+          <w:sz w:val="26"/>
+          <w:szCs w:val="26"/>
+        </w:rPr>
+        <w:t>Per quanto riguarda la gestione del controllo della versione e della configurazione utilizzeremo i tools di Git e GitHub, che permetteranno di mantenere uno storico delle modifiche effettuate e delle versioni create.</w:t>
+      </w:r>
+      <w:r>
+        <w:rPr>
+          <w:rFonts w:ascii="Tahoma" w:hAnsi="Tahoma" w:cs="Tahoma"/>
+          <w:sz w:val="26"/>
+          <w:szCs w:val="26"/>
+        </w:rPr>
+        <w:t xml:space="preserve"> </w:t>
+      </w:r>
+      <w:r>
+        <w:rPr>
+          <w:rFonts w:ascii="Tahoma" w:hAnsi="Tahoma" w:cs="Tahoma"/>
+          <w:sz w:val="26"/>
+          <w:szCs w:val="26"/>
+        </w:rPr>
+        <w:t>Per organizzare al meglio il lavoro si farà utilizzo anche della Kanban Board, strumento di GitHub</w:t>
+      </w:r>
+      <w:r>
+        <w:rPr>
+          <w:rFonts w:ascii="Tahoma" w:hAnsi="Tahoma" w:cs="Tahoma"/>
+          <w:sz w:val="26"/>
+          <w:szCs w:val="26"/>
+        </w:rPr>
+        <w:t>.</w:t>
+      </w:r>
+    </w:p>
+    <w:p>
+      <w:pPr>
+        <w:rPr>
+          <w:rFonts w:ascii="Tahoma" w:hAnsi="Tahoma" w:cs="Tahoma"/>
+          <w:sz w:val="26"/>
+          <w:szCs w:val="26"/>
+        </w:rPr>
+      </w:pPr>
+      <w:r>
+        <w:rPr>
+          <w:rFonts w:ascii="Tahoma" w:hAnsi="Tahoma" w:cs="Tahoma"/>
+          <w:sz w:val="26"/>
+          <w:szCs w:val="26"/>
+        </w:rPr>
+        <w:t xml:space="preserve">Nella fase di ingegneria dei requisiti verrà effettuato il processo di elicitazione dei requisiti, tramite la tecnica dell’analisi dello scenario, </w:t>
+      </w:r>
+      <w:r>
+        <w:rPr>
+          <w:rFonts w:ascii="Tahoma" w:hAnsi="Tahoma" w:cs="Tahoma"/>
+          <w:sz w:val="26"/>
+          <w:szCs w:val="26"/>
+        </w:rPr>
+        <w:t xml:space="preserve">della </w:t>
+      </w:r>
+      <w:r>
+        <w:rPr>
+          <w:rFonts w:ascii="Tahoma" w:hAnsi="Tahoma" w:cs="Tahoma"/>
+          <w:sz w:val="26"/>
+          <w:szCs w:val="26"/>
+        </w:rPr>
+        <w:t xml:space="preserve">derivazione da un sistema esistente (si prende spunto dall’idea dei totem all’interno dei </w:t>
+      </w:r>
+      <w:r>
+        <w:rPr>
+          <w:rFonts w:ascii="Tahoma" w:hAnsi="Tahoma" w:cs="Tahoma"/>
+          <w:sz w:val="26"/>
+          <w:szCs w:val="26"/>
+        </w:rPr>
+        <w:t>fast f</w:t>
+      </w:r>
+      <w:r>
+        <w:rPr>
+          <w:rFonts w:ascii="Tahoma" w:hAnsi="Tahoma" w:cs="Tahoma"/>
+          <w:sz w:val="26"/>
+          <w:szCs w:val="26"/>
+        </w:rPr>
+        <w:t>ood) e della prototipazione.</w:t>
+      </w:r>
+    </w:p>
+    <w:p>
+      <w:pPr>
+        <w:rPr>
+          <w:rFonts w:ascii="Tahoma" w:hAnsi="Tahoma" w:cs="Tahoma"/>
+          <w:sz w:val="26"/>
+          <w:szCs w:val="26"/>
+        </w:rPr>
+      </w:pPr>
+      <w:r>
+        <w:rPr>
+          <w:rFonts w:ascii="Tahoma" w:hAnsi="Tahoma" w:cs="Tahoma"/>
+          <w:sz w:val="26"/>
+          <w:szCs w:val="26"/>
+        </w:rPr>
+        <w:t xml:space="preserve">Come detto precedentemente, nella fase di implementazione baseremo l’ordine delle attività da seguire sul metodo MoSCoW. </w:t>
+      </w:r>
+      <w:r>
+        <w:rPr>
+          <w:rFonts w:ascii="Tahoma" w:hAnsi="Tahoma" w:cs="Tahoma"/>
+          <w:sz w:val="26"/>
+          <w:szCs w:val="26"/>
+        </w:rPr>
+        <w:t xml:space="preserve"> </w:t>
+      </w:r>
+      <w:r>
+        <w:rPr>
+          <w:rFonts w:ascii="Tahoma" w:hAnsi="Tahoma" w:cs="Tahoma"/>
+          <w:sz w:val="26"/>
+          <w:szCs w:val="26"/>
+        </w:rPr>
+        <w:br/>
+      </w:r>
+      <w:r>
+        <w:rPr>
+          <w:rFonts w:ascii="Tahoma" w:hAnsi="Tahoma" w:cs="Tahoma"/>
+          <w:color w:val="FF0000"/>
+          <w:sz w:val="26"/>
+          <w:szCs w:val="26"/>
+        </w:rPr>
+        <w:t>Nella fase di progettazione</w:t>
+      </w:r>
+      <w:r>
+        <w:rPr>
+          <w:rFonts w:ascii="Tahoma" w:hAnsi="Tahoma" w:cs="Tahoma"/>
+          <w:color w:val="C00000"/>
+          <w:sz w:val="26"/>
+          <w:szCs w:val="26"/>
+        </w:rPr>
+        <w:br/>
+      </w:r>
+      <w:r>
+        <w:rPr>
+          <w:rFonts w:ascii="Tahoma" w:hAnsi="Tahoma" w:cs="Tahoma"/>
+          <w:color w:val="FF0000"/>
+          <w:sz w:val="26"/>
+          <w:szCs w:val="26"/>
+        </w:rPr>
+        <w:t>Per quanto riguarda infine la fase di testing…</w:t>
+      </w:r>
+    </w:p>
+    <w:p>
+      <w:pPr>
+        <w:rPr>
+          <w:rFonts w:ascii="Tahoma" w:hAnsi="Tahoma" w:cs="Tahoma"/>
+          <w:sz w:val="26"/>
+          <w:szCs w:val="26"/>
+        </w:rPr>
+      </w:pPr>
+    </w:p>
+    <w:p>
+      <w:pPr>
+        <w:rPr>
+          <w:rFonts w:ascii="Tahoma" w:hAnsi="Tahoma" w:cs="Tahoma"/>
           <w:b/>
           <w:bCs/>
           <w:sz w:val="30"/>
           <w:szCs w:val="30"/>
         </w:rPr>
-        <w:t>8</w:t>
-      </w:r>
-      <w:r>
-        <w:rPr>
-          <w:rFonts w:ascii="Bodoni MT" w:hAnsi="Bodoni MT" w:cs="Sans Serif Collection"/>
+      </w:pPr>
+      <w:r>
+        <w:rPr>
+          <w:rFonts w:ascii="Tahoma" w:hAnsi="Tahoma" w:cs="Tahoma"/>
           <w:b/>
           <w:bCs/>
           <w:sz w:val="30"/>
           <w:szCs w:val="30"/>
         </w:rPr>
-        <w:tab/>
-        <w:t>Metodi e tecniche</w:t>
-      </w:r>
-    </w:p>
-    <w:p>
-      <w:pPr>
-        <w:rPr>
-          <w:rFonts w:ascii="Bodoni MT" w:hAnsi="Bodoni MT" w:cs="Sans Serif Collection"/>
-          <w:sz w:val="26"/>
-          <w:szCs w:val="26"/>
-        </w:rPr>
-      </w:pPr>
-      <w:r>
-        <w:rPr>
-          <w:rFonts w:ascii="Bodoni MT" w:hAnsi="Bodoni MT" w:cs="Sans Serif Collection"/>
-          <w:sz w:val="26"/>
-          <w:szCs w:val="26"/>
-        </w:rPr>
-        <w:t xml:space="preserve">Per quanto riguarda la gestione del controllo della versione e della configurazione utilizzeremo i tools di Git e GitHub, che permetteranno di mantenere uno storico delle </w:t>
-      </w:r>
-      <w:r>
-        <w:rPr>
-          <w:rFonts w:ascii="Bodoni MT" w:hAnsi="Bodoni MT" w:cs="Sans Serif Collection"/>
-          <w:sz w:val="26"/>
-          <w:szCs w:val="26"/>
-        </w:rPr>
         <w:lastRenderedPageBreak/>
-        <w:t>modifiche effettuate e delle versioni create.</w:t>
-      </w:r>
-      <w:r>
-        <w:rPr>
-          <w:rFonts w:ascii="Bodoni MT" w:hAnsi="Bodoni MT" w:cs="Sans Serif Collection"/>
-          <w:sz w:val="26"/>
-          <w:szCs w:val="26"/>
-        </w:rPr>
-        <w:br/>
-        <w:t xml:space="preserve">Nella fase di ingegneria dei requisiti verrà effettuato il processo di elicitazione dei requisiti, tramite la tecnica dell’analisi dello scenario, </w:t>
-      </w:r>
-      <w:r>
-        <w:rPr>
-          <w:rFonts w:ascii="Bodoni MT" w:hAnsi="Bodoni MT" w:cs="Sans Serif Collection"/>
-          <w:sz w:val="26"/>
-          <w:szCs w:val="26"/>
-        </w:rPr>
-        <w:t xml:space="preserve">della </w:t>
-      </w:r>
-      <w:r>
-        <w:rPr>
-          <w:rFonts w:ascii="Bodoni MT" w:hAnsi="Bodoni MT" w:cs="Sans Serif Collection"/>
-          <w:sz w:val="26"/>
-          <w:szCs w:val="26"/>
-        </w:rPr>
-        <w:t xml:space="preserve">derivazione da un sistema esistente (si prende spunto dall’idea dei totem all’interno dei </w:t>
-      </w:r>
-      <w:r>
-        <w:rPr>
-          <w:rFonts w:ascii="Bodoni MT" w:hAnsi="Bodoni MT" w:cs="Sans Serif Collection"/>
-          <w:sz w:val="26"/>
-          <w:szCs w:val="26"/>
-        </w:rPr>
-        <w:t>fast f</w:t>
-      </w:r>
-      <w:r>
-        <w:rPr>
-          <w:rFonts w:ascii="Bodoni MT" w:hAnsi="Bodoni MT" w:cs="Sans Serif Collection"/>
-          <w:sz w:val="26"/>
-          <w:szCs w:val="26"/>
-        </w:rPr>
-        <w:t>ood) e della prototipazione.</w:t>
-      </w:r>
-      <w:r>
-        <w:rPr>
-          <w:rFonts w:ascii="Bodoni MT" w:hAnsi="Bodoni MT" w:cs="Sans Serif Collection"/>
-          <w:sz w:val="26"/>
-          <w:szCs w:val="26"/>
-        </w:rPr>
-        <w:br/>
-        <w:t xml:space="preserve">Come detto precedentemente, nella fase di implementazione baseremo l’ordine delle attività da seguire sul metodo MoSCoW. </w:t>
-      </w:r>
-      <w:r>
-        <w:rPr>
-          <w:rFonts w:ascii="Bodoni MT" w:hAnsi="Bodoni MT" w:cs="Sans Serif Collection"/>
-          <w:sz w:val="26"/>
-          <w:szCs w:val="26"/>
-        </w:rPr>
-        <w:t xml:space="preserve"> </w:t>
-      </w:r>
-      <w:r>
-        <w:rPr>
-          <w:rFonts w:ascii="Bodoni MT" w:hAnsi="Bodoni MT" w:cs="Sans Serif Collection"/>
-          <w:sz w:val="26"/>
-          <w:szCs w:val="26"/>
-        </w:rPr>
-        <w:br/>
-      </w:r>
-      <w:r>
-        <w:rPr>
-          <w:rFonts w:ascii="Bodoni MT" w:hAnsi="Bodoni MT" w:cs="Sans Serif Collection"/>
-          <w:color w:val="FF0000"/>
-          <w:sz w:val="26"/>
-          <w:szCs w:val="26"/>
-        </w:rPr>
-        <w:t>Nella fase di progettazione</w:t>
-      </w:r>
-      <w:r>
-        <w:rPr>
-          <w:rFonts w:ascii="Bodoni MT" w:hAnsi="Bodoni MT" w:cs="Sans Serif Collection"/>
-          <w:color w:val="C00000"/>
-          <w:sz w:val="26"/>
-          <w:szCs w:val="26"/>
-        </w:rPr>
-        <w:br/>
-      </w:r>
-      <w:r>
-        <w:rPr>
-          <w:rFonts w:ascii="Bodoni MT" w:hAnsi="Bodoni MT" w:cs="Sans Serif Collection"/>
-          <w:color w:val="FF0000"/>
-          <w:sz w:val="26"/>
-          <w:szCs w:val="26"/>
-        </w:rPr>
-        <w:t>Per quanto riguarda infine la fase di testing…</w:t>
-      </w:r>
-    </w:p>
-    <w:p>
-      <w:pPr>
-        <w:rPr>
-          <w:rFonts w:ascii="Times New Roman" w:hAnsi="Times New Roman" w:cs="Times New Roman"/>
-          <w:sz w:val="26"/>
-          <w:szCs w:val="26"/>
-        </w:rPr>
-      </w:pPr>
-    </w:p>
-    <w:p>
-      <w:pPr>
-        <w:rPr>
-          <w:rFonts w:ascii="Bodoni MT" w:hAnsi="Bodoni MT" w:cs="Times New Roman"/>
+        <w:t>9</w:t>
+      </w:r>
+      <w:r>
+        <w:rPr>
+          <w:rFonts w:ascii="Tahoma" w:hAnsi="Tahoma" w:cs="Tahoma"/>
           <w:b/>
           <w:bCs/>
           <w:sz w:val="30"/>
           <w:szCs w:val="30"/>
         </w:rPr>
-      </w:pPr>
-      <w:r>
-        <w:rPr>
-          <w:rFonts w:ascii="Bodoni MT" w:hAnsi="Bodoni MT" w:cs="Times New Roman"/>
-          <w:b/>
-          <w:bCs/>
-          <w:sz w:val="30"/>
-          <w:szCs w:val="30"/>
-        </w:rPr>
-        <w:t>9</w:t>
-      </w:r>
-      <w:r>
-        <w:rPr>
-          <w:rFonts w:ascii="Bodoni MT" w:hAnsi="Bodoni MT" w:cs="Times New Roman"/>
-          <w:b/>
-          <w:bCs/>
-          <w:sz w:val="30"/>
-          <w:szCs w:val="30"/>
-        </w:rPr>
         <w:tab/>
         <w:t>Garanzie di qualità</w:t>
       </w:r>
@@ -1921,34 +2018,42 @@
     <w:p>
       <w:pPr>
         <w:rPr>
-          <w:rFonts w:ascii="Bodoni MT" w:hAnsi="Bodoni MT" w:cs="Times New Roman"/>
-          <w:sz w:val="26"/>
-          <w:szCs w:val="26"/>
-        </w:rPr>
-      </w:pPr>
-      <w:r>
-        <w:rPr>
-          <w:rFonts w:ascii="Bodoni MT" w:hAnsi="Bodoni MT" w:cs="Times New Roman"/>
-          <w:sz w:val="26"/>
-          <w:szCs w:val="26"/>
-        </w:rPr>
-        <w:t xml:space="preserve">Per garantire che il sistema sia di ottima qualità, esso sarà fondato sui fattori di qualità </w:t>
-      </w:r>
-      <w:r>
-        <w:rPr>
-          <w:rFonts w:ascii="Bodoni MT" w:hAnsi="Bodoni MT" w:cs="Times New Roman"/>
-          <w:sz w:val="26"/>
-          <w:szCs w:val="26"/>
-        </w:rPr>
-        <w:t xml:space="preserve">di McCall. </w:t>
-      </w:r>
-      <w:r>
-        <w:rPr>
-          <w:rFonts w:ascii="Bodoni MT" w:hAnsi="Bodoni MT" w:cs="Times New Roman"/>
-          <w:sz w:val="26"/>
-          <w:szCs w:val="26"/>
-        </w:rPr>
-        <w:t>Il progetto, infatti, si basa sui criteri chiave di:</w:t>
+          <w:rFonts w:ascii="Tahoma" w:hAnsi="Tahoma" w:cs="Tahoma"/>
+          <w:sz w:val="26"/>
+          <w:szCs w:val="26"/>
+        </w:rPr>
+      </w:pPr>
+      <w:r>
+        <w:rPr>
+          <w:rFonts w:ascii="Tahoma" w:hAnsi="Tahoma" w:cs="Tahoma"/>
+          <w:sz w:val="26"/>
+          <w:szCs w:val="26"/>
+        </w:rPr>
+        <w:t>Per garantire che il sistema sia di ottima qualità, esso sarà fondato su</w:t>
+      </w:r>
+      <w:r>
+        <w:rPr>
+          <w:rFonts w:ascii="Tahoma" w:hAnsi="Tahoma" w:cs="Tahoma"/>
+          <w:sz w:val="26"/>
+          <w:szCs w:val="26"/>
+        </w:rPr>
+        <w:t xml:space="preserve"> alcuni</w:t>
+      </w:r>
+      <w:r>
+        <w:rPr>
+          <w:rFonts w:ascii="Tahoma" w:hAnsi="Tahoma" w:cs="Tahoma"/>
+          <w:sz w:val="26"/>
+          <w:szCs w:val="26"/>
+        </w:rPr>
+        <w:t xml:space="preserve"> fattori di qualità </w:t>
+      </w:r>
+      <w:r>
+        <w:rPr>
+          <w:rFonts w:ascii="Tahoma" w:hAnsi="Tahoma" w:cs="Tahoma"/>
+          <w:sz w:val="26"/>
+          <w:szCs w:val="26"/>
+        </w:rPr>
+        <w:t>di McCall. Il progetto, infatti, si basa sui criteri chiave di:</w:t>
       </w:r>
     </w:p>
     <w:p>
@@ -1959,14 +2064,14 @@
           <w:numId w:val="2"/>
         </w:numPr>
         <w:rPr>
-          <w:rFonts w:ascii="Bodoni MT" w:hAnsi="Bodoni MT" w:cs="Times New Roman"/>
-          <w:sz w:val="26"/>
-          <w:szCs w:val="26"/>
-        </w:rPr>
-      </w:pPr>
-      <w:r>
-        <w:rPr>
-          <w:rFonts w:ascii="Bodoni MT" w:hAnsi="Bodoni MT" w:cs="Times New Roman"/>
+          <w:rFonts w:ascii="Tahoma" w:hAnsi="Tahoma" w:cs="Tahoma"/>
+          <w:sz w:val="26"/>
+          <w:szCs w:val="26"/>
+        </w:rPr>
+      </w:pPr>
+      <w:r>
+        <w:rPr>
+          <w:rFonts w:ascii="Tahoma" w:hAnsi="Tahoma" w:cs="Tahoma"/>
           <w:sz w:val="26"/>
           <w:szCs w:val="26"/>
         </w:rPr>
@@ -1981,14 +2086,14 @@
           <w:numId w:val="2"/>
         </w:numPr>
         <w:rPr>
-          <w:rFonts w:ascii="Bodoni MT" w:hAnsi="Bodoni MT" w:cs="Times New Roman"/>
-          <w:sz w:val="26"/>
-          <w:szCs w:val="26"/>
-        </w:rPr>
-      </w:pPr>
-      <w:r>
-        <w:rPr>
-          <w:rFonts w:ascii="Bodoni MT" w:hAnsi="Bodoni MT" w:cs="Times New Roman"/>
+          <w:rFonts w:ascii="Tahoma" w:hAnsi="Tahoma" w:cs="Tahoma"/>
+          <w:sz w:val="26"/>
+          <w:szCs w:val="26"/>
+        </w:rPr>
+      </w:pPr>
+      <w:r>
+        <w:rPr>
+          <w:rFonts w:ascii="Tahoma" w:hAnsi="Tahoma" w:cs="Tahoma"/>
           <w:sz w:val="26"/>
           <w:szCs w:val="26"/>
         </w:rPr>
@@ -1996,8 +2101,7 @@
       </w:r>
       <w:r>
         <w:rPr>
-          <w:rFonts w:ascii="Bodoni MT" w:hAnsi="Bodoni MT" w:cs="Times New Roman"/>
-          <w:color w:val="FF0000"/>
+          <w:rFonts w:ascii="Tahoma" w:hAnsi="Tahoma" w:cs="Tahoma"/>
           <w:sz w:val="26"/>
           <w:szCs w:val="26"/>
         </w:rPr>
@@ -2005,7 +2109,15 @@
       </w:r>
       <w:r>
         <w:rPr>
-          <w:rFonts w:ascii="Bodoni MT" w:hAnsi="Bodoni MT" w:cs="Times New Roman"/>
+          <w:rFonts w:ascii="Tahoma" w:hAnsi="Tahoma" w:cs="Tahoma"/>
+          <w:sz w:val="26"/>
+          <w:szCs w:val="26"/>
+        </w:rPr>
+        <w:t xml:space="preserve"> (si veda il rischio dell’informazione critica)</w:t>
+      </w:r>
+      <w:r>
+        <w:rPr>
+          <w:rFonts w:ascii="Tahoma" w:hAnsi="Tahoma" w:cs="Tahoma"/>
           <w:sz w:val="26"/>
           <w:szCs w:val="26"/>
         </w:rPr>
@@ -2020,14 +2132,14 @@
           <w:numId w:val="2"/>
         </w:numPr>
         <w:rPr>
-          <w:rFonts w:ascii="Bodoni MT" w:hAnsi="Bodoni MT" w:cs="Times New Roman"/>
-          <w:sz w:val="26"/>
-          <w:szCs w:val="26"/>
-        </w:rPr>
-      </w:pPr>
-      <w:r>
-        <w:rPr>
-          <w:rFonts w:ascii="Bodoni MT" w:hAnsi="Bodoni MT" w:cs="Times New Roman"/>
+          <w:rFonts w:ascii="Tahoma" w:hAnsi="Tahoma" w:cs="Tahoma"/>
+          <w:sz w:val="26"/>
+          <w:szCs w:val="26"/>
+        </w:rPr>
+      </w:pPr>
+      <w:r>
+        <w:rPr>
+          <w:rFonts w:ascii="Tahoma" w:hAnsi="Tahoma" w:cs="Tahoma"/>
           <w:sz w:val="26"/>
           <w:szCs w:val="26"/>
         </w:rPr>
@@ -2042,14 +2154,14 @@
           <w:numId w:val="2"/>
         </w:numPr>
         <w:rPr>
-          <w:rFonts w:ascii="Bodoni MT" w:hAnsi="Bodoni MT" w:cs="Times New Roman"/>
-          <w:sz w:val="26"/>
-          <w:szCs w:val="26"/>
-        </w:rPr>
-      </w:pPr>
-      <w:r>
-        <w:rPr>
-          <w:rFonts w:ascii="Bodoni MT" w:hAnsi="Bodoni MT" w:cs="Times New Roman"/>
+          <w:rFonts w:ascii="Tahoma" w:hAnsi="Tahoma" w:cs="Tahoma"/>
+          <w:sz w:val="26"/>
+          <w:szCs w:val="26"/>
+        </w:rPr>
+      </w:pPr>
+      <w:r>
+        <w:rPr>
+          <w:rFonts w:ascii="Tahoma" w:hAnsi="Tahoma" w:cs="Tahoma"/>
           <w:sz w:val="26"/>
           <w:szCs w:val="26"/>
         </w:rPr>
@@ -2057,7 +2169,7 @@
       </w:r>
       <w:r>
         <w:rPr>
-          <w:rFonts w:ascii="Bodoni MT" w:hAnsi="Bodoni MT" w:cs="Times New Roman"/>
+          <w:rFonts w:ascii="Tahoma" w:hAnsi="Tahoma" w:cs="Tahoma"/>
           <w:sz w:val="26"/>
           <w:szCs w:val="26"/>
         </w:rPr>
@@ -2065,15 +2177,15 @@
       </w:r>
       <w:r>
         <w:rPr>
-          <w:rFonts w:ascii="Bodoni MT" w:hAnsi="Bodoni MT" w:cs="Times New Roman"/>
-          <w:sz w:val="26"/>
-          <w:szCs w:val="26"/>
-        </w:rPr>
-        <w:t>, che dal lato del personale</w:t>
-      </w:r>
-      <w:r>
-        <w:rPr>
-          <w:rFonts w:ascii="Bodoni MT" w:hAnsi="Bodoni MT" w:cs="Times New Roman"/>
+          <w:rFonts w:ascii="Tahoma" w:hAnsi="Tahoma" w:cs="Tahoma"/>
+          <w:sz w:val="26"/>
+          <w:szCs w:val="26"/>
+        </w:rPr>
+        <w:t xml:space="preserve"> che dal lato del personale</w:t>
+      </w:r>
+      <w:r>
+        <w:rPr>
+          <w:rFonts w:ascii="Tahoma" w:hAnsi="Tahoma" w:cs="Tahoma"/>
           <w:sz w:val="26"/>
           <w:szCs w:val="26"/>
         </w:rPr>
@@ -2088,14 +2200,14 @@
           <w:numId w:val="2"/>
         </w:numPr>
         <w:rPr>
-          <w:rFonts w:ascii="Bodoni MT" w:hAnsi="Bodoni MT" w:cs="Times New Roman"/>
-          <w:sz w:val="26"/>
-          <w:szCs w:val="26"/>
-        </w:rPr>
-      </w:pPr>
-      <w:r>
-        <w:rPr>
-          <w:rFonts w:ascii="Bodoni MT" w:hAnsi="Bodoni MT" w:cs="Times New Roman"/>
+          <w:rFonts w:ascii="Tahoma" w:hAnsi="Tahoma" w:cs="Tahoma"/>
+          <w:sz w:val="26"/>
+          <w:szCs w:val="26"/>
+        </w:rPr>
+      </w:pPr>
+      <w:r>
+        <w:rPr>
+          <w:rFonts w:ascii="Tahoma" w:hAnsi="Tahoma" w:cs="Tahoma"/>
           <w:sz w:val="26"/>
           <w:szCs w:val="26"/>
         </w:rPr>
@@ -2103,7 +2215,7 @@
       </w:r>
       <w:r>
         <w:rPr>
-          <w:rFonts w:ascii="Bodoni MT" w:hAnsi="Bodoni MT" w:cs="Times New Roman"/>
+          <w:rFonts w:ascii="Tahoma" w:hAnsi="Tahoma" w:cs="Tahoma"/>
           <w:sz w:val="26"/>
           <w:szCs w:val="26"/>
         </w:rPr>
@@ -2113,16 +2225,16 @@
     <w:p>
       <w:pPr>
         <w:rPr>
-          <w:rFonts w:ascii="Bodoni MT" w:hAnsi="Bodoni MT" w:cs="Times New Roman"/>
-          <w:sz w:val="26"/>
-          <w:szCs w:val="26"/>
-        </w:rPr>
-      </w:pPr>
-    </w:p>
-    <w:p>
-      <w:pPr>
-        <w:rPr>
-          <w:rFonts w:ascii="Bodoni MT" w:hAnsi="Bodoni MT" w:cs="Times New Roman"/>
+          <w:rFonts w:ascii="Tahoma" w:hAnsi="Tahoma" w:cs="Tahoma"/>
+          <w:sz w:val="26"/>
+          <w:szCs w:val="26"/>
+        </w:rPr>
+      </w:pPr>
+    </w:p>
+    <w:p>
+      <w:pPr>
+        <w:rPr>
+          <w:rFonts w:ascii="Tahoma" w:hAnsi="Tahoma" w:cs="Tahoma"/>
           <w:b/>
           <w:bCs/>
           <w:sz w:val="30"/>
@@ -2131,7 +2243,7 @@
       </w:pPr>
       <w:r>
         <w:rPr>
-          <w:rFonts w:ascii="Bodoni MT" w:hAnsi="Bodoni MT" w:cs="Times New Roman"/>
+          <w:rFonts w:ascii="Tahoma" w:hAnsi="Tahoma" w:cs="Tahoma"/>
           <w:b/>
           <w:bCs/>
           <w:sz w:val="30"/>
@@ -2141,7 +2253,7 @@
       </w:r>
       <w:r>
         <w:rPr>
-          <w:rFonts w:ascii="Bodoni MT" w:hAnsi="Bodoni MT" w:cs="Times New Roman"/>
+          <w:rFonts w:ascii="Tahoma" w:hAnsi="Tahoma" w:cs="Tahoma"/>
           <w:b/>
           <w:bCs/>
           <w:sz w:val="30"/>
@@ -2154,80 +2266,113 @@
     <w:p>
       <w:pPr>
         <w:rPr>
-          <w:rFonts w:ascii="Bodoni MT" w:hAnsi="Bodoni MT" w:cs="Times New Roman"/>
-          <w:sz w:val="26"/>
-          <w:szCs w:val="26"/>
-        </w:rPr>
-      </w:pPr>
-      <w:r>
-        <w:rPr>
-          <w:rFonts w:ascii="Bodoni MT" w:hAnsi="Bodoni MT" w:cs="Times New Roman"/>
-          <w:sz w:val="26"/>
-          <w:szCs w:val="26"/>
-        </w:rPr>
-        <w:t>Il lavoro viene suddiviso in slot lavorativi con diversi obiettivi determinati dai timebox.</w:t>
-      </w:r>
-    </w:p>
-    <w:p>
-      <w:pPr>
-        <w:rPr>
-          <w:rFonts w:ascii="Bodoni MT" w:hAnsi="Bodoni MT" w:cs="Times New Roman"/>
-          <w:sz w:val="26"/>
-          <w:szCs w:val="26"/>
-        </w:rPr>
-      </w:pPr>
-    </w:p>
-    <w:p>
-      <w:pPr>
-        <w:rPr>
-          <w:rFonts w:ascii="Bodoni MT" w:hAnsi="Bodoni MT" w:cs="Times New Roman"/>
+          <w:rFonts w:ascii="Tahoma" w:hAnsi="Tahoma" w:cs="Tahoma"/>
+          <w:sz w:val="26"/>
+          <w:szCs w:val="26"/>
+        </w:rPr>
+      </w:pPr>
+      <w:r>
+        <w:rPr>
+          <w:rFonts w:ascii="Tahoma" w:hAnsi="Tahoma" w:cs="Tahoma"/>
+          <w:sz w:val="26"/>
+          <w:szCs w:val="26"/>
+        </w:rPr>
+        <w:t>Le attività lavorative</w:t>
+      </w:r>
+      <w:r>
+        <w:rPr>
+          <w:rFonts w:ascii="Tahoma" w:hAnsi="Tahoma" w:cs="Tahoma"/>
+          <w:sz w:val="26"/>
+          <w:szCs w:val="26"/>
+        </w:rPr>
+        <w:t xml:space="preserve"> </w:t>
+      </w:r>
+      <w:r>
+        <w:rPr>
+          <w:rFonts w:ascii="Tahoma" w:hAnsi="Tahoma" w:cs="Tahoma"/>
+          <w:sz w:val="26"/>
+          <w:szCs w:val="26"/>
+        </w:rPr>
+        <w:t>sono</w:t>
+      </w:r>
+      <w:r>
+        <w:rPr>
+          <w:rFonts w:ascii="Tahoma" w:hAnsi="Tahoma" w:cs="Tahoma"/>
+          <w:sz w:val="26"/>
+          <w:szCs w:val="26"/>
+        </w:rPr>
+        <w:t xml:space="preserve"> suddivis</w:t>
+      </w:r>
+      <w:r>
+        <w:rPr>
+          <w:rFonts w:ascii="Tahoma" w:hAnsi="Tahoma" w:cs="Tahoma"/>
+          <w:sz w:val="26"/>
+          <w:szCs w:val="26"/>
+        </w:rPr>
+        <w:t>e</w:t>
+      </w:r>
+      <w:r>
+        <w:rPr>
+          <w:rFonts w:ascii="Tahoma" w:hAnsi="Tahoma" w:cs="Tahoma"/>
+          <w:sz w:val="26"/>
+          <w:szCs w:val="26"/>
+        </w:rPr>
+        <w:t xml:space="preserve"> in slot lavorativi con diversi obiettivi determinati dai timebox</w:t>
+      </w:r>
+      <w:r>
+        <w:rPr>
+          <w:rFonts w:ascii="Tahoma" w:hAnsi="Tahoma" w:cs="Tahoma"/>
+          <w:sz w:val="26"/>
+          <w:szCs w:val="26"/>
+        </w:rPr>
+        <w:t xml:space="preserve"> e gestiti tramite la Kanban Board</w:t>
+      </w:r>
+      <w:r>
+        <w:rPr>
+          <w:rFonts w:ascii="Tahoma" w:hAnsi="Tahoma" w:cs="Tahoma"/>
+          <w:sz w:val="26"/>
+          <w:szCs w:val="26"/>
+        </w:rPr>
+        <w:t>.</w:t>
+      </w:r>
+    </w:p>
+    <w:p>
+      <w:pPr>
+        <w:rPr>
+          <w:rFonts w:ascii="Tahoma" w:hAnsi="Tahoma" w:cs="Tahoma"/>
+          <w:sz w:val="26"/>
+          <w:szCs w:val="26"/>
+        </w:rPr>
+      </w:pPr>
+    </w:p>
+    <w:p>
+      <w:pPr>
+        <w:rPr>
+          <w:rFonts w:ascii="Tahoma" w:hAnsi="Tahoma" w:cs="Tahoma"/>
           <w:b/>
           <w:bCs/>
           <w:sz w:val="30"/>
           <w:szCs w:val="30"/>
         </w:rPr>
       </w:pPr>
-    </w:p>
-    <w:p>
-      <w:pPr>
-        <w:rPr>
-          <w:rFonts w:ascii="Bodoni MT" w:hAnsi="Bodoni MT" w:cs="Times New Roman"/>
+      <w:r>
+        <w:rPr>
+          <w:rFonts w:ascii="Tahoma" w:hAnsi="Tahoma" w:cs="Tahoma"/>
           <w:b/>
           <w:bCs/>
           <w:sz w:val="30"/>
           <w:szCs w:val="30"/>
         </w:rPr>
-      </w:pPr>
-    </w:p>
-    <w:p>
-      <w:pPr>
-        <w:rPr>
-          <w:rFonts w:ascii="Bodoni MT" w:hAnsi="Bodoni MT" w:cs="Times New Roman"/>
+        <w:t>11</w:t>
+      </w:r>
+      <w:r>
+        <w:rPr>
+          <w:rFonts w:ascii="Tahoma" w:hAnsi="Tahoma" w:cs="Tahoma"/>
           <w:b/>
           <w:bCs/>
           <w:sz w:val="30"/>
           <w:szCs w:val="30"/>
         </w:rPr>
-      </w:pPr>
-      <w:r>
-        <w:rPr>
-          <w:rFonts w:ascii="Bodoni MT" w:hAnsi="Bodoni MT" w:cs="Times New Roman"/>
-          <w:b/>
-          <w:bCs/>
-          <w:sz w:val="30"/>
-          <w:szCs w:val="30"/>
-        </w:rPr>
-        <w:lastRenderedPageBreak/>
-        <w:t>11</w:t>
-      </w:r>
-      <w:r>
-        <w:rPr>
-          <w:rFonts w:ascii="Bodoni MT" w:hAnsi="Bodoni MT" w:cs="Times New Roman"/>
-          <w:b/>
-          <w:bCs/>
-          <w:sz w:val="30"/>
-          <w:szCs w:val="30"/>
-        </w:rPr>
         <w:tab/>
         <w:t>Risorse</w:t>
       </w:r>
@@ -2235,14 +2380,14 @@
     <w:p>
       <w:pPr>
         <w:rPr>
-          <w:rFonts w:ascii="Bodoni MT" w:hAnsi="Bodoni MT" w:cs="Times New Roman"/>
-          <w:sz w:val="26"/>
-          <w:szCs w:val="26"/>
-        </w:rPr>
-      </w:pPr>
-      <w:r>
-        <w:rPr>
-          <w:rFonts w:ascii="Bodoni MT" w:hAnsi="Bodoni MT" w:cs="Times New Roman"/>
+          <w:rFonts w:ascii="Tahoma" w:hAnsi="Tahoma" w:cs="Tahoma"/>
+          <w:sz w:val="26"/>
+          <w:szCs w:val="26"/>
+        </w:rPr>
+      </w:pPr>
+      <w:r>
+        <w:rPr>
+          <w:rFonts w:ascii="Tahoma" w:hAnsi="Tahoma" w:cs="Tahoma"/>
           <w:sz w:val="26"/>
           <w:szCs w:val="26"/>
         </w:rPr>
@@ -2250,7 +2395,7 @@
       </w:r>
       <w:r>
         <w:rPr>
-          <w:rFonts w:ascii="Bodoni MT" w:hAnsi="Bodoni MT" w:cs="Times New Roman"/>
+          <w:rFonts w:ascii="Tahoma" w:hAnsi="Tahoma" w:cs="Tahoma"/>
           <w:sz w:val="26"/>
           <w:szCs w:val="26"/>
         </w:rPr>
@@ -2258,7 +2403,7 @@
       </w:r>
       <w:r>
         <w:rPr>
-          <w:rFonts w:ascii="Bodoni MT" w:hAnsi="Bodoni MT" w:cs="Times New Roman"/>
+          <w:rFonts w:ascii="Tahoma" w:hAnsi="Tahoma" w:cs="Tahoma"/>
           <w:sz w:val="26"/>
           <w:szCs w:val="26"/>
         </w:rPr>
@@ -2273,34 +2418,36 @@
           <w:numId w:val="4"/>
         </w:numPr>
         <w:rPr>
-          <w:rFonts w:ascii="Bodoni MT" w:hAnsi="Bodoni MT" w:cs="Times New Roman"/>
-          <w:sz w:val="26"/>
-          <w:szCs w:val="26"/>
-        </w:rPr>
-      </w:pPr>
-      <w:r>
-        <w:rPr>
-          <w:rFonts w:ascii="Bodoni MT" w:hAnsi="Bodoni MT" w:cs="Times New Roman"/>
-          <w:sz w:val="26"/>
-          <w:szCs w:val="26"/>
-        </w:rPr>
-        <w:t xml:space="preserve">Maven per gestire il progetto software e per poterlo spostare da un ambiente ad un altro </w:t>
-      </w:r>
-      <w:r>
-        <w:rPr>
-          <w:rFonts w:ascii="Bodoni MT" w:hAnsi="Bodoni MT" w:cs="Times New Roman"/>
-          <w:sz w:val="26"/>
-          <w:szCs w:val="26"/>
-        </w:rPr>
-        <w:t>avendo sicurezza di avere sempre le stesse versioni delle librerie;</w:t>
-      </w:r>
-      <w:r>
-        <w:rPr>
-          <w:rFonts w:ascii="Bodoni MT" w:hAnsi="Bodoni MT" w:cs="Times New Roman"/>
-          <w:sz w:val="26"/>
-          <w:szCs w:val="26"/>
-        </w:rPr>
-        <w:t xml:space="preserve"> </w:t>
+          <w:rFonts w:ascii="Tahoma" w:hAnsi="Tahoma" w:cs="Tahoma"/>
+          <w:sz w:val="26"/>
+          <w:szCs w:val="26"/>
+        </w:rPr>
+      </w:pPr>
+      <w:proofErr w:type="spellStart"/>
+      <w:r>
+        <w:rPr>
+          <w:rFonts w:ascii="Tahoma" w:hAnsi="Tahoma" w:cs="Tahoma"/>
+          <w:sz w:val="26"/>
+          <w:szCs w:val="26"/>
+        </w:rPr>
+        <w:t>Maven</w:t>
+      </w:r>
+      <w:proofErr w:type="spellEnd"/>
+      <w:r>
+        <w:rPr>
+          <w:rFonts w:ascii="Tahoma" w:hAnsi="Tahoma" w:cs="Tahoma"/>
+          <w:sz w:val="26"/>
+          <w:szCs w:val="26"/>
+        </w:rPr>
+        <w:t>,</w:t>
+      </w:r>
+      <w:r>
+        <w:rPr>
+          <w:rFonts w:ascii="Tahoma" w:hAnsi="Tahoma" w:cs="Tahoma"/>
+          <w:sz w:val="26"/>
+          <w:szCs w:val="26"/>
+        </w:rPr>
+        <w:t xml:space="preserve"> per gestire il progetto software e per poterlo spostare da un ambiente ad un altro avendo sicurezza di avere sempre le stesse versioni delle librerie; </w:t>
       </w:r>
     </w:p>
     <w:p>
@@ -2311,26 +2458,36 @@
           <w:numId w:val="4"/>
         </w:numPr>
         <w:rPr>
-          <w:rFonts w:ascii="Bodoni MT" w:hAnsi="Bodoni MT" w:cs="Times New Roman"/>
-          <w:sz w:val="26"/>
-          <w:szCs w:val="26"/>
-        </w:rPr>
-      </w:pPr>
-      <w:r>
-        <w:rPr>
-          <w:rFonts w:ascii="Bodoni MT" w:hAnsi="Bodoni MT" w:cs="Times New Roman"/>
-          <w:sz w:val="26"/>
-          <w:szCs w:val="26"/>
-        </w:rPr>
-        <w:t xml:space="preserve">WindowBuilder per quanto riguarda </w:t>
-      </w:r>
-      <w:r>
-        <w:rPr>
-          <w:rFonts w:ascii="Bodoni MT" w:hAnsi="Bodoni MT" w:cs="Times New Roman"/>
-          <w:sz w:val="26"/>
-          <w:szCs w:val="26"/>
-        </w:rPr>
-        <w:t>la gestione dell’interfaccia grafica;</w:t>
+          <w:rFonts w:ascii="Tahoma" w:hAnsi="Tahoma" w:cs="Tahoma"/>
+          <w:sz w:val="26"/>
+          <w:szCs w:val="26"/>
+        </w:rPr>
+      </w:pPr>
+      <w:proofErr w:type="spellStart"/>
+      <w:r>
+        <w:rPr>
+          <w:rFonts w:ascii="Tahoma" w:hAnsi="Tahoma" w:cs="Tahoma"/>
+          <w:sz w:val="26"/>
+          <w:szCs w:val="26"/>
+        </w:rPr>
+        <w:t>WindowBuilder</w:t>
+      </w:r>
+      <w:proofErr w:type="spellEnd"/>
+      <w:r>
+        <w:rPr>
+          <w:rFonts w:ascii="Tahoma" w:hAnsi="Tahoma" w:cs="Tahoma"/>
+          <w:sz w:val="26"/>
+          <w:szCs w:val="26"/>
+        </w:rPr>
+        <w:t>,</w:t>
+      </w:r>
+      <w:r>
+        <w:rPr>
+          <w:rFonts w:ascii="Tahoma" w:hAnsi="Tahoma" w:cs="Tahoma"/>
+          <w:sz w:val="26"/>
+          <w:szCs w:val="26"/>
+        </w:rPr>
+        <w:t xml:space="preserve"> per quanto riguarda la gestione dell’interfaccia grafica;</w:t>
       </w:r>
     </w:p>
     <w:p>
@@ -2341,14 +2498,14 @@
           <w:numId w:val="4"/>
         </w:numPr>
         <w:rPr>
-          <w:rFonts w:ascii="Bodoni MT" w:hAnsi="Bodoni MT" w:cs="Times New Roman"/>
-          <w:sz w:val="26"/>
-          <w:szCs w:val="26"/>
-        </w:rPr>
-      </w:pPr>
-      <w:r>
-        <w:rPr>
-          <w:rFonts w:ascii="Bodoni MT" w:hAnsi="Bodoni MT" w:cs="Times New Roman"/>
+          <w:rFonts w:ascii="Tahoma" w:hAnsi="Tahoma" w:cs="Tahoma"/>
+          <w:sz w:val="26"/>
+          <w:szCs w:val="26"/>
+        </w:rPr>
+      </w:pPr>
+      <w:r>
+        <w:rPr>
+          <w:rFonts w:ascii="Tahoma" w:hAnsi="Tahoma" w:cs="Tahoma"/>
           <w:sz w:val="26"/>
           <w:szCs w:val="26"/>
         </w:rPr>
@@ -2358,22 +2515,23 @@
     <w:p>
       <w:pPr>
         <w:rPr>
-          <w:rFonts w:ascii="Bodoni MT" w:hAnsi="Bodoni MT" w:cs="Times New Roman"/>
-          <w:sz w:val="26"/>
-          <w:szCs w:val="26"/>
-        </w:rPr>
-      </w:pPr>
-      <w:r>
-        <w:rPr>
-          <w:rFonts w:ascii="Bodoni MT" w:hAnsi="Bodoni MT" w:cs="Times New Roman"/>
-          <w:sz w:val="26"/>
-          <w:szCs w:val="26"/>
-        </w:rPr>
+          <w:rFonts w:ascii="Tahoma" w:hAnsi="Tahoma" w:cs="Tahoma"/>
+          <w:sz w:val="26"/>
+          <w:szCs w:val="26"/>
+        </w:rPr>
+      </w:pPr>
+      <w:r>
+        <w:rPr>
+          <w:rFonts w:ascii="Tahoma" w:hAnsi="Tahoma" w:cs="Tahoma"/>
+          <w:sz w:val="26"/>
+          <w:szCs w:val="26"/>
+        </w:rPr>
+        <w:lastRenderedPageBreak/>
         <w:t xml:space="preserve">Per lo sviluppo del </w:t>
       </w:r>
       <w:r>
         <w:rPr>
-          <w:rFonts w:ascii="Bodoni MT" w:hAnsi="Bodoni MT" w:cs="Times New Roman"/>
+          <w:rFonts w:ascii="Tahoma" w:hAnsi="Tahoma" w:cs="Tahoma"/>
           <w:sz w:val="26"/>
           <w:szCs w:val="26"/>
         </w:rPr>
@@ -2381,7 +2539,7 @@
       </w:r>
       <w:r>
         <w:rPr>
-          <w:rFonts w:ascii="Bodoni MT" w:hAnsi="Bodoni MT" w:cs="Times New Roman"/>
+          <w:rFonts w:ascii="Tahoma" w:hAnsi="Tahoma" w:cs="Tahoma"/>
           <w:sz w:val="26"/>
           <w:szCs w:val="26"/>
         </w:rPr>
@@ -2389,15 +2547,51 @@
       </w:r>
       <w:r>
         <w:rPr>
-          <w:rFonts w:ascii="Bodoni MT" w:hAnsi="Bodoni MT" w:cs="Times New Roman"/>
-          <w:sz w:val="26"/>
-          <w:szCs w:val="26"/>
-        </w:rPr>
-        <w:t xml:space="preserve"> embedded locale tramite SQLite.</w:t>
-      </w:r>
-      <w:r>
-        <w:rPr>
-          <w:rFonts w:ascii="Bodoni MT" w:hAnsi="Bodoni MT" w:cs="Times New Roman"/>
+          <w:rFonts w:ascii="Tahoma" w:hAnsi="Tahoma" w:cs="Tahoma"/>
+          <w:sz w:val="26"/>
+          <w:szCs w:val="26"/>
+        </w:rPr>
+        <w:t xml:space="preserve"> embedded locale tramite </w:t>
+      </w:r>
+      <w:proofErr w:type="spellStart"/>
+      <w:r>
+        <w:rPr>
+          <w:rFonts w:ascii="Tahoma" w:hAnsi="Tahoma" w:cs="Tahoma"/>
+          <w:sz w:val="26"/>
+          <w:szCs w:val="26"/>
+        </w:rPr>
+        <w:t>SQLite</w:t>
+      </w:r>
+      <w:proofErr w:type="spellEnd"/>
+      <w:r>
+        <w:rPr>
+          <w:rFonts w:ascii="Tahoma" w:hAnsi="Tahoma" w:cs="Tahoma"/>
+          <w:sz w:val="26"/>
+          <w:szCs w:val="26"/>
+        </w:rPr>
+        <w:t>.</w:t>
+      </w:r>
+    </w:p>
+    <w:p>
+      <w:pPr>
+        <w:rPr>
+          <w:rFonts w:ascii="Tahoma" w:hAnsi="Tahoma" w:cs="Tahoma"/>
+          <w:sz w:val="26"/>
+          <w:szCs w:val="26"/>
+        </w:rPr>
+      </w:pPr>
+      <w:r>
+        <w:rPr>
+          <w:rFonts w:ascii="Tahoma" w:hAnsi="Tahoma" w:cs="Tahoma"/>
+          <w:color w:val="FF0000"/>
+          <w:sz w:val="26"/>
+          <w:szCs w:val="26"/>
+        </w:rPr>
+        <w:t>VAADIN?</w:t>
+      </w:r>
+      <w:r>
+        <w:rPr>
+          <w:rFonts w:ascii="Tahoma" w:hAnsi="Tahoma" w:cs="Tahoma"/>
           <w:sz w:val="26"/>
           <w:szCs w:val="26"/>
         </w:rPr>
@@ -2405,7 +2599,7 @@
       </w:r>
       <w:r>
         <w:rPr>
-          <w:rFonts w:ascii="Bodoni MT" w:hAnsi="Bodoni MT" w:cs="Times New Roman"/>
+          <w:rFonts w:ascii="Tahoma" w:hAnsi="Tahoma" w:cs="Tahoma"/>
           <w:sz w:val="26"/>
           <w:szCs w:val="26"/>
         </w:rPr>
@@ -2413,7 +2607,7 @@
       </w:r>
       <w:r>
         <w:rPr>
-          <w:rFonts w:ascii="Bodoni MT" w:hAnsi="Bodoni MT" w:cs="Times New Roman"/>
+          <w:rFonts w:ascii="Tahoma" w:hAnsi="Tahoma" w:cs="Tahoma"/>
           <w:sz w:val="26"/>
           <w:szCs w:val="26"/>
         </w:rPr>
@@ -2421,7 +2615,7 @@
       </w:r>
       <w:r>
         <w:rPr>
-          <w:rFonts w:ascii="Bodoni MT" w:hAnsi="Bodoni MT" w:cs="Times New Roman"/>
+          <w:rFonts w:ascii="Tahoma" w:hAnsi="Tahoma" w:cs="Tahoma"/>
           <w:sz w:val="26"/>
           <w:szCs w:val="26"/>
         </w:rPr>
@@ -2431,16 +2625,16 @@
     <w:p>
       <w:pPr>
         <w:rPr>
-          <w:rFonts w:ascii="Bodoni MT" w:hAnsi="Bodoni MT" w:cs="Times New Roman"/>
-          <w:sz w:val="26"/>
-          <w:szCs w:val="26"/>
-        </w:rPr>
-      </w:pPr>
-    </w:p>
-    <w:p>
-      <w:pPr>
-        <w:rPr>
-          <w:rFonts w:ascii="Bodoni MT" w:hAnsi="Bodoni MT" w:cs="Times New Roman"/>
+          <w:rFonts w:ascii="Tahoma" w:hAnsi="Tahoma" w:cs="Tahoma"/>
+          <w:sz w:val="26"/>
+          <w:szCs w:val="26"/>
+        </w:rPr>
+      </w:pPr>
+    </w:p>
+    <w:p>
+      <w:pPr>
+        <w:rPr>
+          <w:rFonts w:ascii="Tahoma" w:hAnsi="Tahoma" w:cs="Tahoma"/>
           <w:b/>
           <w:bCs/>
           <w:sz w:val="30"/>
@@ -2449,7 +2643,7 @@
       </w:pPr>
       <w:r>
         <w:rPr>
-          <w:rFonts w:ascii="Bodoni MT" w:hAnsi="Bodoni MT" w:cs="Times New Roman"/>
+          <w:rFonts w:ascii="Tahoma" w:hAnsi="Tahoma" w:cs="Tahoma"/>
           <w:b/>
           <w:bCs/>
           <w:sz w:val="30"/>
@@ -2459,7 +2653,7 @@
       </w:r>
       <w:r>
         <w:rPr>
-          <w:rFonts w:ascii="Bodoni MT" w:hAnsi="Bodoni MT" w:cs="Times New Roman"/>
+          <w:rFonts w:ascii="Tahoma" w:hAnsi="Tahoma" w:cs="Tahoma"/>
           <w:b/>
           <w:bCs/>
           <w:sz w:val="30"/>
@@ -2472,7 +2666,7 @@
     <w:p>
       <w:pPr>
         <w:rPr>
-          <w:rFonts w:ascii="Bodoni MT" w:hAnsi="Bodoni MT" w:cs="Times New Roman"/>
+          <w:rFonts w:ascii="Tahoma" w:hAnsi="Tahoma" w:cs="Tahoma"/>
           <w:sz w:val="26"/>
           <w:szCs w:val="26"/>
           <w:u w:val="single"/>
@@ -2480,7 +2674,7 @@
       </w:pPr>
       <w:r>
         <w:rPr>
-          <w:rFonts w:ascii="Bodoni MT" w:hAnsi="Bodoni MT" w:cs="Times New Roman"/>
+          <w:rFonts w:ascii="Tahoma" w:hAnsi="Tahoma" w:cs="Tahoma"/>
           <w:sz w:val="26"/>
           <w:szCs w:val="26"/>
         </w:rPr>
@@ -2488,11 +2682,35 @@
       </w:r>
       <w:r>
         <w:rPr>
-          <w:rFonts w:ascii="Bodoni MT" w:hAnsi="Bodoni MT" w:cs="Times New Roman"/>
-          <w:sz w:val="26"/>
-          <w:szCs w:val="26"/>
-        </w:rPr>
-        <w:t>, suddiviso in timebox così definiti:</w:t>
+          <w:rFonts w:ascii="Tahoma" w:hAnsi="Tahoma" w:cs="Tahoma"/>
+          <w:sz w:val="26"/>
+          <w:szCs w:val="26"/>
+        </w:rPr>
+        <w:t>, suddiv</w:t>
+      </w:r>
+      <w:r>
+        <w:rPr>
+          <w:rFonts w:ascii="Tahoma" w:hAnsi="Tahoma" w:cs="Tahoma"/>
+          <w:sz w:val="26"/>
+          <w:szCs w:val="26"/>
+        </w:rPr>
+        <w:t>idendo il lavoro</w:t>
+      </w:r>
+      <w:r>
+        <w:rPr>
+          <w:rFonts w:ascii="Tahoma" w:hAnsi="Tahoma" w:cs="Tahoma"/>
+          <w:sz w:val="26"/>
+          <w:szCs w:val="26"/>
+        </w:rPr>
+        <w:t xml:space="preserve"> così come segue</w:t>
+      </w:r>
+      <w:r>
+        <w:rPr>
+          <w:rFonts w:ascii="Tahoma" w:hAnsi="Tahoma" w:cs="Tahoma"/>
+          <w:sz w:val="26"/>
+          <w:szCs w:val="26"/>
+        </w:rPr>
+        <w:t>:</w:t>
       </w:r>
     </w:p>
     <w:p>
@@ -2503,14 +2721,14 @@
           <w:numId w:val="5"/>
         </w:numPr>
         <w:rPr>
-          <w:rFonts w:ascii="Bodoni MT" w:hAnsi="Bodoni MT" w:cs="Times New Roman"/>
-          <w:sz w:val="26"/>
-          <w:szCs w:val="26"/>
-        </w:rPr>
-      </w:pPr>
-      <w:r>
-        <w:rPr>
-          <w:rFonts w:ascii="Bodoni MT" w:hAnsi="Bodoni MT" w:cs="Times New Roman"/>
+          <w:rFonts w:ascii="Tahoma" w:hAnsi="Tahoma" w:cs="Tahoma"/>
+          <w:sz w:val="26"/>
+          <w:szCs w:val="26"/>
+        </w:rPr>
+      </w:pPr>
+      <w:r>
+        <w:rPr>
+          <w:rFonts w:ascii="Tahoma" w:hAnsi="Tahoma" w:cs="Tahoma"/>
           <w:sz w:val="26"/>
           <w:szCs w:val="26"/>
         </w:rPr>
@@ -2525,14 +2743,14 @@
           <w:numId w:val="5"/>
         </w:numPr>
         <w:rPr>
-          <w:rFonts w:ascii="Bodoni MT" w:hAnsi="Bodoni MT" w:cs="Times New Roman"/>
-          <w:sz w:val="26"/>
-          <w:szCs w:val="26"/>
-        </w:rPr>
-      </w:pPr>
-      <w:r>
-        <w:rPr>
-          <w:rFonts w:ascii="Bodoni MT" w:hAnsi="Bodoni MT" w:cs="Times New Roman"/>
+          <w:rFonts w:ascii="Tahoma" w:hAnsi="Tahoma" w:cs="Tahoma"/>
+          <w:sz w:val="26"/>
+          <w:szCs w:val="26"/>
+        </w:rPr>
+      </w:pPr>
+      <w:r>
+        <w:rPr>
+          <w:rFonts w:ascii="Tahoma" w:hAnsi="Tahoma" w:cs="Tahoma"/>
           <w:sz w:val="26"/>
           <w:szCs w:val="26"/>
         </w:rPr>
@@ -2547,14 +2765,14 @@
           <w:numId w:val="5"/>
         </w:numPr>
         <w:rPr>
-          <w:rFonts w:ascii="Bodoni MT" w:hAnsi="Bodoni MT" w:cs="Times New Roman"/>
-          <w:sz w:val="26"/>
-          <w:szCs w:val="26"/>
-        </w:rPr>
-      </w:pPr>
-      <w:r>
-        <w:rPr>
-          <w:rFonts w:ascii="Bodoni MT" w:hAnsi="Bodoni MT" w:cs="Times New Roman"/>
+          <w:rFonts w:ascii="Tahoma" w:hAnsi="Tahoma" w:cs="Tahoma"/>
+          <w:sz w:val="26"/>
+          <w:szCs w:val="26"/>
+        </w:rPr>
+      </w:pPr>
+      <w:r>
+        <w:rPr>
+          <w:rFonts w:ascii="Tahoma" w:hAnsi="Tahoma" w:cs="Tahoma"/>
           <w:sz w:val="26"/>
           <w:szCs w:val="26"/>
         </w:rPr>
@@ -2569,14 +2787,14 @@
           <w:numId w:val="5"/>
         </w:numPr>
         <w:rPr>
-          <w:rFonts w:ascii="Bodoni MT" w:hAnsi="Bodoni MT" w:cs="Times New Roman"/>
-          <w:sz w:val="26"/>
-          <w:szCs w:val="26"/>
-        </w:rPr>
-      </w:pPr>
-      <w:r>
-        <w:rPr>
-          <w:rFonts w:ascii="Bodoni MT" w:hAnsi="Bodoni MT" w:cs="Times New Roman"/>
+          <w:rFonts w:ascii="Tahoma" w:hAnsi="Tahoma" w:cs="Tahoma"/>
+          <w:sz w:val="26"/>
+          <w:szCs w:val="26"/>
+        </w:rPr>
+      </w:pPr>
+      <w:r>
+        <w:rPr>
+          <w:rFonts w:ascii="Tahoma" w:hAnsi="Tahoma" w:cs="Tahoma"/>
           <w:sz w:val="26"/>
           <w:szCs w:val="26"/>
         </w:rPr>
@@ -2591,14 +2809,14 @@
           <w:numId w:val="5"/>
         </w:numPr>
         <w:rPr>
-          <w:rFonts w:ascii="Bodoni MT" w:hAnsi="Bodoni MT" w:cs="Times New Roman"/>
-          <w:sz w:val="26"/>
-          <w:szCs w:val="26"/>
-        </w:rPr>
-      </w:pPr>
-      <w:r>
-        <w:rPr>
-          <w:rFonts w:ascii="Bodoni MT" w:hAnsi="Bodoni MT" w:cs="Times New Roman"/>
+          <w:rFonts w:ascii="Tahoma" w:hAnsi="Tahoma" w:cs="Tahoma"/>
+          <w:sz w:val="26"/>
+          <w:szCs w:val="26"/>
+        </w:rPr>
+      </w:pPr>
+      <w:r>
+        <w:rPr>
+          <w:rFonts w:ascii="Tahoma" w:hAnsi="Tahoma" w:cs="Tahoma"/>
           <w:sz w:val="26"/>
           <w:szCs w:val="26"/>
         </w:rPr>
@@ -2613,14 +2831,14 @@
           <w:numId w:val="5"/>
         </w:numPr>
         <w:rPr>
-          <w:rFonts w:ascii="Bodoni MT" w:hAnsi="Bodoni MT" w:cs="Times New Roman"/>
-          <w:sz w:val="26"/>
-          <w:szCs w:val="26"/>
-        </w:rPr>
-      </w:pPr>
-      <w:r>
-        <w:rPr>
-          <w:rFonts w:ascii="Bodoni MT" w:hAnsi="Bodoni MT" w:cs="Times New Roman"/>
+          <w:rFonts w:ascii="Tahoma" w:hAnsi="Tahoma" w:cs="Tahoma"/>
+          <w:sz w:val="26"/>
+          <w:szCs w:val="26"/>
+        </w:rPr>
+      </w:pPr>
+      <w:r>
+        <w:rPr>
+          <w:rFonts w:ascii="Tahoma" w:hAnsi="Tahoma" w:cs="Tahoma"/>
           <w:sz w:val="26"/>
           <w:szCs w:val="26"/>
         </w:rPr>
@@ -2635,31 +2853,53 @@
           <w:numId w:val="5"/>
         </w:numPr>
         <w:rPr>
-          <w:rFonts w:ascii="Bodoni MT" w:hAnsi="Bodoni MT" w:cs="Times New Roman"/>
-          <w:sz w:val="26"/>
-          <w:szCs w:val="26"/>
-        </w:rPr>
-      </w:pPr>
-      <w:r>
-        <w:rPr>
-          <w:rFonts w:ascii="Bodoni MT" w:hAnsi="Bodoni MT" w:cs="Times New Roman"/>
-          <w:sz w:val="26"/>
-          <w:szCs w:val="26"/>
-        </w:rPr>
-        <w:t>Scrittura del codice e testing</w:t>
-      </w:r>
-    </w:p>
-    <w:p>
-      <w:pPr>
-        <w:rPr>
-          <w:rFonts w:ascii="Bodoni MT" w:hAnsi="Bodoni MT" w:cs="Times New Roman"/>
-          <w:sz w:val="26"/>
-          <w:szCs w:val="26"/>
-        </w:rPr>
-      </w:pPr>
-      <w:r>
-        <w:rPr>
-          <w:rFonts w:ascii="Bodoni MT" w:hAnsi="Bodoni MT" w:cs="Times New Roman"/>
+          <w:rFonts w:ascii="Tahoma" w:hAnsi="Tahoma" w:cs="Tahoma"/>
+          <w:sz w:val="26"/>
+          <w:szCs w:val="26"/>
+        </w:rPr>
+      </w:pPr>
+      <w:r>
+        <w:rPr>
+          <w:rFonts w:ascii="Tahoma" w:hAnsi="Tahoma" w:cs="Tahoma"/>
+          <w:sz w:val="26"/>
+          <w:szCs w:val="26"/>
+        </w:rPr>
+        <w:t>Scrittura del codice</w:t>
+      </w:r>
+    </w:p>
+    <w:p>
+      <w:pPr>
+        <w:pStyle w:val="Paragrafoelenco"/>
+        <w:numPr>
+          <w:ilvl w:val="0"/>
+          <w:numId w:val="5"/>
+        </w:numPr>
+        <w:rPr>
+          <w:rFonts w:ascii="Tahoma" w:hAnsi="Tahoma" w:cs="Tahoma"/>
+          <w:sz w:val="26"/>
+          <w:szCs w:val="26"/>
+        </w:rPr>
+      </w:pPr>
+      <w:r>
+        <w:rPr>
+          <w:rFonts w:ascii="Tahoma" w:hAnsi="Tahoma" w:cs="Tahoma"/>
+          <w:sz w:val="26"/>
+          <w:szCs w:val="26"/>
+        </w:rPr>
+        <w:t>Testing</w:t>
+      </w:r>
+    </w:p>
+    <w:p>
+      <w:pPr>
+        <w:rPr>
+          <w:rFonts w:ascii="Tahoma" w:hAnsi="Tahoma" w:cs="Tahoma"/>
+          <w:sz w:val="26"/>
+          <w:szCs w:val="26"/>
+        </w:rPr>
+      </w:pPr>
+      <w:r>
+        <w:rPr>
+          <w:rFonts w:ascii="Tahoma" w:hAnsi="Tahoma" w:cs="Tahoma"/>
           <w:sz w:val="26"/>
           <w:szCs w:val="26"/>
         </w:rPr>
@@ -2667,7 +2907,7 @@
       </w:r>
       <w:r>
         <w:rPr>
-          <w:rFonts w:ascii="Bodoni MT" w:hAnsi="Bodoni MT" w:cs="Times New Roman"/>
+          <w:rFonts w:ascii="Tahoma" w:hAnsi="Tahoma" w:cs="Tahoma"/>
           <w:color w:val="FF0000"/>
           <w:sz w:val="26"/>
           <w:szCs w:val="26"/>
@@ -2676,7 +2916,7 @@
       </w:r>
       <w:r>
         <w:rPr>
-          <w:rFonts w:ascii="Bodoni MT" w:hAnsi="Bodoni MT" w:cs="Times New Roman"/>
+          <w:rFonts w:ascii="Tahoma" w:hAnsi="Tahoma" w:cs="Tahoma"/>
           <w:sz w:val="26"/>
           <w:szCs w:val="26"/>
         </w:rPr>
@@ -2684,7 +2924,7 @@
       </w:r>
       <w:r>
         <w:rPr>
-          <w:rFonts w:ascii="Bodoni MT" w:hAnsi="Bodoni MT" w:cs="Times New Roman"/>
+          <w:rFonts w:ascii="Tahoma" w:hAnsi="Tahoma" w:cs="Tahoma"/>
           <w:color w:val="FF0000"/>
           <w:sz w:val="26"/>
           <w:szCs w:val="26"/>
@@ -2693,7 +2933,7 @@
       </w:r>
       <w:r>
         <w:rPr>
-          <w:rFonts w:ascii="Bodoni MT" w:hAnsi="Bodoni MT" w:cs="Times New Roman"/>
+          <w:rFonts w:ascii="Tahoma" w:hAnsi="Tahoma" w:cs="Tahoma"/>
           <w:sz w:val="26"/>
           <w:szCs w:val="26"/>
         </w:rPr>
@@ -2701,7 +2941,7 @@
       </w:r>
       <w:r>
         <w:rPr>
-          <w:rFonts w:ascii="Bodoni MT" w:hAnsi="Bodoni MT" w:cs="Times New Roman"/>
+          <w:rFonts w:ascii="Tahoma" w:hAnsi="Tahoma" w:cs="Tahoma"/>
           <w:sz w:val="26"/>
           <w:szCs w:val="26"/>
         </w:rPr>
@@ -2712,16 +2952,16 @@
     <w:p>
       <w:pPr>
         <w:rPr>
-          <w:rFonts w:ascii="Bodoni MT" w:hAnsi="Bodoni MT" w:cs="Times New Roman"/>
-          <w:sz w:val="26"/>
-          <w:szCs w:val="26"/>
-        </w:rPr>
-      </w:pPr>
-    </w:p>
-    <w:p>
-      <w:pPr>
-        <w:rPr>
-          <w:rFonts w:ascii="Bodoni MT" w:hAnsi="Bodoni MT" w:cs="Times New Roman"/>
+          <w:rFonts w:ascii="Tahoma" w:hAnsi="Tahoma" w:cs="Tahoma"/>
+          <w:sz w:val="26"/>
+          <w:szCs w:val="26"/>
+        </w:rPr>
+      </w:pPr>
+    </w:p>
+    <w:p>
+      <w:pPr>
+        <w:rPr>
+          <w:rFonts w:ascii="Tahoma" w:hAnsi="Tahoma" w:cs="Tahoma"/>
           <w:b/>
           <w:bCs/>
           <w:sz w:val="30"/>
@@ -2730,7 +2970,7 @@
       </w:pPr>
       <w:r>
         <w:rPr>
-          <w:rFonts w:ascii="Bodoni MT" w:hAnsi="Bodoni MT" w:cs="Times New Roman"/>
+          <w:rFonts w:ascii="Tahoma" w:hAnsi="Tahoma" w:cs="Tahoma"/>
           <w:b/>
           <w:bCs/>
           <w:sz w:val="30"/>
@@ -2740,7 +2980,7 @@
       </w:r>
       <w:r>
         <w:rPr>
-          <w:rFonts w:ascii="Bodoni MT" w:hAnsi="Bodoni MT" w:cs="Times New Roman"/>
+          <w:rFonts w:ascii="Tahoma" w:hAnsi="Tahoma" w:cs="Tahoma"/>
           <w:b/>
           <w:bCs/>
           <w:sz w:val="30"/>
@@ -2753,7 +2993,7 @@
     <w:p>
       <w:pPr>
         <w:rPr>
-          <w:rFonts w:ascii="Bodoni MT" w:hAnsi="Bodoni MT" w:cs="Times New Roman"/>
+          <w:rFonts w:ascii="Tahoma" w:hAnsi="Tahoma" w:cs="Tahoma"/>
           <w:color w:val="FF0000"/>
           <w:sz w:val="26"/>
           <w:szCs w:val="26"/>
@@ -2761,7 +3001,7 @@
       </w:pPr>
       <w:r>
         <w:rPr>
-          <w:rFonts w:ascii="Bodoni MT" w:hAnsi="Bodoni MT" w:cs="Times New Roman"/>
+          <w:rFonts w:ascii="Tahoma" w:hAnsi="Tahoma" w:cs="Tahoma"/>
           <w:sz w:val="26"/>
           <w:szCs w:val="26"/>
         </w:rPr>
@@ -2769,7 +3009,7 @@
       </w:r>
       <w:r>
         <w:rPr>
-          <w:rFonts w:ascii="Bodoni MT" w:hAnsi="Bodoni MT" w:cs="Times New Roman"/>
+          <w:rFonts w:ascii="Tahoma" w:hAnsi="Tahoma" w:cs="Tahoma"/>
           <w:sz w:val="26"/>
           <w:szCs w:val="26"/>
         </w:rPr>
@@ -2777,7 +3017,7 @@
       </w:r>
       <w:r>
         <w:rPr>
-          <w:rFonts w:ascii="Bodoni MT" w:hAnsi="Bodoni MT" w:cs="Times New Roman"/>
+          <w:rFonts w:ascii="Tahoma" w:hAnsi="Tahoma" w:cs="Tahoma"/>
           <w:sz w:val="26"/>
           <w:szCs w:val="26"/>
         </w:rPr>
@@ -2785,7 +3025,7 @@
       </w:r>
       <w:r>
         <w:rPr>
-          <w:rFonts w:ascii="Bodoni MT" w:hAnsi="Bodoni MT" w:cs="Times New Roman"/>
+          <w:rFonts w:ascii="Tahoma" w:hAnsi="Tahoma" w:cs="Tahoma"/>
           <w:sz w:val="26"/>
           <w:szCs w:val="26"/>
         </w:rPr>
@@ -2793,7 +3033,7 @@
       </w:r>
       <w:r>
         <w:rPr>
-          <w:rFonts w:ascii="Bodoni MT" w:hAnsi="Bodoni MT" w:cs="Times New Roman"/>
+          <w:rFonts w:ascii="Tahoma" w:hAnsi="Tahoma" w:cs="Tahoma"/>
           <w:sz w:val="26"/>
           <w:szCs w:val="26"/>
         </w:rPr>
@@ -2801,36 +3041,27 @@
       </w:r>
       <w:r>
         <w:rPr>
-          <w:rFonts w:ascii="Bodoni MT" w:hAnsi="Bodoni MT" w:cs="Times New Roman"/>
+          <w:rFonts w:ascii="Tahoma" w:hAnsi="Tahoma" w:cs="Tahoma"/>
           <w:sz w:val="26"/>
           <w:szCs w:val="26"/>
         </w:rPr>
         <w:t xml:space="preserve"> </w:t>
       </w:r>
-      <w:r>
-        <w:rPr>
-          <w:rFonts w:ascii="Bodoni MT" w:hAnsi="Bodoni MT" w:cs="Times New Roman"/>
+    </w:p>
+    <w:p>
+      <w:pPr>
+        <w:rPr>
+          <w:rFonts w:ascii="Tahoma" w:hAnsi="Tahoma" w:cs="Tahoma"/>
           <w:color w:val="FF0000"/>
           <w:sz w:val="26"/>
           <w:szCs w:val="26"/>
         </w:rPr>
-        <w:t>Le modifiche eventuali potranno anche essere svolte a seguito dei risultati e delle procedure di testing.</w:t>
-      </w:r>
-    </w:p>
-    <w:p>
-      <w:pPr>
-        <w:rPr>
-          <w:rFonts w:ascii="Bodoni MT" w:hAnsi="Bodoni MT" w:cs="Times New Roman"/>
-          <w:color w:val="FF0000"/>
-          <w:sz w:val="26"/>
-          <w:szCs w:val="26"/>
-        </w:rPr>
-      </w:pPr>
-    </w:p>
-    <w:p>
-      <w:pPr>
-        <w:rPr>
-          <w:rFonts w:ascii="Bodoni MT" w:hAnsi="Bodoni MT" w:cs="Times New Roman"/>
+      </w:pPr>
+    </w:p>
+    <w:p>
+      <w:pPr>
+        <w:rPr>
+          <w:rFonts w:ascii="Tahoma" w:hAnsi="Tahoma" w:cs="Tahoma"/>
           <w:b/>
           <w:bCs/>
           <w:sz w:val="30"/>
@@ -2839,18 +3070,17 @@
       </w:pPr>
       <w:r>
         <w:rPr>
-          <w:rFonts w:ascii="Bodoni MT" w:hAnsi="Bodoni MT" w:cs="Times New Roman"/>
+          <w:rFonts w:ascii="Tahoma" w:hAnsi="Tahoma" w:cs="Tahoma"/>
           <w:b/>
           <w:bCs/>
           <w:sz w:val="30"/>
           <w:szCs w:val="30"/>
         </w:rPr>
-        <w:lastRenderedPageBreak/>
         <w:t>14</w:t>
       </w:r>
       <w:r>
         <w:rPr>
-          <w:rFonts w:ascii="Bodoni MT" w:hAnsi="Bodoni MT" w:cs="Times New Roman"/>
+          <w:rFonts w:ascii="Tahoma" w:hAnsi="Tahoma" w:cs="Tahoma"/>
           <w:b/>
           <w:bCs/>
           <w:sz w:val="30"/>
@@ -2863,14 +3093,14 @@
     <w:p>
       <w:pPr>
         <w:rPr>
-          <w:rFonts w:ascii="Bodoni MT" w:hAnsi="Bodoni MT" w:cs="Times New Roman"/>
-          <w:sz w:val="26"/>
-          <w:szCs w:val="26"/>
-        </w:rPr>
-      </w:pPr>
-      <w:r>
-        <w:rPr>
-          <w:rFonts w:ascii="Bodoni MT" w:hAnsi="Bodoni MT" w:cs="Times New Roman"/>
+          <w:rFonts w:ascii="Tahoma" w:hAnsi="Tahoma" w:cs="Tahoma"/>
+          <w:sz w:val="26"/>
+          <w:szCs w:val="26"/>
+        </w:rPr>
+      </w:pPr>
+      <w:r>
+        <w:rPr>
+          <w:rFonts w:ascii="Tahoma" w:hAnsi="Tahoma" w:cs="Tahoma"/>
           <w:sz w:val="26"/>
           <w:szCs w:val="26"/>
         </w:rPr>
@@ -3151,6 +3381,119 @@
     </w:lvl>
   </w:abstractNum>
   <w:abstractNum w:abstractNumId="1" w15:restartNumberingAfterBreak="0">
+    <w:nsid w:val="11B73A27"/>
+    <w:multiLevelType w:val="hybridMultilevel"/>
+    <w:tmpl w:val="2E56FD36"/>
+    <w:lvl w:ilvl="0" w:tplc="19BCAB6C">
+      <w:start w:val="1"/>
+      <w:numFmt w:val="bullet"/>
+      <w:lvlText w:val="☆"/>
+      <w:lvlJc w:val="left"/>
+      <w:pPr>
+        <w:ind w:left="720" w:hanging="360"/>
+      </w:pPr>
+      <w:rPr>
+        <w:rFonts w:ascii="STZhongsong" w:eastAsia="STZhongsong" w:hAnsi="STZhongsong" w:hint="eastAsia"/>
+      </w:rPr>
+    </w:lvl>
+    <w:lvl w:ilvl="1" w:tplc="04100003" w:tentative="1">
+      <w:start w:val="1"/>
+      <w:numFmt w:val="bullet"/>
+      <w:lvlText w:val="o"/>
+      <w:lvlJc w:val="left"/>
+      <w:pPr>
+        <w:ind w:left="1440" w:hanging="360"/>
+      </w:pPr>
+      <w:rPr>
+        <w:rFonts w:ascii="Courier New" w:hAnsi="Courier New" w:cs="Courier New" w:hint="default"/>
+      </w:rPr>
+    </w:lvl>
+    <w:lvl w:ilvl="2" w:tplc="04100005" w:tentative="1">
+      <w:start w:val="1"/>
+      <w:numFmt w:val="bullet"/>
+      <w:lvlText w:val=""/>
+      <w:lvlJc w:val="left"/>
+      <w:pPr>
+        <w:ind w:left="2160" w:hanging="360"/>
+      </w:pPr>
+      <w:rPr>
+        <w:rFonts w:ascii="Wingdings" w:hAnsi="Wingdings" w:hint="default"/>
+      </w:rPr>
+    </w:lvl>
+    <w:lvl w:ilvl="3" w:tplc="04100001" w:tentative="1">
+      <w:start w:val="1"/>
+      <w:numFmt w:val="bullet"/>
+      <w:lvlText w:val=""/>
+      <w:lvlJc w:val="left"/>
+      <w:pPr>
+        <w:ind w:left="2880" w:hanging="360"/>
+      </w:pPr>
+      <w:rPr>
+        <w:rFonts w:ascii="Symbol" w:hAnsi="Symbol" w:hint="default"/>
+      </w:rPr>
+    </w:lvl>
+    <w:lvl w:ilvl="4" w:tplc="04100003" w:tentative="1">
+      <w:start w:val="1"/>
+      <w:numFmt w:val="bullet"/>
+      <w:lvlText w:val="o"/>
+      <w:lvlJc w:val="left"/>
+      <w:pPr>
+        <w:ind w:left="3600" w:hanging="360"/>
+      </w:pPr>
+      <w:rPr>
+        <w:rFonts w:ascii="Courier New" w:hAnsi="Courier New" w:cs="Courier New" w:hint="default"/>
+      </w:rPr>
+    </w:lvl>
+    <w:lvl w:ilvl="5" w:tplc="04100005" w:tentative="1">
+      <w:start w:val="1"/>
+      <w:numFmt w:val="bullet"/>
+      <w:lvlText w:val=""/>
+      <w:lvlJc w:val="left"/>
+      <w:pPr>
+        <w:ind w:left="4320" w:hanging="360"/>
+      </w:pPr>
+      <w:rPr>
+        <w:rFonts w:ascii="Wingdings" w:hAnsi="Wingdings" w:hint="default"/>
+      </w:rPr>
+    </w:lvl>
+    <w:lvl w:ilvl="6" w:tplc="04100001" w:tentative="1">
+      <w:start w:val="1"/>
+      <w:numFmt w:val="bullet"/>
+      <w:lvlText w:val=""/>
+      <w:lvlJc w:val="left"/>
+      <w:pPr>
+        <w:ind w:left="5040" w:hanging="360"/>
+      </w:pPr>
+      <w:rPr>
+        <w:rFonts w:ascii="Symbol" w:hAnsi="Symbol" w:hint="default"/>
+      </w:rPr>
+    </w:lvl>
+    <w:lvl w:ilvl="7" w:tplc="04100003" w:tentative="1">
+      <w:start w:val="1"/>
+      <w:numFmt w:val="bullet"/>
+      <w:lvlText w:val="o"/>
+      <w:lvlJc w:val="left"/>
+      <w:pPr>
+        <w:ind w:left="5760" w:hanging="360"/>
+      </w:pPr>
+      <w:rPr>
+        <w:rFonts w:ascii="Courier New" w:hAnsi="Courier New" w:cs="Courier New" w:hint="default"/>
+      </w:rPr>
+    </w:lvl>
+    <w:lvl w:ilvl="8" w:tplc="04100005" w:tentative="1">
+      <w:start w:val="1"/>
+      <w:numFmt w:val="bullet"/>
+      <w:lvlText w:val=""/>
+      <w:lvlJc w:val="left"/>
+      <w:pPr>
+        <w:ind w:left="6480" w:hanging="360"/>
+      </w:pPr>
+      <w:rPr>
+        <w:rFonts w:ascii="Wingdings" w:hAnsi="Wingdings" w:hint="default"/>
+      </w:rPr>
+    </w:lvl>
+  </w:abstractNum>
+  <w:abstractNum w:abstractNumId="2" w15:restartNumberingAfterBreak="0">
     <w:nsid w:val="39D320E4"/>
     <w:multiLevelType w:val="hybridMultilevel"/>
     <w:tmpl w:val="0EC04CC4"/>
@@ -3263,7 +3606,7 @@
       </w:rPr>
     </w:lvl>
   </w:abstractNum>
-  <w:abstractNum w:abstractNumId="2" w15:restartNumberingAfterBreak="0">
+  <w:abstractNum w:abstractNumId="3" w15:restartNumberingAfterBreak="0">
     <w:nsid w:val="48A82342"/>
     <w:multiLevelType w:val="hybridMultilevel"/>
     <w:tmpl w:val="B5F0660C"/>
@@ -3376,7 +3719,7 @@
       </w:rPr>
     </w:lvl>
   </w:abstractNum>
-  <w:abstractNum w:abstractNumId="3" w15:restartNumberingAfterBreak="0">
+  <w:abstractNum w:abstractNumId="4" w15:restartNumberingAfterBreak="0">
     <w:nsid w:val="5D514604"/>
     <w:multiLevelType w:val="hybridMultilevel"/>
     <w:tmpl w:val="B5FCFEA4"/>
@@ -3489,7 +3832,7 @@
       </w:rPr>
     </w:lvl>
   </w:abstractNum>
-  <w:abstractNum w:abstractNumId="4" w15:restartNumberingAfterBreak="0">
+  <w:abstractNum w:abstractNumId="5" w15:restartNumberingAfterBreak="0">
     <w:nsid w:val="688D2C15"/>
     <w:multiLevelType w:val="hybridMultilevel"/>
     <w:tmpl w:val="CAC46D50"/>
@@ -3602,20 +3945,139 @@
       </w:rPr>
     </w:lvl>
   </w:abstractNum>
+  <w:abstractNum w:abstractNumId="6" w15:restartNumberingAfterBreak="0">
+    <w:nsid w:val="6F3226CA"/>
+    <w:multiLevelType w:val="hybridMultilevel"/>
+    <w:tmpl w:val="5F606048"/>
+    <w:lvl w:ilvl="0" w:tplc="04100001">
+      <w:start w:val="1"/>
+      <w:numFmt w:val="bullet"/>
+      <w:lvlText w:val=""/>
+      <w:lvlJc w:val="left"/>
+      <w:pPr>
+        <w:ind w:left="720" w:hanging="360"/>
+      </w:pPr>
+      <w:rPr>
+        <w:rFonts w:ascii="Symbol" w:hAnsi="Symbol" w:hint="default"/>
+      </w:rPr>
+    </w:lvl>
+    <w:lvl w:ilvl="1" w:tplc="04100003" w:tentative="1">
+      <w:start w:val="1"/>
+      <w:numFmt w:val="bullet"/>
+      <w:lvlText w:val="o"/>
+      <w:lvlJc w:val="left"/>
+      <w:pPr>
+        <w:ind w:left="1440" w:hanging="360"/>
+      </w:pPr>
+      <w:rPr>
+        <w:rFonts w:ascii="Courier New" w:hAnsi="Courier New" w:cs="Courier New" w:hint="default"/>
+      </w:rPr>
+    </w:lvl>
+    <w:lvl w:ilvl="2" w:tplc="04100005" w:tentative="1">
+      <w:start w:val="1"/>
+      <w:numFmt w:val="bullet"/>
+      <w:lvlText w:val=""/>
+      <w:lvlJc w:val="left"/>
+      <w:pPr>
+        <w:ind w:left="2160" w:hanging="360"/>
+      </w:pPr>
+      <w:rPr>
+        <w:rFonts w:ascii="Wingdings" w:hAnsi="Wingdings" w:hint="default"/>
+      </w:rPr>
+    </w:lvl>
+    <w:lvl w:ilvl="3" w:tplc="04100001" w:tentative="1">
+      <w:start w:val="1"/>
+      <w:numFmt w:val="bullet"/>
+      <w:lvlText w:val=""/>
+      <w:lvlJc w:val="left"/>
+      <w:pPr>
+        <w:ind w:left="2880" w:hanging="360"/>
+      </w:pPr>
+      <w:rPr>
+        <w:rFonts w:ascii="Symbol" w:hAnsi="Symbol" w:hint="default"/>
+      </w:rPr>
+    </w:lvl>
+    <w:lvl w:ilvl="4" w:tplc="04100003" w:tentative="1">
+      <w:start w:val="1"/>
+      <w:numFmt w:val="bullet"/>
+      <w:lvlText w:val="o"/>
+      <w:lvlJc w:val="left"/>
+      <w:pPr>
+        <w:ind w:left="3600" w:hanging="360"/>
+      </w:pPr>
+      <w:rPr>
+        <w:rFonts w:ascii="Courier New" w:hAnsi="Courier New" w:cs="Courier New" w:hint="default"/>
+      </w:rPr>
+    </w:lvl>
+    <w:lvl w:ilvl="5" w:tplc="04100005" w:tentative="1">
+      <w:start w:val="1"/>
+      <w:numFmt w:val="bullet"/>
+      <w:lvlText w:val=""/>
+      <w:lvlJc w:val="left"/>
+      <w:pPr>
+        <w:ind w:left="4320" w:hanging="360"/>
+      </w:pPr>
+      <w:rPr>
+        <w:rFonts w:ascii="Wingdings" w:hAnsi="Wingdings" w:hint="default"/>
+      </w:rPr>
+    </w:lvl>
+    <w:lvl w:ilvl="6" w:tplc="04100001" w:tentative="1">
+      <w:start w:val="1"/>
+      <w:numFmt w:val="bullet"/>
+      <w:lvlText w:val=""/>
+      <w:lvlJc w:val="left"/>
+      <w:pPr>
+        <w:ind w:left="5040" w:hanging="360"/>
+      </w:pPr>
+      <w:rPr>
+        <w:rFonts w:ascii="Symbol" w:hAnsi="Symbol" w:hint="default"/>
+      </w:rPr>
+    </w:lvl>
+    <w:lvl w:ilvl="7" w:tplc="04100003" w:tentative="1">
+      <w:start w:val="1"/>
+      <w:numFmt w:val="bullet"/>
+      <w:lvlText w:val="o"/>
+      <w:lvlJc w:val="left"/>
+      <w:pPr>
+        <w:ind w:left="5760" w:hanging="360"/>
+      </w:pPr>
+      <w:rPr>
+        <w:rFonts w:ascii="Courier New" w:hAnsi="Courier New" w:cs="Courier New" w:hint="default"/>
+      </w:rPr>
+    </w:lvl>
+    <w:lvl w:ilvl="8" w:tplc="04100005" w:tentative="1">
+      <w:start w:val="1"/>
+      <w:numFmt w:val="bullet"/>
+      <w:lvlText w:val=""/>
+      <w:lvlJc w:val="left"/>
+      <w:pPr>
+        <w:ind w:left="6480" w:hanging="360"/>
+      </w:pPr>
+      <w:rPr>
+        <w:rFonts w:ascii="Wingdings" w:hAnsi="Wingdings" w:hint="default"/>
+      </w:rPr>
+    </w:lvl>
+  </w:abstractNum>
   <w:num w:numId="1" w16cid:durableId="829251726">
-    <w:abstractNumId w:val="4"/>
+    <w:abstractNumId w:val="5"/>
   </w:num>
   <w:num w:numId="2" w16cid:durableId="503282027">
-    <w:abstractNumId w:val="3"/>
+    <w:abstractNumId w:val="4"/>
   </w:num>
   <w:num w:numId="3" w16cid:durableId="510023799">
     <w:abstractNumId w:val="0"/>
   </w:num>
   <w:num w:numId="4" w16cid:durableId="296884610">
-    <w:abstractNumId w:val="1"/>
+    <w:abstractNumId w:val="2"/>
   </w:num>
   <w:num w:numId="5" w16cid:durableId="1926379661">
-    <w:abstractNumId w:val="2"/>
+    <w:abstractNumId w:val="3"/>
+  </w:num>
+  <w:num w:numId="6" w16cid:durableId="1496648773">
+    <w:abstractNumId w:val="6"/>
+  </w:num>
+  <w:num w:numId="7" w16cid:durableId="1609846799">
+    <w:abstractNumId w:val="1"/>
   </w:num>
 </w:numbering>
 </file>

</xml_diff>